<commit_message>
Input kodingan di modul masyarakat
</commit_message>
<xml_diff>
--- a/Laporan Magang Dirga.docx
+++ b/Laporan Magang Dirga.docx
@@ -573,7 +573,7 @@
               </wp:inline>
             </w:drawing>
           </mc:Choice>
-          <mc:Fallback xmlns:w16se="http://schemas.microsoft.com/office/word/2015/wordml/symex" xmlns:w16cid="http://schemas.microsoft.com/office/word/2016/wordml/cid" xmlns:w15="http://schemas.microsoft.com/office/word/2012/wordml" xmlns:am3d="http://schemas.microsoft.com/office/drawing/2017/model3d" xmlns:aink="http://schemas.microsoft.com/office/drawing/2016/ink" xmlns:cx8="http://schemas.microsoft.com/office/drawing/2016/5/14/chartex" xmlns:cx7="http://schemas.microsoft.com/office/drawing/2016/5/13/chartex" xmlns:cx6="http://schemas.microsoft.com/office/drawing/2016/5/12/chartex" xmlns:cx5="http://schemas.microsoft.com/office/drawing/2016/5/11/chartex" xmlns:cx4="http://schemas.microsoft.com/office/drawing/2016/5/10/chartex" xmlns:cx3="http://schemas.microsoft.com/office/drawing/2016/5/9/chartex" xmlns:cx2="http://schemas.microsoft.com/office/drawing/2015/10/21/chartex" xmlns:cx1="http://schemas.microsoft.com/office/drawing/2015/9/8/chartex" xmlns:cx="http://schemas.microsoft.com/office/drawing/2014/chartex">
+          <mc:Fallback xmlns:cx="http://schemas.microsoft.com/office/drawing/2014/chartex" xmlns:cx1="http://schemas.microsoft.com/office/drawing/2015/9/8/chartex" xmlns:cx2="http://schemas.microsoft.com/office/drawing/2015/10/21/chartex" xmlns:cx3="http://schemas.microsoft.com/office/drawing/2016/5/9/chartex" xmlns:cx4="http://schemas.microsoft.com/office/drawing/2016/5/10/chartex" xmlns:cx5="http://schemas.microsoft.com/office/drawing/2016/5/11/chartex" xmlns:cx6="http://schemas.microsoft.com/office/drawing/2016/5/12/chartex" xmlns:cx7="http://schemas.microsoft.com/office/drawing/2016/5/13/chartex" xmlns:cx8="http://schemas.microsoft.com/office/drawing/2016/5/14/chartex" xmlns:aink="http://schemas.microsoft.com/office/drawing/2016/ink" xmlns:am3d="http://schemas.microsoft.com/office/drawing/2017/model3d" xmlns:w15="http://schemas.microsoft.com/office/word/2012/wordml" xmlns:w16cid="http://schemas.microsoft.com/office/word/2016/wordml/cid" xmlns:w16se="http://schemas.microsoft.com/office/word/2015/wordml/symex">
             <w:pict>
               <v:group w14:anchorId="3CACF3F7" id="Group 22274" o:spid="_x0000_s1026" style="width:413.55pt;height:3pt;mso-position-horizontal-relative:char;mso-position-vertical-relative:line" coordsize="52520,381" o:gfxdata="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">
                 <v:shape id="Shape 29164" o:spid="_x0000_s1027" style="position:absolute;top:152;width:52520;height:229;visibility:visible;mso-wrap-style:square;v-text-anchor:top" coordsize="5252085,22860" o:gfxdata="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" path="m,l5252085,r,22860l,22860,,e" fillcolor="black" stroked="f" strokeweight="0">
@@ -1218,7 +1218,7 @@
               </wp:inline>
             </w:drawing>
           </mc:Choice>
-          <mc:Fallback xmlns:w16se="http://schemas.microsoft.com/office/word/2015/wordml/symex" xmlns:w16cid="http://schemas.microsoft.com/office/word/2016/wordml/cid" xmlns:w15="http://schemas.microsoft.com/office/word/2012/wordml" xmlns:am3d="http://schemas.microsoft.com/office/drawing/2017/model3d" xmlns:aink="http://schemas.microsoft.com/office/drawing/2016/ink" xmlns:cx8="http://schemas.microsoft.com/office/drawing/2016/5/14/chartex" xmlns:cx7="http://schemas.microsoft.com/office/drawing/2016/5/13/chartex" xmlns:cx6="http://schemas.microsoft.com/office/drawing/2016/5/12/chartex" xmlns:cx5="http://schemas.microsoft.com/office/drawing/2016/5/11/chartex" xmlns:cx4="http://schemas.microsoft.com/office/drawing/2016/5/10/chartex" xmlns:cx3="http://schemas.microsoft.com/office/drawing/2016/5/9/chartex" xmlns:cx2="http://schemas.microsoft.com/office/drawing/2015/10/21/chartex" xmlns:cx1="http://schemas.microsoft.com/office/drawing/2015/9/8/chartex" xmlns:cx="http://schemas.microsoft.com/office/drawing/2014/chartex">
+          <mc:Fallback xmlns:cx="http://schemas.microsoft.com/office/drawing/2014/chartex" xmlns:cx1="http://schemas.microsoft.com/office/drawing/2015/9/8/chartex" xmlns:cx2="http://schemas.microsoft.com/office/drawing/2015/10/21/chartex" xmlns:cx3="http://schemas.microsoft.com/office/drawing/2016/5/9/chartex" xmlns:cx4="http://schemas.microsoft.com/office/drawing/2016/5/10/chartex" xmlns:cx5="http://schemas.microsoft.com/office/drawing/2016/5/11/chartex" xmlns:cx6="http://schemas.microsoft.com/office/drawing/2016/5/12/chartex" xmlns:cx7="http://schemas.microsoft.com/office/drawing/2016/5/13/chartex" xmlns:cx8="http://schemas.microsoft.com/office/drawing/2016/5/14/chartex" xmlns:aink="http://schemas.microsoft.com/office/drawing/2016/ink" xmlns:am3d="http://schemas.microsoft.com/office/drawing/2017/model3d" xmlns:w15="http://schemas.microsoft.com/office/word/2012/wordml" xmlns:w16cid="http://schemas.microsoft.com/office/word/2016/wordml/cid" xmlns:w16se="http://schemas.microsoft.com/office/word/2015/wordml/symex">
             <w:pict>
               <v:group w14:anchorId="1C4525A9" id="Group 22275" o:spid="_x0000_s1026" style="width:413.55pt;height:3pt;mso-position-horizontal-relative:char;mso-position-vertical-relative:line" coordsize="52520,381" o:gfxdata="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">
                 <v:shape id="Shape 29168" o:spid="_x0000_s1027" style="position:absolute;top:152;width:52520;height:229;visibility:visible;mso-wrap-style:square;v-text-anchor:top" coordsize="5252085,22860" o:gfxdata="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" path="m,l5252085,r,22860l,22860,,e" fillcolor="black" stroked="f" strokeweight="0">
@@ -18425,8 +18425,570 @@
           </w:tcPr>
           <w:p>
             <w:pPr>
-              <w:keepNext/>
-            </w:pPr>
+              <w:pStyle w:val="KodeProgram"/>
+            </w:pPr>
+            <w:r>
+              <w:t>&lt;?php</w:t>
+            </w:r>
+          </w:p>
+          <w:p>
+            <w:pPr>
+              <w:pStyle w:val="KodeProgram"/>
+            </w:pPr>
+          </w:p>
+          <w:p>
+            <w:pPr>
+              <w:pStyle w:val="KodeProgram"/>
+            </w:pPr>
+            <w:r>
+              <w:t>class Pengajuan_model extends CI_Model</w:t>
+            </w:r>
+          </w:p>
+          <w:p>
+            <w:pPr>
+              <w:pStyle w:val="KodeProgram"/>
+            </w:pPr>
+            <w:r>
+              <w:lastRenderedPageBreak/>
+              <w:t>{</w:t>
+            </w:r>
+          </w:p>
+          <w:p>
+            <w:pPr>
+              <w:pStyle w:val="KodeProgram"/>
+            </w:pPr>
+            <w:r>
+              <w:t xml:space="preserve">    public function __construct()</w:t>
+            </w:r>
+          </w:p>
+          <w:p>
+            <w:pPr>
+              <w:pStyle w:val="KodeProgram"/>
+            </w:pPr>
+            <w:r>
+              <w:t xml:space="preserve">    {</w:t>
+            </w:r>
+          </w:p>
+          <w:p>
+            <w:pPr>
+              <w:pStyle w:val="KodeProgram"/>
+            </w:pPr>
+            <w:r>
+              <w:t xml:space="preserve">        parent::__construct();</w:t>
+            </w:r>
+          </w:p>
+          <w:p>
+            <w:pPr>
+              <w:pStyle w:val="KodeProgram"/>
+            </w:pPr>
+            <w:r>
+              <w:t xml:space="preserve">    }</w:t>
+            </w:r>
+          </w:p>
+          <w:p>
+            <w:pPr>
+              <w:pStyle w:val="KodeProgram"/>
+            </w:pPr>
+          </w:p>
+          <w:p>
+            <w:pPr>
+              <w:pStyle w:val="KodeProgram"/>
+            </w:pPr>
+            <w:r>
+              <w:t xml:space="preserve">    public function get_pengajuan_by_id($id_pengajuan)</w:t>
+            </w:r>
+          </w:p>
+          <w:p>
+            <w:pPr>
+              <w:pStyle w:val="KodeProgram"/>
+            </w:pPr>
+            <w:r>
+              <w:t xml:space="preserve">    {</w:t>
+            </w:r>
+          </w:p>
+          <w:p>
+            <w:pPr>
+              <w:pStyle w:val="KodeProgram"/>
+            </w:pPr>
+            <w:r>
+              <w:t xml:space="preserve">        $data_pengajuan = $this-&gt;db-&gt;select('</w:t>
+            </w:r>
+          </w:p>
+          <w:p>
+            <w:pPr>
+              <w:pStyle w:val="KodeProgram"/>
+            </w:pPr>
+            <w:r>
+              <w:t xml:space="preserve">                                                ta_pengajuan.*, </w:t>
+            </w:r>
+          </w:p>
+          <w:p>
+            <w:pPr>
+              <w:pStyle w:val="KodeProgram"/>
+            </w:pPr>
+            <w:r>
+              <w:t xml:space="preserve">                                                ref_layanan.layanan_nama as layanan</w:t>
+            </w:r>
+          </w:p>
+          <w:p>
+            <w:pPr>
+              <w:pStyle w:val="KodeProgram"/>
+            </w:pPr>
+            <w:r>
+              <w:t xml:space="preserve">                                            ')</w:t>
+            </w:r>
+          </w:p>
+          <w:p>
+            <w:pPr>
+              <w:pStyle w:val="KodeProgram"/>
+            </w:pPr>
+            <w:r>
+              <w:t xml:space="preserve">                                -&gt;from('ta_pengajuan')</w:t>
+            </w:r>
+          </w:p>
+          <w:p>
+            <w:pPr>
+              <w:pStyle w:val="KodeProgram"/>
+            </w:pPr>
+            <w:r>
+              <w:t xml:space="preserve">                                -&gt;join('ref_layanan', 'ta_pengajuan.pengajuan_jenis_layanan = ref_layanan.layanan_id')</w:t>
+            </w:r>
+          </w:p>
+          <w:p>
+            <w:pPr>
+              <w:pStyle w:val="KodeProgram"/>
+            </w:pPr>
+            <w:r>
+              <w:t xml:space="preserve">                                -&gt;where('pengajuan_id', $id_pengajuan)</w:t>
+            </w:r>
+          </w:p>
+          <w:p>
+            <w:pPr>
+              <w:pStyle w:val="KodeProgram"/>
+            </w:pPr>
+            <w:r>
+              <w:t xml:space="preserve">                                -&gt;get()</w:t>
+            </w:r>
+          </w:p>
+          <w:p>
+            <w:pPr>
+              <w:pStyle w:val="KodeProgram"/>
+            </w:pPr>
+            <w:r>
+              <w:t xml:space="preserve">                                -&gt;row();</w:t>
+            </w:r>
+          </w:p>
+          <w:p>
+            <w:pPr>
+              <w:pStyle w:val="KodeProgram"/>
+            </w:pPr>
+          </w:p>
+          <w:p>
+            <w:pPr>
+              <w:pStyle w:val="KodeProgram"/>
+            </w:pPr>
+            <w:r>
+              <w:t xml:space="preserve">        $data_form_pengajuan = $this-&gt;db-&gt;select('*')</w:t>
+            </w:r>
+          </w:p>
+          <w:p>
+            <w:pPr>
+              <w:pStyle w:val="KodeProgram"/>
+            </w:pPr>
+            <w:r>
+              <w:t xml:space="preserve">                                        -&gt;from('ta_detail_pengajuan_form')</w:t>
+            </w:r>
+          </w:p>
+          <w:p>
+            <w:pPr>
+              <w:pStyle w:val="KodeProgram"/>
+            </w:pPr>
+            <w:r>
+              <w:t xml:space="preserve">                                        -&gt;join('ref_jenis_form', 'ta_detail_pengajuan_form.detail_pengajuan_form_jenis_form_id = ref_jenis_form.jenis_form_id')</w:t>
+            </w:r>
+          </w:p>
+          <w:p>
+            <w:pPr>
+              <w:pStyle w:val="KodeProgram"/>
+            </w:pPr>
+            <w:r>
+              <w:t xml:space="preserve">                                        -&gt;where('detail_pengajuan_form_pengajuan_id', $id_pengajuan)</w:t>
+            </w:r>
+          </w:p>
+          <w:p>
+            <w:pPr>
+              <w:pStyle w:val="KodeProgram"/>
+            </w:pPr>
+            <w:r>
+              <w:t xml:space="preserve">                                        -&gt;get()</w:t>
+            </w:r>
+          </w:p>
+          <w:p>
+            <w:pPr>
+              <w:pStyle w:val="KodeProgram"/>
+            </w:pPr>
+            <w:r>
+              <w:t xml:space="preserve">                                        -&gt;result();</w:t>
+            </w:r>
+          </w:p>
+          <w:p>
+            <w:pPr>
+              <w:pStyle w:val="KodeProgram"/>
+            </w:pPr>
+          </w:p>
+          <w:p>
+            <w:pPr>
+              <w:pStyle w:val="KodeProgram"/>
+            </w:pPr>
+            <w:r>
+              <w:t xml:space="preserve">        $data_lampiran_pengajuan = $this-&gt;db-&gt;select('*')</w:t>
+            </w:r>
+          </w:p>
+          <w:p>
+            <w:pPr>
+              <w:pStyle w:val="KodeProgram"/>
+            </w:pPr>
+            <w:r>
+              <w:t xml:space="preserve">                                            -&gt;from('ta_detail_pengajuan_lampiran')</w:t>
+            </w:r>
+          </w:p>
+          <w:p>
+            <w:pPr>
+              <w:pStyle w:val="KodeProgram"/>
+            </w:pPr>
+            <w:r>
+              <w:t xml:space="preserve">                                            -&gt;where('detail_pengajuan_lampiran_pengajuan_id', $id_pengajuan)</w:t>
+            </w:r>
+          </w:p>
+          <w:p>
+            <w:pPr>
+              <w:pStyle w:val="KodeProgram"/>
+            </w:pPr>
+            <w:r>
+              <w:t xml:space="preserve">                                            -&gt;get()</w:t>
+            </w:r>
+          </w:p>
+          <w:p>
+            <w:pPr>
+              <w:pStyle w:val="KodeProgram"/>
+            </w:pPr>
+            <w:r>
+              <w:t xml:space="preserve">                                            -&gt;result();</w:t>
+            </w:r>
+          </w:p>
+          <w:p>
+            <w:pPr>
+              <w:pStyle w:val="KodeProgram"/>
+            </w:pPr>
+          </w:p>
+          <w:p>
+            <w:pPr>
+              <w:pStyle w:val="KodeProgram"/>
+            </w:pPr>
+            <w:r>
+              <w:t xml:space="preserve">        $form_pengajuan = array();</w:t>
+            </w:r>
+          </w:p>
+          <w:p>
+            <w:pPr>
+              <w:pStyle w:val="KodeProgram"/>
+            </w:pPr>
+            <w:r>
+              <w:t xml:space="preserve">        foreach($data_form_pengajuan as $form) {</w:t>
+            </w:r>
+          </w:p>
+          <w:p>
+            <w:pPr>
+              <w:pStyle w:val="KodeProgram"/>
+            </w:pPr>
+            <w:r>
+              <w:t xml:space="preserve">            $nama_tabel = $form-&gt;jenis_form_nama_tabel;</w:t>
+            </w:r>
+          </w:p>
+          <w:p>
+            <w:pPr>
+              <w:pStyle w:val="KodeProgram"/>
+            </w:pPr>
+            <w:r>
+              <w:t xml:space="preserve">            // mengubah dari ta_f* ke f*_id</w:t>
+            </w:r>
+          </w:p>
+          <w:p>
+            <w:pPr>
+              <w:pStyle w:val="KodeProgram"/>
+            </w:pPr>
+            <w:r>
+              <w:t xml:space="preserve">            $field_id = str_</w:t>
+            </w:r>
+            <w:proofErr w:type="gramStart"/>
+            <w:r>
+              <w:t>replace(</w:t>
+            </w:r>
+            <w:proofErr w:type="gramEnd"/>
+            <w:r>
+              <w:t>'ta_f', 'f', $nama_tabel) . '_id';</w:t>
+            </w:r>
+          </w:p>
+          <w:p>
+            <w:pPr>
+              <w:pStyle w:val="KodeProgram"/>
+            </w:pPr>
+            <w:r>
+              <w:t xml:space="preserve">            // mengubah dari ta_f* ke f*_pengajuan_id</w:t>
+            </w:r>
+          </w:p>
+          <w:p>
+            <w:pPr>
+              <w:pStyle w:val="KodeProgram"/>
+            </w:pPr>
+            <w:r>
+              <w:t xml:space="preserve">            $field_pengajuan_id = str_</w:t>
+            </w:r>
+            <w:proofErr w:type="gramStart"/>
+            <w:r>
+              <w:t>replace(</w:t>
+            </w:r>
+            <w:proofErr w:type="gramEnd"/>
+            <w:r>
+              <w:t>'ta_f', 'f', $nama_tabel) . '_pengajuan_id';</w:t>
+            </w:r>
+          </w:p>
+          <w:p>
+            <w:pPr>
+              <w:pStyle w:val="KodeProgram"/>
+            </w:pPr>
+            <w:r>
+              <w:t xml:space="preserve">            $used_form = $this-&gt;db-&gt;select($field_id)</w:t>
+            </w:r>
+          </w:p>
+          <w:p>
+            <w:pPr>
+              <w:pStyle w:val="KodeProgram"/>
+            </w:pPr>
+            <w:r>
+              <w:t xml:space="preserve">                            -&gt;from($nama_tabel)</w:t>
+            </w:r>
+          </w:p>
+          <w:p>
+            <w:pPr>
+              <w:pStyle w:val="KodeProgram"/>
+            </w:pPr>
+            <w:r>
+              <w:t xml:space="preserve">                            -&gt;where($field_pengajuan_id, $id_pengajuan)</w:t>
+            </w:r>
+          </w:p>
+          <w:p>
+            <w:pPr>
+              <w:pStyle w:val="KodeProgram"/>
+            </w:pPr>
+            <w:r>
+              <w:t xml:space="preserve">                            -&gt;get()</w:t>
+            </w:r>
+          </w:p>
+          <w:p>
+            <w:pPr>
+              <w:pStyle w:val="KodeProgram"/>
+            </w:pPr>
+            <w:r>
+              <w:t xml:space="preserve">                            -&gt;row();</w:t>
+            </w:r>
+          </w:p>
+          <w:p>
+            <w:pPr>
+              <w:pStyle w:val="KodeProgram"/>
+            </w:pPr>
+          </w:p>
+          <w:p>
+            <w:pPr>
+              <w:pStyle w:val="KodeProgram"/>
+            </w:pPr>
+            <w:r>
+              <w:t xml:space="preserve">            array_push($form_pengajuan, array(</w:t>
+            </w:r>
+          </w:p>
+          <w:p>
+            <w:pPr>
+              <w:pStyle w:val="KodeProgram"/>
+            </w:pPr>
+            <w:r>
+              <w:lastRenderedPageBreak/>
+              <w:t xml:space="preserve">                'nama_form' =&gt; $form-&gt;jenis_form_nama,</w:t>
+            </w:r>
+          </w:p>
+          <w:p>
+            <w:pPr>
+              <w:pStyle w:val="KodeProgram"/>
+            </w:pPr>
+            <w:r>
+              <w:t xml:space="preserve">                'form_id'   =&gt; $used_form-&gt;$field_id,</w:t>
+            </w:r>
+          </w:p>
+          <w:p>
+            <w:pPr>
+              <w:pStyle w:val="KodeProgram"/>
+            </w:pPr>
+            <w:r>
+              <w:t xml:space="preserve">                'url'       =&gt; $form-&gt;jenis_form_url</w:t>
+            </w:r>
+          </w:p>
+          <w:p>
+            <w:pPr>
+              <w:pStyle w:val="KodeProgram"/>
+            </w:pPr>
+            <w:r>
+              <w:t xml:space="preserve">            ));</w:t>
+            </w:r>
+          </w:p>
+          <w:p>
+            <w:pPr>
+              <w:pStyle w:val="KodeProgram"/>
+            </w:pPr>
+            <w:r>
+              <w:t xml:space="preserve">        } </w:t>
+            </w:r>
+          </w:p>
+          <w:p>
+            <w:pPr>
+              <w:pStyle w:val="KodeProgram"/>
+            </w:pPr>
+          </w:p>
+          <w:p>
+            <w:pPr>
+              <w:pStyle w:val="KodeProgram"/>
+            </w:pPr>
+            <w:r>
+              <w:t xml:space="preserve">        $data = array(</w:t>
+            </w:r>
+          </w:p>
+          <w:p>
+            <w:pPr>
+              <w:pStyle w:val="KodeProgram"/>
+            </w:pPr>
+            <w:r>
+              <w:t xml:space="preserve">            'pengajuan'             =&gt; $data_pengajuan,</w:t>
+            </w:r>
+          </w:p>
+          <w:p>
+            <w:pPr>
+              <w:pStyle w:val="KodeProgram"/>
+            </w:pPr>
+            <w:r>
+              <w:t xml:space="preserve">            'form_pengajuan'        =&gt; $form_pengajuan,</w:t>
+            </w:r>
+          </w:p>
+          <w:p>
+            <w:pPr>
+              <w:pStyle w:val="KodeProgram"/>
+            </w:pPr>
+            <w:r>
+              <w:t xml:space="preserve">            'lampiran_pengajuan'    =&gt; $data_lampiran_pengajuan</w:t>
+            </w:r>
+          </w:p>
+          <w:p>
+            <w:pPr>
+              <w:pStyle w:val="KodeProgram"/>
+            </w:pPr>
+            <w:r>
+              <w:t xml:space="preserve">        );</w:t>
+            </w:r>
+          </w:p>
+          <w:p>
+            <w:pPr>
+              <w:pStyle w:val="KodeProgram"/>
+            </w:pPr>
+          </w:p>
+          <w:p>
+            <w:pPr>
+              <w:pStyle w:val="KodeProgram"/>
+            </w:pPr>
+            <w:r>
+              <w:t xml:space="preserve">        return $data;</w:t>
+            </w:r>
+          </w:p>
+          <w:p>
+            <w:pPr>
+              <w:pStyle w:val="KodeProgram"/>
+            </w:pPr>
+            <w:r>
+              <w:t xml:space="preserve">    }</w:t>
+            </w:r>
+          </w:p>
+          <w:p>
+            <w:pPr>
+              <w:pStyle w:val="KodeProgram"/>
+            </w:pPr>
+          </w:p>
+          <w:p>
+            <w:pPr>
+              <w:pStyle w:val="KodeProgram"/>
+            </w:pPr>
+            <w:r>
+              <w:t xml:space="preserve">    public function get_pengajuan_by_nik($nik_pemohon)</w:t>
+            </w:r>
+          </w:p>
+          <w:p>
+            <w:pPr>
+              <w:pStyle w:val="KodeProgram"/>
+            </w:pPr>
+            <w:r>
+              <w:t xml:space="preserve">    {</w:t>
+            </w:r>
+          </w:p>
+          <w:p>
+            <w:pPr>
+              <w:pStyle w:val="KodeProgram"/>
+            </w:pPr>
+            <w:r>
+              <w:t xml:space="preserve">        return $this-&gt;db-&gt;select('*')</w:t>
+            </w:r>
+          </w:p>
+          <w:p>
+            <w:pPr>
+              <w:pStyle w:val="KodeProgram"/>
+            </w:pPr>
+            <w:r>
+              <w:t xml:space="preserve">                        -&gt;from('ta_pengajuan')</w:t>
+            </w:r>
+          </w:p>
+          <w:p>
+            <w:pPr>
+              <w:pStyle w:val="KodeProgram"/>
+            </w:pPr>
+            <w:r>
+              <w:t xml:space="preserve">                        -&gt;where('pengajuan_nik', $nik_pemohon)</w:t>
+            </w:r>
+          </w:p>
+          <w:p>
+            <w:pPr>
+              <w:pStyle w:val="KodeProgram"/>
+            </w:pPr>
+            <w:r>
+              <w:t xml:space="preserve">                        -&gt;get()</w:t>
+            </w:r>
+          </w:p>
+          <w:p>
+            <w:pPr>
+              <w:pStyle w:val="KodeProgram"/>
+            </w:pPr>
+            <w:r>
+              <w:t xml:space="preserve">                        -&gt;result();</w:t>
+            </w:r>
+          </w:p>
+          <w:p>
+            <w:pPr>
+              <w:pStyle w:val="KodeProgram"/>
+            </w:pPr>
+            <w:r>
+              <w:t xml:space="preserve">    }</w:t>
+            </w:r>
+          </w:p>
+          <w:p>
+            <w:pPr>
+              <w:pStyle w:val="KodeProgram"/>
+            </w:pPr>
+            <w:r>
+              <w:t>}</w:t>
+            </w:r>
           </w:p>
         </w:tc>
       </w:tr>
@@ -18439,6 +19001,7 @@
         </w:rPr>
       </w:pPr>
       <w:r>
+        <w:lastRenderedPageBreak/>
         <w:t xml:space="preserve">Kode Program 3. </w:t>
       </w:r>
       <w:fldSimple w:instr=" SEQ Kode_Program_3. \* ARABIC ">
@@ -18464,7 +19027,6 @@
       </w:pPr>
       <w:proofErr w:type="gramStart"/>
       <w:r>
-        <w:lastRenderedPageBreak/>
         <w:t xml:space="preserve">Kode Program 3.9 merupakan kode program untuk mendapatkan semua data pengajuan baik KK maupun KTP berdasarkan </w:t>
       </w:r>
       <w:r>
@@ -18550,13 +19112,7 @@
         <w:t>request</w:t>
       </w:r>
       <w:r>
-        <w:t xml:space="preserve"> </w:t>
-      </w:r>
-      <w:r>
-        <w:t>data pengajuan yang telah dibuat oleh seorang user umum</w:t>
-      </w:r>
-      <w:r>
-        <w:t xml:space="preserve"> dan memberikan </w:t>
+        <w:t xml:space="preserve"> data pengajuan yang telah dibuat oleh seorang user umum dan memberikan </w:t>
       </w:r>
       <w:r>
         <w:rPr>
@@ -18565,10 +19121,7 @@
         <w:t>response</w:t>
       </w:r>
       <w:r>
-        <w:t xml:space="preserve"> berdasarkan data yang diminta</w:t>
-      </w:r>
-      <w:r>
-        <w:t>.</w:t>
+        <w:t xml:space="preserve"> berdasarkan data yang diminta.</w:t>
       </w:r>
       <w:proofErr w:type="gramEnd"/>
     </w:p>
@@ -18589,8 +19142,405 @@
           </w:tcPr>
           <w:p>
             <w:pPr>
-              <w:keepNext/>
-            </w:pPr>
+              <w:pStyle w:val="KodeProgram"/>
+            </w:pPr>
+            <w:r>
+              <w:t>&lt;?php</w:t>
+            </w:r>
+          </w:p>
+          <w:p>
+            <w:pPr>
+              <w:pStyle w:val="KodeProgram"/>
+            </w:pPr>
+            <w:r>
+              <w:t>defined('BASEPATH') or exit('No direct script access allowed');</w:t>
+            </w:r>
+          </w:p>
+          <w:p>
+            <w:pPr>
+              <w:pStyle w:val="KodeProgram"/>
+            </w:pPr>
+          </w:p>
+          <w:p>
+            <w:pPr>
+              <w:pStyle w:val="KodeProgram"/>
+            </w:pPr>
+            <w:r>
+              <w:t>class Pengajuan extends CI_Controller</w:t>
+            </w:r>
+          </w:p>
+          <w:p>
+            <w:pPr>
+              <w:pStyle w:val="KodeProgram"/>
+            </w:pPr>
+            <w:r>
+              <w:t>{</w:t>
+            </w:r>
+          </w:p>
+          <w:p>
+            <w:pPr>
+              <w:pStyle w:val="KodeProgram"/>
+            </w:pPr>
+            <w:r>
+              <w:t xml:space="preserve">    public function __construct()</w:t>
+            </w:r>
+          </w:p>
+          <w:p>
+            <w:pPr>
+              <w:pStyle w:val="KodeProgram"/>
+            </w:pPr>
+            <w:r>
+              <w:t xml:space="preserve">    {</w:t>
+            </w:r>
+          </w:p>
+          <w:p>
+            <w:pPr>
+              <w:pStyle w:val="KodeProgram"/>
+            </w:pPr>
+            <w:r>
+              <w:t xml:space="preserve">        parent::__construct();</w:t>
+            </w:r>
+          </w:p>
+          <w:p>
+            <w:pPr>
+              <w:pStyle w:val="KodeProgram"/>
+            </w:pPr>
+            <w:r>
+              <w:t xml:space="preserve">        $this-&gt;load-&gt;model('Umum/Pengajuan_model', 'pengajuan_model');</w:t>
+            </w:r>
+          </w:p>
+          <w:p>
+            <w:pPr>
+              <w:pStyle w:val="KodeProgram"/>
+            </w:pPr>
+            <w:r>
+              <w:t xml:space="preserve">        $this-&gt;load-&gt;model('Ref_model');</w:t>
+            </w:r>
+          </w:p>
+          <w:p>
+            <w:pPr>
+              <w:pStyle w:val="KodeProgram"/>
+            </w:pPr>
+            <w:r>
+              <w:t xml:space="preserve">        $this-&gt;load-&gt;helper('check_login_helper');</w:t>
+            </w:r>
+          </w:p>
+          <w:p>
+            <w:pPr>
+              <w:pStyle w:val="KodeProgram"/>
+            </w:pPr>
+            <w:r>
+              <w:t xml:space="preserve">        check_login($this-&gt;session);</w:t>
+            </w:r>
+          </w:p>
+          <w:p>
+            <w:pPr>
+              <w:pStyle w:val="KodeProgram"/>
+            </w:pPr>
+            <w:r>
+              <w:lastRenderedPageBreak/>
+              <w:t xml:space="preserve">    }</w:t>
+            </w:r>
+          </w:p>
+          <w:p>
+            <w:pPr>
+              <w:pStyle w:val="KodeProgram"/>
+            </w:pPr>
+          </w:p>
+          <w:p>
+            <w:pPr>
+              <w:pStyle w:val="KodeProgram"/>
+            </w:pPr>
+            <w:r>
+              <w:t xml:space="preserve">    public function index()</w:t>
+            </w:r>
+          </w:p>
+          <w:p>
+            <w:pPr>
+              <w:pStyle w:val="KodeProgram"/>
+            </w:pPr>
+            <w:r>
+              <w:t xml:space="preserve">    {</w:t>
+            </w:r>
+          </w:p>
+          <w:p>
+            <w:pPr>
+              <w:pStyle w:val="KodeProgram"/>
+            </w:pPr>
+            <w:r>
+              <w:t xml:space="preserve">        $data['content'] = 'backend/umum/pengajuan/index';</w:t>
+            </w:r>
+          </w:p>
+          <w:p>
+            <w:pPr>
+              <w:pStyle w:val="KodeProgram"/>
+            </w:pPr>
+            <w:r>
+              <w:t xml:space="preserve">        $data['title'] = 'Daftar Pengajuan';</w:t>
+            </w:r>
+          </w:p>
+          <w:p>
+            <w:pPr>
+              <w:pStyle w:val="KodeProgram"/>
+            </w:pPr>
+            <w:r>
+              <w:t xml:space="preserve">        $data['layanan']            = $this-&gt;pengajuan_model-&gt;get_all_layanan();</w:t>
+            </w:r>
+          </w:p>
+          <w:p>
+            <w:pPr>
+              <w:pStyle w:val="KodeProgram"/>
+            </w:pPr>
+            <w:r>
+              <w:t xml:space="preserve">        $data['status_pengajuan']   = $this-&gt;pengajuan_model-&gt;get_all_status_pengajuan();</w:t>
+            </w:r>
+          </w:p>
+          <w:p>
+            <w:pPr>
+              <w:pStyle w:val="KodeProgram"/>
+            </w:pPr>
+            <w:r>
+              <w:t xml:space="preserve">        $data['breadcrumbs']        = array(</w:t>
+            </w:r>
+          </w:p>
+          <w:p>
+            <w:pPr>
+              <w:pStyle w:val="KodeProgram"/>
+            </w:pPr>
+            <w:r>
+              <w:t xml:space="preserve">            array(</w:t>
+            </w:r>
+          </w:p>
+          <w:p>
+            <w:pPr>
+              <w:pStyle w:val="KodeProgram"/>
+            </w:pPr>
+            <w:r>
+              <w:t xml:space="preserve">                'url'       =&gt; 'umum/pengajuan/daftar-pengajuan',</w:t>
+            </w:r>
+          </w:p>
+          <w:p>
+            <w:pPr>
+              <w:pStyle w:val="KodeProgram"/>
+            </w:pPr>
+            <w:r>
+              <w:t xml:space="preserve">                'title'     =&gt; 'Pengajuan'</w:t>
+            </w:r>
+          </w:p>
+          <w:p>
+            <w:pPr>
+              <w:pStyle w:val="KodeProgram"/>
+            </w:pPr>
+            <w:r>
+              <w:t xml:space="preserve">            ),</w:t>
+            </w:r>
+          </w:p>
+          <w:p>
+            <w:pPr>
+              <w:pStyle w:val="KodeProgram"/>
+            </w:pPr>
+            <w:r>
+              <w:t xml:space="preserve">        );</w:t>
+            </w:r>
+          </w:p>
+          <w:p>
+            <w:pPr>
+              <w:pStyle w:val="KodeProgram"/>
+            </w:pPr>
+          </w:p>
+          <w:p>
+            <w:pPr>
+              <w:pStyle w:val="KodeProgram"/>
+            </w:pPr>
+            <w:r>
+              <w:t xml:space="preserve">        $this-&gt;load-&gt;view('layouts/master_umum', $data);</w:t>
+            </w:r>
+          </w:p>
+          <w:p>
+            <w:pPr>
+              <w:pStyle w:val="KodeProgram"/>
+            </w:pPr>
+            <w:r>
+              <w:t xml:space="preserve">    }</w:t>
+            </w:r>
+          </w:p>
+          <w:p>
+            <w:pPr>
+              <w:pStyle w:val="KodeProgram"/>
+            </w:pPr>
+          </w:p>
+          <w:p>
+            <w:pPr>
+              <w:pStyle w:val="KodeProgram"/>
+            </w:pPr>
+            <w:r>
+              <w:t xml:space="preserve">    public function show($pengajuan_id)</w:t>
+            </w:r>
+          </w:p>
+          <w:p>
+            <w:pPr>
+              <w:pStyle w:val="KodeProgram"/>
+            </w:pPr>
+            <w:r>
+              <w:t xml:space="preserve">    {</w:t>
+            </w:r>
+          </w:p>
+          <w:p>
+            <w:pPr>
+              <w:pStyle w:val="KodeProgram"/>
+            </w:pPr>
+            <w:r>
+              <w:t xml:space="preserve">        $data['content'] = 'backend/umum/pengajuan/show';</w:t>
+            </w:r>
+          </w:p>
+          <w:p>
+            <w:pPr>
+              <w:pStyle w:val="KodeProgram"/>
+            </w:pPr>
+            <w:r>
+              <w:t xml:space="preserve">        $data['title'] = 'Pengajuan Anda';</w:t>
+            </w:r>
+          </w:p>
+          <w:p>
+            <w:pPr>
+              <w:pStyle w:val="KodeProgram"/>
+            </w:pPr>
+            <w:r>
+              <w:t xml:space="preserve">        $data['pengajuan']          = $this-&gt;pengajuan_model-&gt;get_pengajuan_by_id($pengajuan_id);</w:t>
+            </w:r>
+          </w:p>
+          <w:p>
+            <w:pPr>
+              <w:pStyle w:val="KodeProgram"/>
+            </w:pPr>
+            <w:r>
+              <w:t xml:space="preserve">        $data['jenis_layanan']      = json_encode($this-&gt;Ref_model-&gt;get_jenis_layanan());</w:t>
+            </w:r>
+          </w:p>
+          <w:p>
+            <w:pPr>
+              <w:pStyle w:val="KodeProgram"/>
+            </w:pPr>
+            <w:r>
+              <w:t xml:space="preserve">        $data['status_pengajuan']   = json_encode($this-&gt;Ref_model-&gt;get_status_pengajuan());</w:t>
+            </w:r>
+          </w:p>
+          <w:p>
+            <w:pPr>
+              <w:pStyle w:val="KodeProgram"/>
+            </w:pPr>
+            <w:r>
+              <w:t xml:space="preserve">        $data['breadcrumbs']        = array(</w:t>
+            </w:r>
+          </w:p>
+          <w:p>
+            <w:pPr>
+              <w:pStyle w:val="KodeProgram"/>
+            </w:pPr>
+            <w:r>
+              <w:t xml:space="preserve">            array(</w:t>
+            </w:r>
+          </w:p>
+          <w:p>
+            <w:pPr>
+              <w:pStyle w:val="KodeProgram"/>
+            </w:pPr>
+            <w:r>
+              <w:t xml:space="preserve">                'url'       =&gt; 'umum/pengajuan/daftar-pengajuan',</w:t>
+            </w:r>
+          </w:p>
+          <w:p>
+            <w:pPr>
+              <w:pStyle w:val="KodeProgram"/>
+            </w:pPr>
+            <w:r>
+              <w:t xml:space="preserve">                'title'     =&gt; 'Pengajuan'</w:t>
+            </w:r>
+          </w:p>
+          <w:p>
+            <w:pPr>
+              <w:pStyle w:val="KodeProgram"/>
+            </w:pPr>
+            <w:r>
+              <w:t xml:space="preserve">            ),</w:t>
+            </w:r>
+          </w:p>
+          <w:p>
+            <w:pPr>
+              <w:pStyle w:val="KodeProgram"/>
+            </w:pPr>
+            <w:r>
+              <w:t xml:space="preserve">            array(</w:t>
+            </w:r>
+          </w:p>
+          <w:p>
+            <w:pPr>
+              <w:pStyle w:val="KodeProgram"/>
+            </w:pPr>
+            <w:r>
+              <w:t xml:space="preserve">                '</w:t>
+            </w:r>
+            <w:proofErr w:type="gramStart"/>
+            <w:r>
+              <w:t>url</w:t>
+            </w:r>
+            <w:proofErr w:type="gramEnd"/>
+            <w:r>
+              <w:t>'       =&gt; 'umum/pengajuan/show/'. $pengajuan_id,</w:t>
+            </w:r>
+          </w:p>
+          <w:p>
+            <w:pPr>
+              <w:pStyle w:val="KodeProgram"/>
+            </w:pPr>
+            <w:r>
+              <w:t xml:space="preserve">                'title'     =&gt; $data['pengajuan']['pengajuan']-&gt;layanan</w:t>
+            </w:r>
+          </w:p>
+          <w:p>
+            <w:pPr>
+              <w:pStyle w:val="KodeProgram"/>
+            </w:pPr>
+            <w:r>
+              <w:t xml:space="preserve">            )</w:t>
+            </w:r>
+          </w:p>
+          <w:p>
+            <w:pPr>
+              <w:pStyle w:val="KodeProgram"/>
+            </w:pPr>
+            <w:r>
+              <w:t xml:space="preserve">        );</w:t>
+            </w:r>
+          </w:p>
+          <w:p>
+            <w:pPr>
+              <w:pStyle w:val="KodeProgram"/>
+            </w:pPr>
+          </w:p>
+          <w:p>
+            <w:pPr>
+              <w:pStyle w:val="KodeProgram"/>
+            </w:pPr>
+            <w:r>
+              <w:t xml:space="preserve">        $this-&gt;load-&gt;view('layouts/master_umum', $data);</w:t>
+            </w:r>
+          </w:p>
+          <w:p>
+            <w:pPr>
+              <w:pStyle w:val="KodeProgram"/>
+            </w:pPr>
+            <w:r>
+              <w:t xml:space="preserve">    }</w:t>
+            </w:r>
+          </w:p>
+          <w:p>
+            <w:pPr>
+              <w:pStyle w:val="KodeProgram"/>
+            </w:pPr>
+            <w:r>
+              <w:t>}</w:t>
+            </w:r>
           </w:p>
         </w:tc>
       </w:tr>
@@ -18603,6 +19553,7 @@
         </w:rPr>
       </w:pPr>
       <w:r>
+        <w:lastRenderedPageBreak/>
         <w:t xml:space="preserve">Kode Program 3. </w:t>
       </w:r>
       <w:fldSimple w:instr=" SEQ Kode_Program_3. \* ARABIC ">
@@ -18628,10 +19579,7 @@
       </w:pPr>
       <w:proofErr w:type="gramStart"/>
       <w:r>
-        <w:t xml:space="preserve">Kode Program 3.10 merupakan kode program </w:t>
-      </w:r>
-      <w:r>
-        <w:t xml:space="preserve">yang digunakan untuk menerima </w:t>
+        <w:t xml:space="preserve">Kode Program 3.10 merupakan kode program yang digunakan untuk menerima </w:t>
       </w:r>
       <w:r>
         <w:rPr>
@@ -18649,10 +19597,7 @@
         <w:t>route mapping</w:t>
       </w:r>
       <w:r>
-        <w:t xml:space="preserve"> untuk daftar pengajuan</w:t>
-      </w:r>
-      <w:r>
-        <w:t xml:space="preserve"> dan melakukan </w:t>
+        <w:t xml:space="preserve"> untuk daftar pengajuan dan melakukan </w:t>
       </w:r>
       <w:r>
         <w:rPr>
@@ -18676,6 +19621,7 @@
         <w:ind w:left="851" w:hanging="851"/>
       </w:pPr>
       <w:r>
+        <w:lastRenderedPageBreak/>
         <w:t>Membuat Pengajuan Penerbitan KK Baru</w:t>
       </w:r>
     </w:p>
@@ -18737,8 +19683,815 @@
           </w:tcPr>
           <w:p>
             <w:pPr>
-              <w:keepNext/>
-            </w:pPr>
+              <w:pStyle w:val="KodeProgram"/>
+            </w:pPr>
+            <w:r>
+              <w:t>&lt;?php</w:t>
+            </w:r>
+          </w:p>
+          <w:p>
+            <w:pPr>
+              <w:pStyle w:val="KodeProgram"/>
+            </w:pPr>
+          </w:p>
+          <w:p>
+            <w:pPr>
+              <w:pStyle w:val="KodeProgram"/>
+            </w:pPr>
+            <w:r>
+              <w:t>class Penerbitan_kk_model extends CI_Model</w:t>
+            </w:r>
+          </w:p>
+          <w:p>
+            <w:pPr>
+              <w:pStyle w:val="KodeProgram"/>
+            </w:pPr>
+            <w:r>
+              <w:t>{</w:t>
+            </w:r>
+          </w:p>
+          <w:p>
+            <w:pPr>
+              <w:pStyle w:val="KodeProgram"/>
+            </w:pPr>
+            <w:r>
+              <w:t xml:space="preserve">    public function __construct()</w:t>
+            </w:r>
+          </w:p>
+          <w:p>
+            <w:pPr>
+              <w:pStyle w:val="KodeProgram"/>
+            </w:pPr>
+            <w:r>
+              <w:t xml:space="preserve">    {</w:t>
+            </w:r>
+          </w:p>
+          <w:p>
+            <w:pPr>
+              <w:pStyle w:val="KodeProgram"/>
+            </w:pPr>
+            <w:r>
+              <w:t xml:space="preserve">        parent::__construct();</w:t>
+            </w:r>
+          </w:p>
+          <w:p>
+            <w:pPr>
+              <w:pStyle w:val="KodeProgram"/>
+            </w:pPr>
+            <w:r>
+              <w:t xml:space="preserve">    }</w:t>
+            </w:r>
+          </w:p>
+          <w:p>
+            <w:pPr>
+              <w:pStyle w:val="KodeProgram"/>
+            </w:pPr>
+          </w:p>
+          <w:p>
+            <w:pPr>
+              <w:pStyle w:val="KodeProgram"/>
+            </w:pPr>
+            <w:r>
+              <w:t xml:space="preserve">    public function set_pengajuan_penerbitan_kk($pengajuan, $f101, $detail_f101)</w:t>
+            </w:r>
+          </w:p>
+          <w:p>
+            <w:pPr>
+              <w:pStyle w:val="KodeProgram"/>
+            </w:pPr>
+            <w:r>
+              <w:t xml:space="preserve">    {</w:t>
+            </w:r>
+          </w:p>
+          <w:p>
+            <w:pPr>
+              <w:pStyle w:val="KodeProgram"/>
+            </w:pPr>
+            <w:r>
+              <w:t xml:space="preserve">        $data_pengajuan['pengajuan_wilayah_id']             = $pengajuan['wilayah_id'];</w:t>
+            </w:r>
+          </w:p>
+          <w:p>
+            <w:pPr>
+              <w:pStyle w:val="KodeProgram"/>
+            </w:pPr>
+            <w:r>
+              <w:t xml:space="preserve">        $data_pengajuan['pengajuan_nik']                    = $pengajuan['nik'];</w:t>
+            </w:r>
+          </w:p>
+          <w:p>
+            <w:pPr>
+              <w:pStyle w:val="KodeProgram"/>
+            </w:pPr>
+            <w:r>
+              <w:t xml:space="preserve">        $data_pengajuan['pengajuan_jenis_layanan']          = 1;</w:t>
+            </w:r>
+          </w:p>
+          <w:p>
+            <w:pPr>
+              <w:pStyle w:val="KodeProgram"/>
+            </w:pPr>
+            <w:r>
+              <w:t xml:space="preserve">        $data_pengajuan['pengajuan_status_pengajuan_id']    = 1;</w:t>
+            </w:r>
+          </w:p>
+          <w:p>
+            <w:pPr>
+              <w:pStyle w:val="KodeProgram"/>
+            </w:pPr>
+          </w:p>
+          <w:p>
+            <w:pPr>
+              <w:pStyle w:val="KodeProgram"/>
+            </w:pPr>
+            <w:r>
+              <w:t xml:space="preserve">        $data_detail_form = array(1);</w:t>
+            </w:r>
+          </w:p>
+          <w:p>
+            <w:pPr>
+              <w:pStyle w:val="KodeProgram"/>
+            </w:pPr>
+            <w:r>
+              <w:t xml:space="preserve">        $data_detail_lampiran = array(); </w:t>
+            </w:r>
+          </w:p>
+          <w:p>
+            <w:pPr>
+              <w:pStyle w:val="KodeProgram"/>
+            </w:pPr>
+          </w:p>
+          <w:p>
+            <w:pPr>
+              <w:pStyle w:val="KodeProgram"/>
+            </w:pPr>
+            <w:r>
+              <w:t xml:space="preserve">        $this-&gt;db-&gt;trans_start();</w:t>
+            </w:r>
+          </w:p>
+          <w:p>
+            <w:pPr>
+              <w:pStyle w:val="KodeProgram"/>
+            </w:pPr>
+          </w:p>
+          <w:p>
+            <w:pPr>
+              <w:pStyle w:val="KodeProgram"/>
+            </w:pPr>
+            <w:r>
+              <w:t xml:space="preserve">        // input ke pengajuan</w:t>
+            </w:r>
+          </w:p>
+          <w:p>
+            <w:pPr>
+              <w:pStyle w:val="KodeProgram"/>
+            </w:pPr>
+            <w:r>
+              <w:t xml:space="preserve">        $this-&gt;db-&gt;insert('ta_pengajuan', $data_pengajuan);</w:t>
+            </w:r>
+          </w:p>
+          <w:p>
+            <w:pPr>
+              <w:pStyle w:val="KodeProgram"/>
+            </w:pPr>
+            <w:r>
+              <w:t xml:space="preserve">        $pengajuan_id = $this-&gt;db-&gt;insert_id();</w:t>
+            </w:r>
+          </w:p>
+          <w:p>
+            <w:pPr>
+              <w:pStyle w:val="KodeProgram"/>
+            </w:pPr>
+          </w:p>
+          <w:p>
+            <w:pPr>
+              <w:pStyle w:val="KodeProgram"/>
+            </w:pPr>
+            <w:r>
+              <w:t xml:space="preserve">        // input ke detail_pengajuan_form</w:t>
+            </w:r>
+          </w:p>
+          <w:p>
+            <w:pPr>
+              <w:pStyle w:val="KodeProgram"/>
+            </w:pPr>
+            <w:r>
+              <w:t xml:space="preserve">        foreach($data_detail_form as $form) {</w:t>
+            </w:r>
+          </w:p>
+          <w:p>
+            <w:pPr>
+              <w:pStyle w:val="KodeProgram"/>
+            </w:pPr>
+            <w:r>
+              <w:t xml:space="preserve">            $data_form = array(</w:t>
+            </w:r>
+          </w:p>
+          <w:p>
+            <w:pPr>
+              <w:pStyle w:val="KodeProgram"/>
+            </w:pPr>
+            <w:r>
+              <w:t xml:space="preserve">                'detail_pengajuan_form_pengajuan_id'        =&gt; $pengajuan_id,</w:t>
+            </w:r>
+          </w:p>
+          <w:p>
+            <w:pPr>
+              <w:pStyle w:val="KodeProgram"/>
+            </w:pPr>
+            <w:r>
+              <w:t xml:space="preserve">                'detail_pengajuan_form_jenis_form_id'       =&gt; $form</w:t>
+            </w:r>
+          </w:p>
+          <w:p>
+            <w:pPr>
+              <w:pStyle w:val="KodeProgram"/>
+            </w:pPr>
+            <w:r>
+              <w:t xml:space="preserve">            );</w:t>
+            </w:r>
+          </w:p>
+          <w:p>
+            <w:pPr>
+              <w:pStyle w:val="KodeProgram"/>
+            </w:pPr>
+            <w:r>
+              <w:t xml:space="preserve">            $this-&gt;db-&gt;insert('ta_detail_pengajuan_form', $data_form);</w:t>
+            </w:r>
+          </w:p>
+          <w:p>
+            <w:pPr>
+              <w:pStyle w:val="KodeProgram"/>
+            </w:pPr>
+            <w:r>
+              <w:t xml:space="preserve">        }</w:t>
+            </w:r>
+          </w:p>
+          <w:p>
+            <w:pPr>
+              <w:pStyle w:val="KodeProgram"/>
+            </w:pPr>
+          </w:p>
+          <w:p>
+            <w:pPr>
+              <w:pStyle w:val="KodeProgram"/>
+            </w:pPr>
+            <w:r>
+              <w:t xml:space="preserve">        // input ke detail_pengajuan_lampiran</w:t>
+            </w:r>
+          </w:p>
+          <w:p>
+            <w:pPr>
+              <w:pStyle w:val="KodeProgram"/>
+            </w:pPr>
+            <w:r>
+              <w:t xml:space="preserve">        foreach($data_detail_lampiran as $lampiran) {</w:t>
+            </w:r>
+          </w:p>
+          <w:p>
+            <w:pPr>
+              <w:pStyle w:val="KodeProgram"/>
+            </w:pPr>
+            <w:r>
+              <w:t xml:space="preserve">            $data_lampiran = array(</w:t>
+            </w:r>
+          </w:p>
+          <w:p>
+            <w:pPr>
+              <w:pStyle w:val="KodeProgram"/>
+            </w:pPr>
+            <w:r>
+              <w:lastRenderedPageBreak/>
+              <w:t xml:space="preserve">                'detail_pengajuan_lampiran_pengajuan_id'    =&gt; $pengajuan_id,</w:t>
+            </w:r>
+          </w:p>
+          <w:p>
+            <w:pPr>
+              <w:pStyle w:val="KodeProgram"/>
+            </w:pPr>
+            <w:r>
+              <w:t xml:space="preserve">                'detail_pengajuan_lampiran_nama'            =&gt; $lampiran</w:t>
+            </w:r>
+          </w:p>
+          <w:p>
+            <w:pPr>
+              <w:pStyle w:val="KodeProgram"/>
+            </w:pPr>
+            <w:r>
+              <w:t xml:space="preserve">            );</w:t>
+            </w:r>
+          </w:p>
+          <w:p>
+            <w:pPr>
+              <w:pStyle w:val="KodeProgram"/>
+            </w:pPr>
+            <w:r>
+              <w:t xml:space="preserve">            $this-&gt;db-&gt;insert('ta_detail_pengajuan_lampiran', $data_lampiran);</w:t>
+            </w:r>
+          </w:p>
+          <w:p>
+            <w:pPr>
+              <w:pStyle w:val="KodeProgram"/>
+            </w:pPr>
+            <w:r>
+              <w:t xml:space="preserve">        }</w:t>
+            </w:r>
+          </w:p>
+          <w:p>
+            <w:pPr>
+              <w:pStyle w:val="KodeProgram"/>
+            </w:pPr>
+          </w:p>
+          <w:p>
+            <w:pPr>
+              <w:pStyle w:val="KodeProgram"/>
+            </w:pPr>
+            <w:r>
+              <w:t xml:space="preserve">        // input ke f101</w:t>
+            </w:r>
+          </w:p>
+          <w:p>
+            <w:pPr>
+              <w:pStyle w:val="KodeProgram"/>
+            </w:pPr>
+            <w:r>
+              <w:t xml:space="preserve">        $data_f101 = array(</w:t>
+            </w:r>
+          </w:p>
+          <w:p>
+            <w:pPr>
+              <w:pStyle w:val="KodeProgram"/>
+            </w:pPr>
+            <w:r>
+              <w:t xml:space="preserve">            'f101_pengajuan_id'                 =&gt; $pengajuan_id,</w:t>
+            </w:r>
+          </w:p>
+          <w:p>
+            <w:pPr>
+              <w:pStyle w:val="KodeProgram"/>
+            </w:pPr>
+            <w:r>
+              <w:t xml:space="preserve">            'f101_nama_kepala_keluarga'         =&gt; $f101['nama_kepala_keluarga'],</w:t>
+            </w:r>
+          </w:p>
+          <w:p>
+            <w:pPr>
+              <w:pStyle w:val="KodeProgram"/>
+            </w:pPr>
+            <w:r>
+              <w:t xml:space="preserve">            'f101_alamat'                       =&gt; $f101['alamat'],</w:t>
+            </w:r>
+          </w:p>
+          <w:p>
+            <w:pPr>
+              <w:pStyle w:val="KodeProgram"/>
+            </w:pPr>
+            <w:r>
+              <w:t xml:space="preserve">            'f101_wilayah_id'                   =&gt; $pengajuan['wilayah_id'],</w:t>
+            </w:r>
+          </w:p>
+          <w:p>
+            <w:pPr>
+              <w:pStyle w:val="KodeProgram"/>
+            </w:pPr>
+            <w:r>
+              <w:t xml:space="preserve">            'f101_rt'                           =&gt; $f101['rt'],</w:t>
+            </w:r>
+          </w:p>
+          <w:p>
+            <w:pPr>
+              <w:pStyle w:val="KodeProgram"/>
+            </w:pPr>
+            <w:r>
+              <w:t xml:space="preserve">            'f101_rw'                           =&gt; $f101['rw'],</w:t>
+            </w:r>
+          </w:p>
+          <w:p>
+            <w:pPr>
+              <w:pStyle w:val="KodeProgram"/>
+            </w:pPr>
+            <w:r>
+              <w:t xml:space="preserve">            'f101_jumlah_anggota_keluarga'      =&gt; $f101['jumlah_anggota_keluarga'],</w:t>
+            </w:r>
+          </w:p>
+          <w:p>
+            <w:pPr>
+              <w:pStyle w:val="KodeProgram"/>
+            </w:pPr>
+            <w:r>
+              <w:t xml:space="preserve">            'f101_telepon'                      =&gt; $f101['telepon']</w:t>
+            </w:r>
+          </w:p>
+          <w:p>
+            <w:pPr>
+              <w:pStyle w:val="KodeProgram"/>
+            </w:pPr>
+            <w:r>
+              <w:t xml:space="preserve">        );</w:t>
+            </w:r>
+          </w:p>
+          <w:p>
+            <w:pPr>
+              <w:pStyle w:val="KodeProgram"/>
+            </w:pPr>
+            <w:r>
+              <w:t xml:space="preserve">        $this-&gt;db-&gt;insert('ta_f101', $data_f101);</w:t>
+            </w:r>
+          </w:p>
+          <w:p>
+            <w:pPr>
+              <w:pStyle w:val="KodeProgram"/>
+            </w:pPr>
+            <w:r>
+              <w:t xml:space="preserve">        $f101_id = $this-&gt;db-&gt;insert_id();</w:t>
+            </w:r>
+          </w:p>
+          <w:p>
+            <w:pPr>
+              <w:pStyle w:val="KodeProgram"/>
+            </w:pPr>
+          </w:p>
+          <w:p>
+            <w:pPr>
+              <w:pStyle w:val="KodeProgram"/>
+            </w:pPr>
+            <w:r>
+              <w:t xml:space="preserve">        // input ke detail</w:t>
+            </w:r>
+          </w:p>
+          <w:p>
+            <w:pPr>
+              <w:pStyle w:val="KodeProgram"/>
+            </w:pPr>
+            <w:r>
+              <w:t xml:space="preserve">        foreach($detail_f101 as $detail_f101_data) {</w:t>
+            </w:r>
+          </w:p>
+          <w:p>
+            <w:pPr>
+              <w:pStyle w:val="KodeProgram"/>
+            </w:pPr>
+            <w:r>
+              <w:t xml:space="preserve">            $detail_f101 = (array) $detail_f101_data;</w:t>
+            </w:r>
+          </w:p>
+          <w:p>
+            <w:pPr>
+              <w:pStyle w:val="KodeProgram"/>
+            </w:pPr>
+          </w:p>
+          <w:p>
+            <w:pPr>
+              <w:pStyle w:val="KodeProgram"/>
+            </w:pPr>
+            <w:r>
+              <w:t xml:space="preserve">            $data_detail_f101 = array(</w:t>
+            </w:r>
+          </w:p>
+          <w:p>
+            <w:pPr>
+              <w:pStyle w:val="KodeProgram"/>
+            </w:pPr>
+            <w:r>
+              <w:t xml:space="preserve">                'detail_f101_f101_id'                       =&gt; $f101_id,</w:t>
+            </w:r>
+          </w:p>
+          <w:p>
+            <w:pPr>
+              <w:pStyle w:val="KodeProgram"/>
+            </w:pPr>
+            <w:r>
+              <w:t xml:space="preserve">                'detail_f101_nama_lengkap'                  =&gt; $detail_f101['nama_lengkap'],</w:t>
+            </w:r>
+          </w:p>
+          <w:p>
+            <w:pPr>
+              <w:pStyle w:val="KodeProgram"/>
+            </w:pPr>
+            <w:r>
+              <w:t xml:space="preserve">                'detail_f101_gelar_id'                      =&gt; $detail_f101['gelar'],</w:t>
+            </w:r>
+          </w:p>
+          <w:p>
+            <w:pPr>
+              <w:pStyle w:val="KodeProgram"/>
+            </w:pPr>
+            <w:r>
+              <w:t xml:space="preserve">                'detail_f101_nomor_penduduk'                =&gt; $detail_f101['nomor_penduduk'],</w:t>
+            </w:r>
+          </w:p>
+          <w:p>
+            <w:pPr>
+              <w:pStyle w:val="KodeProgram"/>
+            </w:pPr>
+            <w:r>
+              <w:t xml:space="preserve">                'detail_f101_alamat_sebelumnya'             =&gt; $detail_f101['alamat_sebelumnya'],</w:t>
+            </w:r>
+          </w:p>
+          <w:p>
+            <w:pPr>
+              <w:pStyle w:val="KodeProgram"/>
+            </w:pPr>
+          </w:p>
+          <w:p>
+            <w:pPr>
+              <w:pStyle w:val="KodeProgram"/>
+            </w:pPr>
+            <w:r>
+              <w:t xml:space="preserve">                'detail_f101_nomor_paspor'                  =&gt; $detail_f101['nomor_paspor'],</w:t>
+            </w:r>
+          </w:p>
+          <w:p>
+            <w:pPr>
+              <w:pStyle w:val="KodeProgram"/>
+            </w:pPr>
+            <w:r>
+              <w:t xml:space="preserve">                'detail_f101_tanggal_berakhir_paspor'       =&gt; $detail_f101['tanggal_berakhir_paspor'],</w:t>
+            </w:r>
+          </w:p>
+          <w:p>
+            <w:pPr>
+              <w:pStyle w:val="KodeProgram"/>
+            </w:pPr>
+            <w:r>
+              <w:t xml:space="preserve">                'detail_f101_kelamin_id'                    =&gt; $detail_f101['kelamin'],</w:t>
+            </w:r>
+          </w:p>
+          <w:p>
+            <w:pPr>
+              <w:pStyle w:val="KodeProgram"/>
+            </w:pPr>
+            <w:r>
+              <w:t xml:space="preserve">                'detail_f101_tempat_lahir'                  =&gt; $detail_f101['tempat_lahir'],</w:t>
+            </w:r>
+          </w:p>
+          <w:p>
+            <w:pPr>
+              <w:pStyle w:val="KodeProgram"/>
+            </w:pPr>
+            <w:r>
+              <w:t xml:space="preserve">                'detail_f101_tanggal_lahir'                 =&gt; $detail_f101['tanggal_lahir'],</w:t>
+            </w:r>
+          </w:p>
+          <w:p>
+            <w:pPr>
+              <w:pStyle w:val="KodeProgram"/>
+            </w:pPr>
+          </w:p>
+          <w:p>
+            <w:pPr>
+              <w:pStyle w:val="KodeProgram"/>
+            </w:pPr>
+            <w:r>
+              <w:t xml:space="preserve">                'detail_f101_umur'                          =&gt; $detail_f101['umur'],</w:t>
+            </w:r>
+          </w:p>
+          <w:p>
+            <w:pPr>
+              <w:pStyle w:val="KodeProgram"/>
+            </w:pPr>
+            <w:r>
+              <w:lastRenderedPageBreak/>
+              <w:t xml:space="preserve">                'detail_f101_akta_lahir_id'                 =&gt; $detail_f101['kepemilikan_akta_lahir'],</w:t>
+            </w:r>
+          </w:p>
+          <w:p>
+            <w:pPr>
+              <w:pStyle w:val="KodeProgram"/>
+            </w:pPr>
+            <w:r>
+              <w:t xml:space="preserve">                'detail_f101_nomor_akta_kelahiran'          =&gt; $detail_f101['nomor_akta_kelahiran'],</w:t>
+            </w:r>
+          </w:p>
+          <w:p>
+            <w:pPr>
+              <w:pStyle w:val="KodeProgram"/>
+            </w:pPr>
+            <w:r>
+              <w:t xml:space="preserve">                'detail_f101_goldar_id'                     =&gt; $detail_f101['golongan_darah'],</w:t>
+            </w:r>
+          </w:p>
+          <w:p>
+            <w:pPr>
+              <w:pStyle w:val="KodeProgram"/>
+            </w:pPr>
+            <w:r>
+              <w:t xml:space="preserve">                'detail_f101_agama_id'                      =&gt; $detail_f101['agama'],</w:t>
+            </w:r>
+          </w:p>
+          <w:p>
+            <w:pPr>
+              <w:pStyle w:val="KodeProgram"/>
+            </w:pPr>
+          </w:p>
+          <w:p>
+            <w:pPr>
+              <w:pStyle w:val="KodeProgram"/>
+            </w:pPr>
+            <w:r>
+              <w:t xml:space="preserve">                'detail_f101_kawin_id'                      =&gt; $detail_f101['status_kawin'],</w:t>
+            </w:r>
+          </w:p>
+          <w:p>
+            <w:pPr>
+              <w:pStyle w:val="KodeProgram"/>
+            </w:pPr>
+            <w:r>
+              <w:t xml:space="preserve">                'detail_f101_akta_perkawinan_id'            =&gt; $detail_f101['kepemilikan_akta_perkawinan'],</w:t>
+            </w:r>
+          </w:p>
+          <w:p>
+            <w:pPr>
+              <w:pStyle w:val="KodeProgram"/>
+            </w:pPr>
+            <w:r>
+              <w:t xml:space="preserve">                'detail_f101_nomor_akta_perkawinan'         =&gt; $detail_f101['nomor_akta_perkawinan'],</w:t>
+            </w:r>
+          </w:p>
+          <w:p>
+            <w:pPr>
+              <w:pStyle w:val="KodeProgram"/>
+            </w:pPr>
+            <w:r>
+              <w:t xml:space="preserve">                'detail_f101_tanggal_perkawinan'            =&gt; $detail_f101['tanggal_perkawinan'],</w:t>
+            </w:r>
+          </w:p>
+          <w:p>
+            <w:pPr>
+              <w:pStyle w:val="KodeProgram"/>
+            </w:pPr>
+            <w:r>
+              <w:t xml:space="preserve">                'detail_f101_akta_cerai_id'                 =&gt; $detail_f101['kepemilikan_akta_cerai'],</w:t>
+            </w:r>
+          </w:p>
+          <w:p>
+            <w:pPr>
+              <w:pStyle w:val="KodeProgram"/>
+            </w:pPr>
+          </w:p>
+          <w:p>
+            <w:pPr>
+              <w:pStyle w:val="KodeProgram"/>
+            </w:pPr>
+            <w:r>
+              <w:t xml:space="preserve">                'detail_f101_nomor_akta_perceraian'         =&gt; $detail_f101['nomor_akta_perceraian'],</w:t>
+            </w:r>
+          </w:p>
+          <w:p>
+            <w:pPr>
+              <w:pStyle w:val="KodeProgram"/>
+            </w:pPr>
+            <w:r>
+              <w:t xml:space="preserve">                'detail_f101_hubkel_id'                     =&gt; $detail_f101['hubungan_keluarga'],</w:t>
+            </w:r>
+          </w:p>
+          <w:p>
+            <w:pPr>
+              <w:pStyle w:val="KodeProgram"/>
+            </w:pPr>
+            <w:r>
+              <w:t xml:space="preserve">                'detail_f101_kelainan_id'                   =&gt; $detail_f101['kepemilikan_kelainan'],</w:t>
+            </w:r>
+          </w:p>
+          <w:p>
+            <w:pPr>
+              <w:pStyle w:val="KodeProgram"/>
+            </w:pPr>
+            <w:r>
+              <w:t xml:space="preserve">                'detail_f101_cacat_id'                      =&gt; $detail_f101['penyandang_cacat'],</w:t>
+            </w:r>
+          </w:p>
+          <w:p>
+            <w:pPr>
+              <w:pStyle w:val="KodeProgram"/>
+            </w:pPr>
+            <w:r>
+              <w:t xml:space="preserve">                'detail_f101_pendidikan'                    =&gt; $detail_f101['pendidikan'],</w:t>
+            </w:r>
+          </w:p>
+          <w:p>
+            <w:pPr>
+              <w:pStyle w:val="KodeProgram"/>
+            </w:pPr>
+          </w:p>
+          <w:p>
+            <w:pPr>
+              <w:pStyle w:val="KodeProgram"/>
+            </w:pPr>
+            <w:r>
+              <w:t xml:space="preserve">                'detail_f101_pekerjaan'                     =&gt; $detail_f101['pekerjaan'],</w:t>
+            </w:r>
+          </w:p>
+          <w:p>
+            <w:pPr>
+              <w:pStyle w:val="KodeProgram"/>
+            </w:pPr>
+            <w:r>
+              <w:t xml:space="preserve">                'detail_f101_nik_ibu'                       =&gt; $detail_f101['nik_ibu'],</w:t>
+            </w:r>
+          </w:p>
+          <w:p>
+            <w:pPr>
+              <w:pStyle w:val="KodeProgram"/>
+            </w:pPr>
+            <w:r>
+              <w:t xml:space="preserve">                'detail_f101_nama_lengkap_ibu'              =&gt; $detail_f101['nama_lengkap_ibu'],</w:t>
+            </w:r>
+          </w:p>
+          <w:p>
+            <w:pPr>
+              <w:pStyle w:val="KodeProgram"/>
+            </w:pPr>
+            <w:r>
+              <w:t xml:space="preserve">                'detail_f101_nik_ayah'                      =&gt; $detail_f101['nik_ayah'],</w:t>
+            </w:r>
+          </w:p>
+          <w:p>
+            <w:pPr>
+              <w:pStyle w:val="KodeProgram"/>
+            </w:pPr>
+            <w:r>
+              <w:t xml:space="preserve">                'detail_f101_nama_lengkap_ayah'             =&gt; $detail_f101['nama_lengkap_ayah'],</w:t>
+            </w:r>
+          </w:p>
+          <w:p>
+            <w:pPr>
+              <w:pStyle w:val="KodeProgram"/>
+            </w:pPr>
+          </w:p>
+          <w:p>
+            <w:pPr>
+              <w:pStyle w:val="KodeProgram"/>
+            </w:pPr>
+            <w:r>
+              <w:t xml:space="preserve">                'detail_f101_tanggal_perceraian'            =&gt; $detail_f101['tanggal_perceraian'],</w:t>
+            </w:r>
+          </w:p>
+          <w:p>
+            <w:pPr>
+              <w:pStyle w:val="KodeProgram"/>
+            </w:pPr>
+            <w:r>
+              <w:t xml:space="preserve">                'detail_f101_kepercayaan_terhadap_tuhan_yme'    =&gt; $detail_f101['kepercayaan_terhadap_tuhan_yme']</w:t>
+            </w:r>
+          </w:p>
+          <w:p>
+            <w:pPr>
+              <w:pStyle w:val="KodeProgram"/>
+            </w:pPr>
+            <w:r>
+              <w:t xml:space="preserve">            );</w:t>
+            </w:r>
+          </w:p>
+          <w:p>
+            <w:pPr>
+              <w:pStyle w:val="KodeProgram"/>
+            </w:pPr>
+          </w:p>
+          <w:p>
+            <w:pPr>
+              <w:pStyle w:val="KodeProgram"/>
+            </w:pPr>
+            <w:r>
+              <w:t xml:space="preserve">            $this-&gt;db-&gt;insert('ta_detail_f101', $data_detail_f101);</w:t>
+            </w:r>
+          </w:p>
+          <w:p>
+            <w:pPr>
+              <w:pStyle w:val="KodeProgram"/>
+            </w:pPr>
+            <w:r>
+              <w:t xml:space="preserve">        }</w:t>
+            </w:r>
+          </w:p>
+          <w:p>
+            <w:pPr>
+              <w:pStyle w:val="KodeProgram"/>
+            </w:pPr>
+          </w:p>
+          <w:p>
+            <w:pPr>
+              <w:pStyle w:val="KodeProgram"/>
+            </w:pPr>
+            <w:r>
+              <w:t xml:space="preserve">        $this-&gt;db-&gt;trans_complete();</w:t>
+            </w:r>
+          </w:p>
+          <w:p>
+            <w:pPr>
+              <w:pStyle w:val="KodeProgram"/>
+            </w:pPr>
+            <w:r>
+              <w:t xml:space="preserve">    }</w:t>
+            </w:r>
+          </w:p>
+          <w:p>
+            <w:pPr>
+              <w:pStyle w:val="KodeProgram"/>
+            </w:pPr>
+            <w:r>
+              <w:t>}</w:t>
+            </w:r>
           </w:p>
         </w:tc>
       </w:tr>
@@ -18751,6 +20504,7 @@
         </w:rPr>
       </w:pPr>
       <w:r>
+        <w:lastRenderedPageBreak/>
         <w:t xml:space="preserve">Kode Program 3. </w:t>
       </w:r>
       <w:fldSimple w:instr=" SEQ Kode_Program_3. \* ARABIC ">
@@ -18776,6 +20530,7 @@
       </w:pPr>
       <w:proofErr w:type="gramStart"/>
       <w:r>
+        <w:lastRenderedPageBreak/>
         <w:t xml:space="preserve">Kode Program 3.11 merupakan kode program yang digunakan untuk menyimpan data pengajuan KK ke tabel </w:t>
       </w:r>
       <w:r>
@@ -18841,7 +20596,6 @@
       </w:pPr>
       <w:proofErr w:type="gramStart"/>
       <w:r>
-        <w:lastRenderedPageBreak/>
         <w:t xml:space="preserve">Controller Penerbitan KK adalah controller yang digunakan untuk menerima </w:t>
       </w:r>
       <w:r>
@@ -18881,8 +20635,415 @@
           </w:tcPr>
           <w:p>
             <w:pPr>
-              <w:keepNext/>
-            </w:pPr>
+              <w:pStyle w:val="KodeProgram"/>
+            </w:pPr>
+            <w:r>
+              <w:t>&lt;?php</w:t>
+            </w:r>
+          </w:p>
+          <w:p>
+            <w:pPr>
+              <w:pStyle w:val="KodeProgram"/>
+            </w:pPr>
+            <w:r>
+              <w:t>defined('BASEPATH') or exit('No direct script access allowed');</w:t>
+            </w:r>
+          </w:p>
+          <w:p>
+            <w:pPr>
+              <w:pStyle w:val="KodeProgram"/>
+            </w:pPr>
+          </w:p>
+          <w:p>
+            <w:pPr>
+              <w:pStyle w:val="KodeProgram"/>
+            </w:pPr>
+            <w:r>
+              <w:t>class Penerbitan_kk extends CI_Controller</w:t>
+            </w:r>
+          </w:p>
+          <w:p>
+            <w:pPr>
+              <w:pStyle w:val="KodeProgram"/>
+            </w:pPr>
+            <w:r>
+              <w:t>{</w:t>
+            </w:r>
+          </w:p>
+          <w:p>
+            <w:pPr>
+              <w:pStyle w:val="KodeProgram"/>
+            </w:pPr>
+            <w:r>
+              <w:t xml:space="preserve">    public function __construct()</w:t>
+            </w:r>
+          </w:p>
+          <w:p>
+            <w:pPr>
+              <w:pStyle w:val="KodeProgram"/>
+            </w:pPr>
+            <w:r>
+              <w:t xml:space="preserve">    {</w:t>
+            </w:r>
+          </w:p>
+          <w:p>
+            <w:pPr>
+              <w:pStyle w:val="KodeProgram"/>
+            </w:pPr>
+            <w:r>
+              <w:t xml:space="preserve">        parent::__construct();</w:t>
+            </w:r>
+          </w:p>
+          <w:p>
+            <w:pPr>
+              <w:pStyle w:val="KodeProgram"/>
+            </w:pPr>
+            <w:r>
+              <w:t xml:space="preserve">        $this-&gt;load-&gt;model('Data_masyarakat_model');</w:t>
+            </w:r>
+          </w:p>
+          <w:p>
+            <w:pPr>
+              <w:pStyle w:val="KodeProgram"/>
+            </w:pPr>
+            <w:r>
+              <w:t xml:space="preserve">        $this-&gt;load-&gt;model('Umum/Penerbitan_kk_model', 'penerbitan_kk_model');</w:t>
+            </w:r>
+          </w:p>
+          <w:p>
+            <w:pPr>
+              <w:pStyle w:val="KodeProgram"/>
+            </w:pPr>
+            <w:r>
+              <w:t xml:space="preserve">        $this-&gt;load-&gt;helper('check_login_helper');</w:t>
+            </w:r>
+          </w:p>
+          <w:p>
+            <w:pPr>
+              <w:pStyle w:val="KodeProgram"/>
+            </w:pPr>
+            <w:r>
+              <w:t xml:space="preserve">        check_login($this-&gt;session);</w:t>
+            </w:r>
+          </w:p>
+          <w:p>
+            <w:pPr>
+              <w:pStyle w:val="KodeProgram"/>
+            </w:pPr>
+            <w:r>
+              <w:t xml:space="preserve">    }</w:t>
+            </w:r>
+          </w:p>
+          <w:p>
+            <w:pPr>
+              <w:pStyle w:val="KodeProgram"/>
+            </w:pPr>
+          </w:p>
+          <w:p>
+            <w:pPr>
+              <w:pStyle w:val="KodeProgram"/>
+            </w:pPr>
+            <w:r>
+              <w:t xml:space="preserve">    public function penerbitan_kk_baru()</w:t>
+            </w:r>
+          </w:p>
+          <w:p>
+            <w:pPr>
+              <w:pStyle w:val="KodeProgram"/>
+            </w:pPr>
+            <w:r>
+              <w:t xml:space="preserve">    {</w:t>
+            </w:r>
+          </w:p>
+          <w:p>
+            <w:pPr>
+              <w:pStyle w:val="KodeProgram"/>
+            </w:pPr>
+            <w:r>
+              <w:t xml:space="preserve">        $data['content']        = 'backend/umum/penerbitan_kk/create';</w:t>
+            </w:r>
+          </w:p>
+          <w:p>
+            <w:pPr>
+              <w:pStyle w:val="KodeProgram"/>
+            </w:pPr>
+            <w:r>
+              <w:t xml:space="preserve">        $data['title']          = 'Penerbitan KK Baru';</w:t>
+            </w:r>
+          </w:p>
+          <w:p>
+            <w:pPr>
+              <w:pStyle w:val="KodeProgram"/>
+            </w:pPr>
+            <w:r>
+              <w:t xml:space="preserve">        $data['breadcrumbs']    = array(</w:t>
+            </w:r>
+          </w:p>
+          <w:p>
+            <w:pPr>
+              <w:pStyle w:val="KodeProgram"/>
+            </w:pPr>
+            <w:r>
+              <w:t xml:space="preserve">            array(</w:t>
+            </w:r>
+          </w:p>
+          <w:p>
+            <w:pPr>
+              <w:pStyle w:val="KodeProgram"/>
+            </w:pPr>
+            <w:r>
+              <w:t xml:space="preserve">                'url'       =&gt; 'umum/pengajuan/daftar-pengajuan',</w:t>
+            </w:r>
+          </w:p>
+          <w:p>
+            <w:pPr>
+              <w:pStyle w:val="KodeProgram"/>
+            </w:pPr>
+            <w:r>
+              <w:t xml:space="preserve">                'title'     =&gt; 'Pengajuan'</w:t>
+            </w:r>
+          </w:p>
+          <w:p>
+            <w:pPr>
+              <w:pStyle w:val="KodeProgram"/>
+            </w:pPr>
+            <w:r>
+              <w:t xml:space="preserve">            ),</w:t>
+            </w:r>
+          </w:p>
+          <w:p>
+            <w:pPr>
+              <w:pStyle w:val="KodeProgram"/>
+            </w:pPr>
+            <w:r>
+              <w:t xml:space="preserve">            array(</w:t>
+            </w:r>
+          </w:p>
+          <w:p>
+            <w:pPr>
+              <w:pStyle w:val="KodeProgram"/>
+            </w:pPr>
+            <w:r>
+              <w:t xml:space="preserve">                'url'       =&gt; 'umum/pengajuan/penerbitan-kk-baru/create',</w:t>
+            </w:r>
+          </w:p>
+          <w:p>
+            <w:pPr>
+              <w:pStyle w:val="KodeProgram"/>
+            </w:pPr>
+            <w:r>
+              <w:t xml:space="preserve">                'title'     =&gt; 'Penerbitan KK Baru'</w:t>
+            </w:r>
+          </w:p>
+          <w:p>
+            <w:pPr>
+              <w:pStyle w:val="KodeProgram"/>
+            </w:pPr>
+            <w:r>
+              <w:t xml:space="preserve">            )</w:t>
+            </w:r>
+          </w:p>
+          <w:p>
+            <w:pPr>
+              <w:pStyle w:val="KodeProgram"/>
+            </w:pPr>
+            <w:r>
+              <w:t xml:space="preserve">        );</w:t>
+            </w:r>
+          </w:p>
+          <w:p>
+            <w:pPr>
+              <w:pStyle w:val="KodeProgram"/>
+            </w:pPr>
+          </w:p>
+          <w:p>
+            <w:pPr>
+              <w:pStyle w:val="KodeProgram"/>
+            </w:pPr>
+            <w:r>
+              <w:t xml:space="preserve">        $this-&gt;load-&gt;view('layouts/master_umum', $data);</w:t>
+            </w:r>
+          </w:p>
+          <w:p>
+            <w:pPr>
+              <w:pStyle w:val="KodeProgram"/>
+            </w:pPr>
+            <w:r>
+              <w:t xml:space="preserve">    }</w:t>
+            </w:r>
+          </w:p>
+          <w:p>
+            <w:pPr>
+              <w:pStyle w:val="KodeProgram"/>
+            </w:pPr>
+          </w:p>
+          <w:p>
+            <w:pPr>
+              <w:pStyle w:val="KodeProgram"/>
+            </w:pPr>
+            <w:r>
+              <w:t xml:space="preserve">    public function store_penerbitan_kk_baru()</w:t>
+            </w:r>
+          </w:p>
+          <w:p>
+            <w:pPr>
+              <w:pStyle w:val="KodeProgram"/>
+            </w:pPr>
+            <w:r>
+              <w:t xml:space="preserve">    {</w:t>
+            </w:r>
+          </w:p>
+          <w:p>
+            <w:pPr>
+              <w:pStyle w:val="KodeProgram"/>
+            </w:pPr>
+            <w:r>
+              <w:t xml:space="preserve">        $post = $this-&gt;input-&gt;post();</w:t>
+            </w:r>
+          </w:p>
+          <w:p>
+            <w:pPr>
+              <w:pStyle w:val="KodeProgram"/>
+            </w:pPr>
+            <w:r>
+              <w:t xml:space="preserve">        $pengajuan = array(</w:t>
+            </w:r>
+          </w:p>
+          <w:p>
+            <w:pPr>
+              <w:pStyle w:val="KodeProgram"/>
+            </w:pPr>
+            <w:r>
+              <w:t xml:space="preserve">            'wilayah_id'    =&gt; $this-&gt;session-&gt;userdata('wilayah_id'),</w:t>
+            </w:r>
+          </w:p>
+          <w:p>
+            <w:pPr>
+              <w:pStyle w:val="KodeProgram"/>
+            </w:pPr>
+            <w:r>
+              <w:t xml:space="preserve">            'nik'           =&gt; $this-&gt;session-&gt;userdata('nik_pemohon')</w:t>
+            </w:r>
+          </w:p>
+          <w:p>
+            <w:pPr>
+              <w:pStyle w:val="KodeProgram"/>
+            </w:pPr>
+            <w:r>
+              <w:lastRenderedPageBreak/>
+              <w:t xml:space="preserve">        );</w:t>
+            </w:r>
+          </w:p>
+          <w:p>
+            <w:pPr>
+              <w:pStyle w:val="KodeProgram"/>
+            </w:pPr>
+          </w:p>
+          <w:p>
+            <w:pPr>
+              <w:pStyle w:val="KodeProgram"/>
+            </w:pPr>
+            <w:r>
+              <w:t xml:space="preserve">        $data_f101 = array(</w:t>
+            </w:r>
+          </w:p>
+          <w:p>
+            <w:pPr>
+              <w:pStyle w:val="KodeProgram"/>
+            </w:pPr>
+            <w:r>
+              <w:t xml:space="preserve">            'nama_kepala_keluarga'      =&gt; $post['nama_kepala_keluarga'],</w:t>
+            </w:r>
+          </w:p>
+          <w:p>
+            <w:pPr>
+              <w:pStyle w:val="KodeProgram"/>
+            </w:pPr>
+            <w:r>
+              <w:t xml:space="preserve">            'alamat'                    =&gt; $post['alamat'],</w:t>
+            </w:r>
+          </w:p>
+          <w:p>
+            <w:pPr>
+              <w:pStyle w:val="KodeProgram"/>
+            </w:pPr>
+            <w:r>
+              <w:t xml:space="preserve">            'rt'                        =&gt; $post['rt'],</w:t>
+            </w:r>
+          </w:p>
+          <w:p>
+            <w:pPr>
+              <w:pStyle w:val="KodeProgram"/>
+            </w:pPr>
+            <w:r>
+              <w:t xml:space="preserve">            'rw'                        =&gt; $post['rw'],</w:t>
+            </w:r>
+          </w:p>
+          <w:p>
+            <w:pPr>
+              <w:pStyle w:val="KodeProgram"/>
+            </w:pPr>
+            <w:r>
+              <w:t xml:space="preserve">            'jumlah_anggota_keluarga'   =&gt; $post['jumlah_anggota_keluarga'],</w:t>
+            </w:r>
+          </w:p>
+          <w:p>
+            <w:pPr>
+              <w:pStyle w:val="KodeProgram"/>
+            </w:pPr>
+            <w:r>
+              <w:t xml:space="preserve">            'telepon'                   =&gt; $post['telepon']</w:t>
+            </w:r>
+          </w:p>
+          <w:p>
+            <w:pPr>
+              <w:pStyle w:val="KodeProgram"/>
+            </w:pPr>
+            <w:r>
+              <w:t xml:space="preserve">        );</w:t>
+            </w:r>
+          </w:p>
+          <w:p>
+            <w:pPr>
+              <w:pStyle w:val="KodeProgram"/>
+            </w:pPr>
+          </w:p>
+          <w:p>
+            <w:pPr>
+              <w:pStyle w:val="KodeProgram"/>
+            </w:pPr>
+            <w:r>
+              <w:t xml:space="preserve">        $data_detail_f101 = json_decode($post['detail_f101']);</w:t>
+            </w:r>
+          </w:p>
+          <w:p>
+            <w:pPr>
+              <w:pStyle w:val="KodeProgram"/>
+            </w:pPr>
+          </w:p>
+          <w:p>
+            <w:pPr>
+              <w:pStyle w:val="KodeProgram"/>
+            </w:pPr>
+            <w:r>
+              <w:t xml:space="preserve">        $this-&gt;penerbitan_kk_model-&gt;set_pengajuan_penerbitan_kk($pengajuan, $data_f101, $data_detail_f101);</w:t>
+            </w:r>
+          </w:p>
+          <w:p>
+            <w:pPr>
+              <w:pStyle w:val="KodeProgram"/>
+            </w:pPr>
+            <w:r>
+              <w:t xml:space="preserve">    }</w:t>
+            </w:r>
+          </w:p>
+          <w:p>
+            <w:pPr>
+              <w:pStyle w:val="KodeProgram"/>
+            </w:pPr>
+            <w:r>
+              <w:t>}</w:t>
+            </w:r>
           </w:p>
         </w:tc>
       </w:tr>
@@ -18895,6 +21056,7 @@
         </w:rPr>
       </w:pPr>
       <w:r>
+        <w:lastRenderedPageBreak/>
         <w:t xml:space="preserve">Kode Program 3. </w:t>
       </w:r>
       <w:fldSimple w:instr=" SEQ Kode_Program_3. \* ARABIC ">
@@ -18966,13 +21128,7 @@
       </w:r>
       <w:proofErr w:type="gramEnd"/>
       <w:r>
-        <w:t xml:space="preserve"> </w:t>
-      </w:r>
-      <w:r>
-        <w:t xml:space="preserve">Sesuai dengan standar pelayanan Disdukcapil Kabupaten Gianyar, </w:t>
-      </w:r>
-      <w:r>
-        <w:t>lampiran yang dibutuhkan adalah scan KK dan Surat Keterangan dari Desa.</w:t>
+        <w:t xml:space="preserve"> Sesuai dengan standar pelayanan Disdukcapil Kabupaten Gianyar, lampiran yang dibutuhkan adalah scan KK dan Surat Keterangan dari Desa.</w:t>
       </w:r>
     </w:p>
     <w:p>
@@ -18995,7 +21151,16 @@
       </w:pPr>
       <w:proofErr w:type="gramStart"/>
       <w:r>
-        <w:t>Model Penerbitan KTP adalah model yang digunakan untuk menyimpan data pengajuan penerbitan KTP baru ke database.</w:t>
+        <w:t xml:space="preserve">Model Penerbitan KTP adalah model yang digunakan untuk menyimpan data pengajuan penerbitan KTP baru ke </w:t>
+      </w:r>
+      <w:r>
+        <w:rPr>
+          <w:i/>
+        </w:rPr>
+        <w:t>database</w:t>
+      </w:r>
+      <w:r>
+        <w:t>.</w:t>
       </w:r>
       <w:proofErr w:type="gramEnd"/>
     </w:p>
@@ -19016,8 +21181,665 @@
           </w:tcPr>
           <w:p>
             <w:pPr>
-              <w:keepNext/>
-            </w:pPr>
+              <w:pStyle w:val="KodeProgram"/>
+            </w:pPr>
+            <w:r>
+              <w:t>&lt;?php</w:t>
+            </w:r>
+          </w:p>
+          <w:p>
+            <w:pPr>
+              <w:pStyle w:val="KodeProgram"/>
+            </w:pPr>
+          </w:p>
+          <w:p>
+            <w:pPr>
+              <w:pStyle w:val="KodeProgram"/>
+            </w:pPr>
+            <w:r>
+              <w:t>class Penerbitan_ktp_model extends CI_Model</w:t>
+            </w:r>
+          </w:p>
+          <w:p>
+            <w:pPr>
+              <w:pStyle w:val="KodeProgram"/>
+            </w:pPr>
+            <w:r>
+              <w:t>{</w:t>
+            </w:r>
+          </w:p>
+          <w:p>
+            <w:pPr>
+              <w:pStyle w:val="KodeProgram"/>
+            </w:pPr>
+            <w:r>
+              <w:t xml:space="preserve">    public function __construct()</w:t>
+            </w:r>
+          </w:p>
+          <w:p>
+            <w:pPr>
+              <w:pStyle w:val="KodeProgram"/>
+            </w:pPr>
+            <w:r>
+              <w:t xml:space="preserve">    {</w:t>
+            </w:r>
+          </w:p>
+          <w:p>
+            <w:pPr>
+              <w:pStyle w:val="KodeProgram"/>
+            </w:pPr>
+            <w:r>
+              <w:t xml:space="preserve">        parent::__construct();</w:t>
+            </w:r>
+          </w:p>
+          <w:p>
+            <w:pPr>
+              <w:pStyle w:val="KodeProgram"/>
+            </w:pPr>
+            <w:r>
+              <w:t xml:space="preserve">        $this-&gt;load-&gt;library('upload');</w:t>
+            </w:r>
+          </w:p>
+          <w:p>
+            <w:pPr>
+              <w:pStyle w:val="KodeProgram"/>
+            </w:pPr>
+            <w:r>
+              <w:t xml:space="preserve">    }</w:t>
+            </w:r>
+          </w:p>
+          <w:p>
+            <w:pPr>
+              <w:pStyle w:val="KodeProgram"/>
+            </w:pPr>
+          </w:p>
+          <w:p>
+            <w:pPr>
+              <w:pStyle w:val="KodeProgram"/>
+            </w:pPr>
+            <w:r>
+              <w:t xml:space="preserve">    /**</w:t>
+            </w:r>
+          </w:p>
+          <w:p>
+            <w:pPr>
+              <w:pStyle w:val="KodeProgram"/>
+            </w:pPr>
+            <w:r>
+              <w:lastRenderedPageBreak/>
+              <w:t xml:space="preserve">     * @param   $pengajuan      berisi wilayah_id, nik, id_layanan</w:t>
+            </w:r>
+          </w:p>
+          <w:p>
+            <w:pPr>
+              <w:pStyle w:val="KodeProgram"/>
+            </w:pPr>
+            <w:r>
+              <w:t xml:space="preserve">     * @param   $files          berisi array nama field di form dan nama lampiran</w:t>
+            </w:r>
+          </w:p>
+          <w:p>
+            <w:pPr>
+              <w:pStyle w:val="KodeProgram"/>
+            </w:pPr>
+            <w:r>
+              <w:t xml:space="preserve">     * </w:t>
+            </w:r>
+          </w:p>
+          <w:p>
+            <w:pPr>
+              <w:pStyle w:val="KodeProgram"/>
+            </w:pPr>
+            <w:r>
+              <w:t xml:space="preserve">     * $files = [</w:t>
+            </w:r>
+          </w:p>
+          <w:p>
+            <w:pPr>
+              <w:pStyle w:val="KodeProgram"/>
+            </w:pPr>
+            <w:r>
+              <w:t xml:space="preserve">     *      'kk'               =&gt; 'KK',</w:t>
+            </w:r>
+          </w:p>
+          <w:p>
+            <w:pPr>
+              <w:pStyle w:val="KodeProgram"/>
+            </w:pPr>
+            <w:r>
+              <w:t xml:space="preserve">     *      'surat_pengantar'   =&gt; 'Surat Pengantar'</w:t>
+            </w:r>
+          </w:p>
+          <w:p>
+            <w:pPr>
+              <w:pStyle w:val="KodeProgram"/>
+            </w:pPr>
+            <w:r>
+              <w:t xml:space="preserve">     * ]</w:t>
+            </w:r>
+          </w:p>
+          <w:p>
+            <w:pPr>
+              <w:pStyle w:val="KodeProgram"/>
+            </w:pPr>
+            <w:r>
+              <w:t xml:space="preserve">     * </w:t>
+            </w:r>
+          </w:p>
+          <w:p>
+            <w:pPr>
+              <w:pStyle w:val="KodeProgram"/>
+            </w:pPr>
+            <w:r>
+              <w:t xml:space="preserve">     * TODO:</w:t>
+            </w:r>
+          </w:p>
+          <w:p>
+            <w:pPr>
+              <w:pStyle w:val="KodeProgram"/>
+            </w:pPr>
+            <w:r>
+              <w:t xml:space="preserve">     * - input ke pengajuan</w:t>
+            </w:r>
+          </w:p>
+          <w:p>
+            <w:pPr>
+              <w:pStyle w:val="KodeProgram"/>
+            </w:pPr>
+            <w:r>
+              <w:t xml:space="preserve">     * - input ke detail_pengajuan_lampiran</w:t>
+            </w:r>
+          </w:p>
+          <w:p>
+            <w:pPr>
+              <w:pStyle w:val="KodeProgram"/>
+            </w:pPr>
+            <w:r>
+              <w:t xml:space="preserve">     * - tentukan path</w:t>
+            </w:r>
+          </w:p>
+          <w:p>
+            <w:pPr>
+              <w:pStyle w:val="KodeProgram"/>
+            </w:pPr>
+            <w:r>
+              <w:t xml:space="preserve">     */</w:t>
+            </w:r>
+          </w:p>
+          <w:p>
+            <w:pPr>
+              <w:pStyle w:val="KodeProgram"/>
+            </w:pPr>
+            <w:r>
+              <w:t xml:space="preserve">    public function set_pengajuan_penerbitan_ktp($pengajuan, $files)</w:t>
+            </w:r>
+          </w:p>
+          <w:p>
+            <w:pPr>
+              <w:pStyle w:val="KodeProgram"/>
+            </w:pPr>
+            <w:r>
+              <w:t xml:space="preserve">    {</w:t>
+            </w:r>
+          </w:p>
+          <w:p>
+            <w:pPr>
+              <w:pStyle w:val="KodeProgram"/>
+            </w:pPr>
+            <w:r>
+              <w:t xml:space="preserve">        $data_pengajuan['pengajuan_wilayah_id']             = $pengajuan['wilayah_id'];</w:t>
+            </w:r>
+          </w:p>
+          <w:p>
+            <w:pPr>
+              <w:pStyle w:val="KodeProgram"/>
+            </w:pPr>
+            <w:r>
+              <w:t xml:space="preserve">        $data_pengajuan['pengajuan_nik']                    = $pengajuan['nik'];</w:t>
+            </w:r>
+          </w:p>
+          <w:p>
+            <w:pPr>
+              <w:pStyle w:val="KodeProgram"/>
+            </w:pPr>
+            <w:r>
+              <w:t xml:space="preserve">        $data_pengajuan['pengajuan_jenis_layanan']          = 2;</w:t>
+            </w:r>
+          </w:p>
+          <w:p>
+            <w:pPr>
+              <w:pStyle w:val="KodeProgram"/>
+            </w:pPr>
+            <w:r>
+              <w:t xml:space="preserve">        $data_pengajuan['pengajuan_status_pengajuan_id']    = 1;</w:t>
+            </w:r>
+          </w:p>
+          <w:p>
+            <w:pPr>
+              <w:pStyle w:val="KodeProgram"/>
+            </w:pPr>
+          </w:p>
+          <w:p>
+            <w:pPr>
+              <w:pStyle w:val="KodeProgram"/>
+            </w:pPr>
+            <w:r>
+              <w:t xml:space="preserve">        $this-&gt;db-&gt;trans_start();</w:t>
+            </w:r>
+          </w:p>
+          <w:p>
+            <w:pPr>
+              <w:pStyle w:val="KodeProgram"/>
+            </w:pPr>
+          </w:p>
+          <w:p>
+            <w:pPr>
+              <w:pStyle w:val="KodeProgram"/>
+            </w:pPr>
+            <w:r>
+              <w:t xml:space="preserve">        // input ke pengajuan</w:t>
+            </w:r>
+          </w:p>
+          <w:p>
+            <w:pPr>
+              <w:pStyle w:val="KodeProgram"/>
+            </w:pPr>
+            <w:r>
+              <w:t xml:space="preserve">        $this-&gt;db-&gt;insert('ta_pengajuan', $data_pengajuan);</w:t>
+            </w:r>
+          </w:p>
+          <w:p>
+            <w:pPr>
+              <w:pStyle w:val="KodeProgram"/>
+            </w:pPr>
+            <w:r>
+              <w:t xml:space="preserve">        $pengajuan_id = $this-&gt;db-&gt;insert_id();</w:t>
+            </w:r>
+          </w:p>
+          <w:p>
+            <w:pPr>
+              <w:pStyle w:val="KodeProgram"/>
+            </w:pPr>
+          </w:p>
+          <w:p>
+            <w:pPr>
+              <w:pStyle w:val="KodeProgram"/>
+            </w:pPr>
+            <w:r>
+              <w:t xml:space="preserve">        $path = $this-&gt;get_path($pengajuan_id);</w:t>
+            </w:r>
+          </w:p>
+          <w:p>
+            <w:pPr>
+              <w:pStyle w:val="KodeProgram"/>
+            </w:pPr>
+          </w:p>
+          <w:p>
+            <w:pPr>
+              <w:pStyle w:val="KodeProgram"/>
+            </w:pPr>
+            <w:r>
+              <w:t xml:space="preserve">        // input ke detail_pengajuan_lampiran</w:t>
+            </w:r>
+          </w:p>
+          <w:p>
+            <w:pPr>
+              <w:pStyle w:val="KodeProgram"/>
+            </w:pPr>
+            <w:r>
+              <w:t xml:space="preserve">        foreach($files as $key =&gt; $nama) {</w:t>
+            </w:r>
+          </w:p>
+          <w:p>
+            <w:pPr>
+              <w:pStyle w:val="KodeProgram"/>
+            </w:pPr>
+            <w:r>
+              <w:t xml:space="preserve">            $nama_file = $this-&gt;upload_file($key, $path);</w:t>
+            </w:r>
+          </w:p>
+          <w:p>
+            <w:pPr>
+              <w:pStyle w:val="KodeProgram"/>
+            </w:pPr>
+          </w:p>
+          <w:p>
+            <w:pPr>
+              <w:pStyle w:val="KodeProgram"/>
+            </w:pPr>
+            <w:r>
+              <w:t xml:space="preserve">            $data_lampiran = array(</w:t>
+            </w:r>
+          </w:p>
+          <w:p>
+            <w:pPr>
+              <w:pStyle w:val="KodeProgram"/>
+            </w:pPr>
+            <w:r>
+              <w:t xml:space="preserve">                'detail_pengajuan_lampiran_pengajuan_id'    =&gt; $pengajuan_id,</w:t>
+            </w:r>
+          </w:p>
+          <w:p>
+            <w:pPr>
+              <w:pStyle w:val="KodeProgram"/>
+            </w:pPr>
+            <w:r>
+              <w:t xml:space="preserve">                'detail_pengajuan_lampiran_nama'            =&gt; $nama,</w:t>
+            </w:r>
+          </w:p>
+          <w:p>
+            <w:pPr>
+              <w:pStyle w:val="KodeProgram"/>
+            </w:pPr>
+            <w:r>
+              <w:t xml:space="preserve">                'detail_pengajuan_lampiran_nama_file'       =&gt; $nama_file,</w:t>
+            </w:r>
+          </w:p>
+          <w:p>
+            <w:pPr>
+              <w:pStyle w:val="KodeProgram"/>
+            </w:pPr>
+            <w:r>
+              <w:t xml:space="preserve">                'detail_pengajuan_lampiran_path'            =&gt; $path</w:t>
+            </w:r>
+          </w:p>
+          <w:p>
+            <w:pPr>
+              <w:pStyle w:val="KodeProgram"/>
+            </w:pPr>
+            <w:r>
+              <w:t xml:space="preserve">            );</w:t>
+            </w:r>
+          </w:p>
+          <w:p>
+            <w:pPr>
+              <w:pStyle w:val="KodeProgram"/>
+            </w:pPr>
+            <w:r>
+              <w:t xml:space="preserve">            $this-&gt;db-&gt;insert('ta_detail_pengajuan_lampiran', $data_lampiran);</w:t>
+            </w:r>
+          </w:p>
+          <w:p>
+            <w:pPr>
+              <w:pStyle w:val="KodeProgram"/>
+            </w:pPr>
+            <w:r>
+              <w:t xml:space="preserve">        }</w:t>
+            </w:r>
+          </w:p>
+          <w:p>
+            <w:pPr>
+              <w:pStyle w:val="KodeProgram"/>
+            </w:pPr>
+          </w:p>
+          <w:p>
+            <w:pPr>
+              <w:pStyle w:val="KodeProgram"/>
+            </w:pPr>
+            <w:r>
+              <w:t xml:space="preserve">        $this-&gt;db-&gt;trans_complete();</w:t>
+            </w:r>
+          </w:p>
+          <w:p>
+            <w:pPr>
+              <w:pStyle w:val="KodeProgram"/>
+            </w:pPr>
+            <w:r>
+              <w:t xml:space="preserve">    }</w:t>
+            </w:r>
+          </w:p>
+          <w:p>
+            <w:pPr>
+              <w:pStyle w:val="KodeProgram"/>
+            </w:pPr>
+          </w:p>
+          <w:p>
+            <w:pPr>
+              <w:pStyle w:val="KodeProgram"/>
+            </w:pPr>
+            <w:r>
+              <w:t xml:space="preserve">    // $file = 'ktp'</w:t>
+            </w:r>
+          </w:p>
+          <w:p>
+            <w:pPr>
+              <w:pStyle w:val="KodeProgram"/>
+            </w:pPr>
+            <w:r>
+              <w:t xml:space="preserve">    private function upload_file($file, $path)</w:t>
+            </w:r>
+          </w:p>
+          <w:p>
+            <w:pPr>
+              <w:pStyle w:val="KodeProgram"/>
+            </w:pPr>
+            <w:r>
+              <w:t xml:space="preserve">    {</w:t>
+            </w:r>
+          </w:p>
+          <w:p>
+            <w:pPr>
+              <w:pStyle w:val="KodeProgram"/>
+            </w:pPr>
+            <w:r>
+              <w:t xml:space="preserve">        $this-&gt;upload-&gt;initialize($this-&gt;upload_config($file, </w:t>
+            </w:r>
+            <w:r>
+              <w:lastRenderedPageBreak/>
+              <w:t>$path));</w:t>
+            </w:r>
+          </w:p>
+          <w:p>
+            <w:pPr>
+              <w:pStyle w:val="KodeProgram"/>
+            </w:pPr>
+            <w:r>
+              <w:t xml:space="preserve">        $this-&gt;upload-&gt;do_upload($file);</w:t>
+            </w:r>
+          </w:p>
+          <w:p>
+            <w:pPr>
+              <w:pStyle w:val="KodeProgram"/>
+            </w:pPr>
+            <w:r>
+              <w:t xml:space="preserve">        // die($this-&gt;upload-&gt;display_errors());</w:t>
+            </w:r>
+          </w:p>
+          <w:p>
+            <w:pPr>
+              <w:pStyle w:val="KodeProgram"/>
+            </w:pPr>
+            <w:r>
+              <w:t xml:space="preserve">        return $this-&gt;upload-&gt;data('file_name');</w:t>
+            </w:r>
+          </w:p>
+          <w:p>
+            <w:pPr>
+              <w:pStyle w:val="KodeProgram"/>
+            </w:pPr>
+            <w:r>
+              <w:t xml:space="preserve">    }</w:t>
+            </w:r>
+          </w:p>
+          <w:p>
+            <w:pPr>
+              <w:pStyle w:val="KodeProgram"/>
+            </w:pPr>
+          </w:p>
+          <w:p>
+            <w:pPr>
+              <w:pStyle w:val="KodeProgram"/>
+            </w:pPr>
+            <w:r>
+              <w:t xml:space="preserve">    private function get_path($pengajuan_id)</w:t>
+            </w:r>
+          </w:p>
+          <w:p>
+            <w:pPr>
+              <w:pStyle w:val="KodeProgram"/>
+            </w:pPr>
+            <w:r>
+              <w:t xml:space="preserve">    {</w:t>
+            </w:r>
+          </w:p>
+          <w:p>
+            <w:pPr>
+              <w:pStyle w:val="KodeProgram"/>
+            </w:pPr>
+            <w:r>
+              <w:t xml:space="preserve">        $dir_path = "storage/penerbitan_ktp/</w:t>
+            </w:r>
+            <w:proofErr w:type="gramStart"/>
+            <w:r>
+              <w:t>" .</w:t>
+            </w:r>
+            <w:proofErr w:type="gramEnd"/>
+            <w:r>
+              <w:t xml:space="preserve"> $pengajuan_id;</w:t>
+            </w:r>
+          </w:p>
+          <w:p>
+            <w:pPr>
+              <w:pStyle w:val="KodeProgram"/>
+            </w:pPr>
+            <w:r>
+              <w:t xml:space="preserve">        if(!is_dir($dir_path)) {</w:t>
+            </w:r>
+          </w:p>
+          <w:p>
+            <w:pPr>
+              <w:pStyle w:val="KodeProgram"/>
+            </w:pPr>
+            <w:r>
+              <w:t xml:space="preserve">            </w:t>
+            </w:r>
+            <w:proofErr w:type="gramStart"/>
+            <w:r>
+              <w:t>mkdir(</w:t>
+            </w:r>
+            <w:proofErr w:type="gramEnd"/>
+            <w:r>
+              <w:t>FCPATH . '/' . $dir_path, 0777);</w:t>
+            </w:r>
+          </w:p>
+          <w:p>
+            <w:pPr>
+              <w:pStyle w:val="KodeProgram"/>
+            </w:pPr>
+            <w:r>
+              <w:t xml:space="preserve">        }</w:t>
+            </w:r>
+          </w:p>
+          <w:p>
+            <w:pPr>
+              <w:pStyle w:val="KodeProgram"/>
+            </w:pPr>
+          </w:p>
+          <w:p>
+            <w:pPr>
+              <w:pStyle w:val="KodeProgram"/>
+            </w:pPr>
+            <w:r>
+              <w:t xml:space="preserve">        return $dir_path;</w:t>
+            </w:r>
+          </w:p>
+          <w:p>
+            <w:pPr>
+              <w:pStyle w:val="KodeProgram"/>
+            </w:pPr>
+            <w:r>
+              <w:t xml:space="preserve">    }</w:t>
+            </w:r>
+          </w:p>
+          <w:p>
+            <w:pPr>
+              <w:pStyle w:val="KodeProgram"/>
+            </w:pPr>
+          </w:p>
+          <w:p>
+            <w:pPr>
+              <w:pStyle w:val="KodeProgram"/>
+            </w:pPr>
+            <w:r>
+              <w:t xml:space="preserve">    private function upload_config($filename, $path)</w:t>
+            </w:r>
+          </w:p>
+          <w:p>
+            <w:pPr>
+              <w:pStyle w:val="KodeProgram"/>
+            </w:pPr>
+            <w:r>
+              <w:t xml:space="preserve">    {</w:t>
+            </w:r>
+          </w:p>
+          <w:p>
+            <w:pPr>
+              <w:pStyle w:val="KodeProgram"/>
+            </w:pPr>
+            <w:r>
+              <w:t xml:space="preserve">        $config['upload_path']      = $path;</w:t>
+            </w:r>
+          </w:p>
+          <w:p>
+            <w:pPr>
+              <w:pStyle w:val="KodeProgram"/>
+            </w:pPr>
+            <w:r>
+              <w:t xml:space="preserve">        $config['allowed_types']    = 'gif|jpeg|jpg|png|pdf';</w:t>
+            </w:r>
+          </w:p>
+          <w:p>
+            <w:pPr>
+              <w:pStyle w:val="KodeProgram"/>
+            </w:pPr>
+            <w:r>
+              <w:t xml:space="preserve">        $config['file_name']        = $filename;</w:t>
+            </w:r>
+          </w:p>
+          <w:p>
+            <w:pPr>
+              <w:pStyle w:val="KodeProgram"/>
+            </w:pPr>
+            <w:r>
+              <w:t xml:space="preserve">        $config['overwrite']        = true;</w:t>
+            </w:r>
+          </w:p>
+          <w:p>
+            <w:pPr>
+              <w:pStyle w:val="KodeProgram"/>
+            </w:pPr>
+            <w:r>
+              <w:t xml:space="preserve">        $config['max_size']         = 2048;</w:t>
+            </w:r>
+          </w:p>
+          <w:p>
+            <w:pPr>
+              <w:pStyle w:val="KodeProgram"/>
+            </w:pPr>
+          </w:p>
+          <w:p>
+            <w:pPr>
+              <w:pStyle w:val="KodeProgram"/>
+            </w:pPr>
+            <w:r>
+              <w:t xml:space="preserve">        return $config;</w:t>
+            </w:r>
+          </w:p>
+          <w:p>
+            <w:pPr>
+              <w:pStyle w:val="KodeProgram"/>
+            </w:pPr>
+            <w:r>
+              <w:t xml:space="preserve">    }</w:t>
+            </w:r>
+          </w:p>
+          <w:p>
+            <w:pPr>
+              <w:pStyle w:val="KodeProgram"/>
+            </w:pPr>
+            <w:r>
+              <w:t>}</w:t>
+            </w:r>
           </w:p>
         </w:tc>
       </w:tr>
@@ -19030,6 +21852,7 @@
         </w:rPr>
       </w:pPr>
       <w:r>
+        <w:lastRenderedPageBreak/>
         <w:t xml:space="preserve">Kode Program 3. </w:t>
       </w:r>
       <w:fldSimple w:instr=" SEQ Kode_Program_3. \* ARABIC ">
@@ -19131,8 +21954,404 @@
           </w:tcPr>
           <w:p>
             <w:pPr>
-              <w:keepNext/>
-            </w:pPr>
+              <w:pStyle w:val="KodeProgram"/>
+            </w:pPr>
+            <w:r>
+              <w:t>&lt;?php</w:t>
+            </w:r>
+          </w:p>
+          <w:p>
+            <w:pPr>
+              <w:pStyle w:val="KodeProgram"/>
+            </w:pPr>
+            <w:r>
+              <w:t>defined('BASEPATH') or exit('No direct script access allowed');</w:t>
+            </w:r>
+          </w:p>
+          <w:p>
+            <w:pPr>
+              <w:pStyle w:val="KodeProgram"/>
+            </w:pPr>
+          </w:p>
+          <w:p>
+            <w:pPr>
+              <w:pStyle w:val="KodeProgram"/>
+            </w:pPr>
+            <w:r>
+              <w:t>class Penerbitan_ktp extends CI_Controller</w:t>
+            </w:r>
+          </w:p>
+          <w:p>
+            <w:pPr>
+              <w:pStyle w:val="KodeProgram"/>
+            </w:pPr>
+            <w:r>
+              <w:t>{</w:t>
+            </w:r>
+          </w:p>
+          <w:p>
+            <w:pPr>
+              <w:pStyle w:val="KodeProgram"/>
+            </w:pPr>
+            <w:r>
+              <w:t xml:space="preserve">    public function __construct()</w:t>
+            </w:r>
+          </w:p>
+          <w:p>
+            <w:pPr>
+              <w:pStyle w:val="KodeProgram"/>
+            </w:pPr>
+            <w:r>
+              <w:t xml:space="preserve">    {</w:t>
+            </w:r>
+          </w:p>
+          <w:p>
+            <w:pPr>
+              <w:pStyle w:val="KodeProgram"/>
+            </w:pPr>
+            <w:r>
+              <w:t xml:space="preserve">        parent::__construct();</w:t>
+            </w:r>
+          </w:p>
+          <w:p>
+            <w:pPr>
+              <w:pStyle w:val="KodeProgram"/>
+            </w:pPr>
+            <w:r>
+              <w:t xml:space="preserve">        $this-&gt;load-&gt;model('Umum/Penerbitan_ktp_model', 'penerbitan_ktp_model');</w:t>
+            </w:r>
+          </w:p>
+          <w:p>
+            <w:pPr>
+              <w:pStyle w:val="KodeProgram"/>
+            </w:pPr>
+            <w:r>
+              <w:t xml:space="preserve">        $this-&gt;load-&gt;helper('check_login_helper');</w:t>
+            </w:r>
+          </w:p>
+          <w:p>
+            <w:pPr>
+              <w:pStyle w:val="KodeProgram"/>
+            </w:pPr>
+            <w:r>
+              <w:t xml:space="preserve">        check_login($this-&gt;session);</w:t>
+            </w:r>
+          </w:p>
+          <w:p>
+            <w:pPr>
+              <w:pStyle w:val="KodeProgram"/>
+            </w:pPr>
+            <w:r>
+              <w:t xml:space="preserve">    }</w:t>
+            </w:r>
+          </w:p>
+          <w:p>
+            <w:pPr>
+              <w:pStyle w:val="KodeProgram"/>
+            </w:pPr>
+          </w:p>
+          <w:p>
+            <w:pPr>
+              <w:pStyle w:val="KodeProgram"/>
+            </w:pPr>
+            <w:r>
+              <w:lastRenderedPageBreak/>
+              <w:t xml:space="preserve">    public function penerbitan_ktp_baru()</w:t>
+            </w:r>
+          </w:p>
+          <w:p>
+            <w:pPr>
+              <w:pStyle w:val="KodeProgram"/>
+            </w:pPr>
+            <w:r>
+              <w:t xml:space="preserve">    {</w:t>
+            </w:r>
+          </w:p>
+          <w:p>
+            <w:pPr>
+              <w:pStyle w:val="KodeProgram"/>
+            </w:pPr>
+            <w:r>
+              <w:t xml:space="preserve">        $data['content']        = 'backend/umum/penerbitan_ktp/create';</w:t>
+            </w:r>
+          </w:p>
+          <w:p>
+            <w:pPr>
+              <w:pStyle w:val="KodeProgram"/>
+            </w:pPr>
+            <w:r>
+              <w:t xml:space="preserve">        $data['title']          = 'Penerbitan KTP Baru';</w:t>
+            </w:r>
+          </w:p>
+          <w:p>
+            <w:pPr>
+              <w:pStyle w:val="KodeProgram"/>
+            </w:pPr>
+            <w:r>
+              <w:t xml:space="preserve">        $data['breadcrumbs']    = array(</w:t>
+            </w:r>
+          </w:p>
+          <w:p>
+            <w:pPr>
+              <w:pStyle w:val="KodeProgram"/>
+            </w:pPr>
+            <w:r>
+              <w:t xml:space="preserve">            array(</w:t>
+            </w:r>
+          </w:p>
+          <w:p>
+            <w:pPr>
+              <w:pStyle w:val="KodeProgram"/>
+            </w:pPr>
+            <w:r>
+              <w:t xml:space="preserve">                'url'       =&gt; 'umum/pengajuan/daftar-pengajuan',</w:t>
+            </w:r>
+          </w:p>
+          <w:p>
+            <w:pPr>
+              <w:pStyle w:val="KodeProgram"/>
+            </w:pPr>
+            <w:r>
+              <w:t xml:space="preserve">                'title'     =&gt; 'Pengajuan'</w:t>
+            </w:r>
+          </w:p>
+          <w:p>
+            <w:pPr>
+              <w:pStyle w:val="KodeProgram"/>
+            </w:pPr>
+            <w:r>
+              <w:t xml:space="preserve">            ),</w:t>
+            </w:r>
+          </w:p>
+          <w:p>
+            <w:pPr>
+              <w:pStyle w:val="KodeProgram"/>
+            </w:pPr>
+            <w:r>
+              <w:t xml:space="preserve">            array(</w:t>
+            </w:r>
+          </w:p>
+          <w:p>
+            <w:pPr>
+              <w:pStyle w:val="KodeProgram"/>
+            </w:pPr>
+            <w:r>
+              <w:t xml:space="preserve">                'url'       =&gt; 'umum/pengajuan/penerbitan-ktp-baru/create',</w:t>
+            </w:r>
+          </w:p>
+          <w:p>
+            <w:pPr>
+              <w:pStyle w:val="KodeProgram"/>
+            </w:pPr>
+            <w:r>
+              <w:t xml:space="preserve">                'title'     =&gt; 'Penerbitan KTP Baru'</w:t>
+            </w:r>
+          </w:p>
+          <w:p>
+            <w:pPr>
+              <w:pStyle w:val="KodeProgram"/>
+            </w:pPr>
+            <w:r>
+              <w:t xml:space="preserve">            )</w:t>
+            </w:r>
+          </w:p>
+          <w:p>
+            <w:pPr>
+              <w:pStyle w:val="KodeProgram"/>
+            </w:pPr>
+            <w:r>
+              <w:t xml:space="preserve">        );</w:t>
+            </w:r>
+          </w:p>
+          <w:p>
+            <w:pPr>
+              <w:pStyle w:val="KodeProgram"/>
+            </w:pPr>
+          </w:p>
+          <w:p>
+            <w:pPr>
+              <w:pStyle w:val="KodeProgram"/>
+            </w:pPr>
+            <w:r>
+              <w:t xml:space="preserve">        $this-&gt;load-&gt;view('layouts/master_umum', $data);</w:t>
+            </w:r>
+          </w:p>
+          <w:p>
+            <w:pPr>
+              <w:pStyle w:val="KodeProgram"/>
+            </w:pPr>
+            <w:r>
+              <w:t xml:space="preserve">    }</w:t>
+            </w:r>
+          </w:p>
+          <w:p>
+            <w:pPr>
+              <w:pStyle w:val="KodeProgram"/>
+            </w:pPr>
+          </w:p>
+          <w:p>
+            <w:pPr>
+              <w:pStyle w:val="KodeProgram"/>
+            </w:pPr>
+            <w:r>
+              <w:t xml:space="preserve">    public function store_penerbitan_ktp_baru()</w:t>
+            </w:r>
+          </w:p>
+          <w:p>
+            <w:pPr>
+              <w:pStyle w:val="KodeProgram"/>
+            </w:pPr>
+            <w:r>
+              <w:t xml:space="preserve">    {</w:t>
+            </w:r>
+          </w:p>
+          <w:p>
+            <w:pPr>
+              <w:pStyle w:val="KodeProgram"/>
+            </w:pPr>
+            <w:r>
+              <w:t xml:space="preserve">        $post = $this-&gt;input-&gt;post();</w:t>
+            </w:r>
+          </w:p>
+          <w:p>
+            <w:pPr>
+              <w:pStyle w:val="KodeProgram"/>
+            </w:pPr>
+          </w:p>
+          <w:p>
+            <w:pPr>
+              <w:pStyle w:val="KodeProgram"/>
+            </w:pPr>
+            <w:r>
+              <w:t xml:space="preserve">        $pengajuan = array(</w:t>
+            </w:r>
+          </w:p>
+          <w:p>
+            <w:pPr>
+              <w:pStyle w:val="KodeProgram"/>
+            </w:pPr>
+            <w:r>
+              <w:t xml:space="preserve">            'wilayah_id'    =&gt; $this-&gt;session-&gt;userdata('wilayah_id'),</w:t>
+            </w:r>
+          </w:p>
+          <w:p>
+            <w:pPr>
+              <w:pStyle w:val="KodeProgram"/>
+            </w:pPr>
+            <w:r>
+              <w:t xml:space="preserve">            'nik'           =&gt; $this-&gt;session-&gt;userdata('nik_pemohon')</w:t>
+            </w:r>
+          </w:p>
+          <w:p>
+            <w:pPr>
+              <w:pStyle w:val="KodeProgram"/>
+            </w:pPr>
+            <w:r>
+              <w:t xml:space="preserve">        );</w:t>
+            </w:r>
+          </w:p>
+          <w:p>
+            <w:pPr>
+              <w:pStyle w:val="KodeProgram"/>
+            </w:pPr>
+          </w:p>
+          <w:p>
+            <w:pPr>
+              <w:pStyle w:val="KodeProgram"/>
+            </w:pPr>
+            <w:r>
+              <w:t xml:space="preserve">        $files = array(</w:t>
+            </w:r>
+          </w:p>
+          <w:p>
+            <w:pPr>
+              <w:pStyle w:val="KodeProgram"/>
+            </w:pPr>
+            <w:r>
+              <w:t xml:space="preserve">            'kk'                =&gt; 'KK',</w:t>
+            </w:r>
+          </w:p>
+          <w:p>
+            <w:pPr>
+              <w:pStyle w:val="KodeProgram"/>
+            </w:pPr>
+            <w:r>
+              <w:t xml:space="preserve">            'surat_pengantar'   =&gt; 'Surat Pengantar'</w:t>
+            </w:r>
+          </w:p>
+          <w:p>
+            <w:pPr>
+              <w:pStyle w:val="KodeProgram"/>
+            </w:pPr>
+            <w:r>
+              <w:t xml:space="preserve">        );</w:t>
+            </w:r>
+          </w:p>
+          <w:p>
+            <w:pPr>
+              <w:pStyle w:val="KodeProgram"/>
+            </w:pPr>
+          </w:p>
+          <w:p>
+            <w:pPr>
+              <w:pStyle w:val="KodeProgram"/>
+            </w:pPr>
+            <w:r>
+              <w:t xml:space="preserve">        $this-&gt;penerbitan_ktp_model-&gt;set_pengajuan_penerbitan_ktp($pengajuan, $files);</w:t>
+            </w:r>
+          </w:p>
+          <w:p>
+            <w:pPr>
+              <w:pStyle w:val="KodeProgram"/>
+            </w:pPr>
+          </w:p>
+          <w:p>
+            <w:pPr>
+              <w:pStyle w:val="KodeProgram"/>
+            </w:pPr>
+            <w:r>
+              <w:t xml:space="preserve">        $this-&gt;output-&gt;set_content_type('application/json');</w:t>
+            </w:r>
+          </w:p>
+          <w:p>
+            <w:pPr>
+              <w:pStyle w:val="KodeProgram"/>
+            </w:pPr>
+            <w:r>
+              <w:t xml:space="preserve">        echo json_encode(array(</w:t>
+            </w:r>
+          </w:p>
+          <w:p>
+            <w:pPr>
+              <w:pStyle w:val="KodeProgram"/>
+            </w:pPr>
+            <w:r>
+              <w:t xml:space="preserve">            'msg' =&gt; 'Success'</w:t>
+            </w:r>
+          </w:p>
+          <w:p>
+            <w:pPr>
+              <w:pStyle w:val="KodeProgram"/>
+            </w:pPr>
+            <w:r>
+              <w:t xml:space="preserve">        ));</w:t>
+            </w:r>
+          </w:p>
+          <w:p>
+            <w:pPr>
+              <w:pStyle w:val="KodeProgram"/>
+            </w:pPr>
+            <w:r>
+              <w:t xml:space="preserve">    }</w:t>
+            </w:r>
+          </w:p>
+          <w:p>
+            <w:pPr>
+              <w:pStyle w:val="KodeProgram"/>
+            </w:pPr>
+            <w:r>
+              <w:t>}</w:t>
+            </w:r>
           </w:p>
         </w:tc>
       </w:tr>
@@ -19145,29 +22364,20 @@
         </w:rPr>
       </w:pPr>
       <w:r>
+        <w:lastRenderedPageBreak/>
         <w:t xml:space="preserve">Kode Program 3. </w:t>
       </w:r>
-      <w:r>
-        <w:fldChar w:fldCharType="begin"/>
-      </w:r>
-      <w:r>
-        <w:instrText xml:space="preserve"> SEQ Kode_Program_3. \* ARABIC </w:instrText>
-      </w:r>
-      <w:r>
-        <w:fldChar w:fldCharType="separate"/>
-      </w:r>
+      <w:fldSimple w:instr=" SEQ Kode_Program_3. \* ARABIC ">
+        <w:r>
+          <w:rPr>
+            <w:noProof/>
+          </w:rPr>
+          <w:t>14</w:t>
+        </w:r>
+      </w:fldSimple>
       <w:proofErr w:type="gramStart"/>
       <w:r>
         <w:rPr>
-          <w:noProof/>
-        </w:rPr>
-        <w:t>14</w:t>
-      </w:r>
-      <w:r>
-        <w:fldChar w:fldCharType="end"/>
-      </w:r>
-      <w:r>
-        <w:rPr>
           <w:b w:val="0"/>
         </w:rPr>
         <w:t xml:space="preserve"> Penerbitan_ktp.php</w:t>
@@ -19180,7 +22390,6 @@
       </w:pPr>
       <w:proofErr w:type="gramStart"/>
       <w:r>
-        <w:lastRenderedPageBreak/>
         <w:t xml:space="preserve">Kode Program 3.14 merupakan kode program yang digunakan untuk menerima </w:t>
       </w:r>
       <w:r>
@@ -19192,14 +22401,12 @@
       <w:r>
         <w:t xml:space="preserve"> berdasarkan </w:t>
       </w:r>
-      <w:bookmarkStart w:id="66" w:name="_GoBack"/>
       <w:r>
         <w:rPr>
           <w:i/>
         </w:rPr>
         <w:t>route mapping</w:t>
       </w:r>
-      <w:bookmarkEnd w:id="66"/>
       <w:r>
         <w:t xml:space="preserve"> untuk membuat pengajuan penerbitan KTP baru.</w:t>
       </w:r>
@@ -19216,8 +22423,69 @@
         <w:ind w:left="851" w:hanging="851"/>
       </w:pPr>
       <w:r>
+        <w:lastRenderedPageBreak/>
         <w:t>Mengubah Password</w:t>
       </w:r>
+    </w:p>
+    <w:p>
+      <w:pPr>
+        <w:ind w:firstLine="851"/>
+      </w:pPr>
+      <w:proofErr w:type="gramStart"/>
+      <w:r>
+        <w:t xml:space="preserve">Masyarakat dapat melakukan perubahan </w:t>
+      </w:r>
+      <w:r>
+        <w:rPr>
+          <w:i/>
+        </w:rPr>
+        <w:t>password</w:t>
+      </w:r>
+      <w:r>
+        <w:t xml:space="preserve"> pada akun pengguna terkait.</w:t>
+      </w:r>
+      <w:proofErr w:type="gramEnd"/>
+      <w:r>
+        <w:t xml:space="preserve"> </w:t>
+      </w:r>
+      <w:proofErr w:type="gramStart"/>
+      <w:r>
+        <w:rPr>
+          <w:i/>
+        </w:rPr>
+        <w:t>Username</w:t>
+      </w:r>
+      <w:r>
+        <w:t xml:space="preserve"> dan </w:t>
+      </w:r>
+      <w:r>
+        <w:rPr>
+          <w:i/>
+        </w:rPr>
+        <w:t>password default</w:t>
+      </w:r>
+      <w:r>
+        <w:t xml:space="preserve"> untuk yang belum pernah melakukan login adalah NIK sebagai </w:t>
+      </w:r>
+      <w:r>
+        <w:rPr>
+          <w:i/>
+        </w:rPr>
+        <w:t>username</w:t>
+      </w:r>
+      <w:r>
+        <w:t xml:space="preserve"> dan Nomor KK sebagai </w:t>
+      </w:r>
+      <w:r>
+        <w:rPr>
+          <w:i/>
+        </w:rPr>
+        <w:t>password</w:t>
+      </w:r>
+      <w:r>
+        <w:t>.</w:t>
+      </w:r>
+      <w:proofErr w:type="gramEnd"/>
     </w:p>
     <w:p>
       <w:pPr>
@@ -19235,6 +22503,242 @@
     <w:p>
       <w:pPr>
         <w:pStyle w:val="ListParagraph"/>
+        <w:ind w:left="0" w:firstLine="851"/>
+      </w:pPr>
+      <w:proofErr w:type="gramStart"/>
+      <w:r>
+        <w:t xml:space="preserve">Model Manajemen Pengguna adalah model yang digunakan untuk menyimpan perubahan data pengguna misalnya perubahan </w:t>
+      </w:r>
+      <w:r>
+        <w:rPr>
+          <w:i/>
+        </w:rPr>
+        <w:t>password</w:t>
+      </w:r>
+      <w:r>
+        <w:t>.</w:t>
+      </w:r>
+      <w:proofErr w:type="gramEnd"/>
+    </w:p>
+    <w:p/>
+    <w:tbl>
+      <w:tblPr>
+        <w:tblStyle w:val="TableGrid"/>
+        <w:tblW w:w="0" w:type="auto"/>
+        <w:tblLook w:val="04A0" w:firstRow="1" w:lastRow="0" w:firstColumn="1" w:lastColumn="0" w:noHBand="0" w:noVBand="1"/>
+      </w:tblPr>
+      <w:tblGrid>
+        <w:gridCol w:w="8234"/>
+      </w:tblGrid>
+      <w:tr>
+        <w:tc>
+          <w:tcPr>
+            <w:tcW w:w="8234" w:type="dxa"/>
+          </w:tcPr>
+          <w:p>
+            <w:pPr>
+              <w:pStyle w:val="KodeProgram"/>
+            </w:pPr>
+            <w:r>
+              <w:t>&lt;?php</w:t>
+            </w:r>
+          </w:p>
+          <w:p>
+            <w:pPr>
+              <w:pStyle w:val="KodeProgram"/>
+            </w:pPr>
+            <w:r>
+              <w:t>defined('BASEPATH') or exit('No direct script access allowed');</w:t>
+            </w:r>
+          </w:p>
+          <w:p>
+            <w:pPr>
+              <w:pStyle w:val="KodeProgram"/>
+            </w:pPr>
+          </w:p>
+          <w:p>
+            <w:pPr>
+              <w:pStyle w:val="KodeProgram"/>
+            </w:pPr>
+            <w:r>
+              <w:t>class Manajemen_pengguna_model extends CI_Model</w:t>
+            </w:r>
+          </w:p>
+          <w:p>
+            <w:pPr>
+              <w:pStyle w:val="KodeProgram"/>
+            </w:pPr>
+            <w:r>
+              <w:t>{</w:t>
+            </w:r>
+          </w:p>
+          <w:p>
+            <w:pPr>
+              <w:pStyle w:val="KodeProgram"/>
+            </w:pPr>
+            <w:r>
+              <w:t xml:space="preserve">    public function __construct()</w:t>
+            </w:r>
+          </w:p>
+          <w:p>
+            <w:pPr>
+              <w:pStyle w:val="KodeProgram"/>
+            </w:pPr>
+            <w:r>
+              <w:t xml:space="preserve">    {</w:t>
+            </w:r>
+          </w:p>
+          <w:p>
+            <w:pPr>
+              <w:pStyle w:val="KodeProgram"/>
+            </w:pPr>
+            <w:r>
+              <w:t xml:space="preserve">        parent::__construct();</w:t>
+            </w:r>
+          </w:p>
+          <w:p>
+            <w:pPr>
+              <w:pStyle w:val="KodeProgram"/>
+            </w:pPr>
+            <w:r>
+              <w:t xml:space="preserve">    }</w:t>
+            </w:r>
+          </w:p>
+          <w:p>
+            <w:pPr>
+              <w:pStyle w:val="KodeProgram"/>
+            </w:pPr>
+          </w:p>
+          <w:p>
+            <w:pPr>
+              <w:pStyle w:val="KodeProgram"/>
+            </w:pPr>
+            <w:r>
+              <w:t xml:space="preserve">    public function ubah_password($user_id, $new_password)</w:t>
+            </w:r>
+          </w:p>
+          <w:p>
+            <w:pPr>
+              <w:pStyle w:val="KodeProgram"/>
+            </w:pPr>
+            <w:r>
+              <w:t xml:space="preserve">    {</w:t>
+            </w:r>
+          </w:p>
+          <w:p>
+            <w:pPr>
+              <w:pStyle w:val="KodeProgram"/>
+            </w:pPr>
+            <w:r>
+              <w:t xml:space="preserve">        $data = array(</w:t>
+            </w:r>
+          </w:p>
+          <w:p>
+            <w:pPr>
+              <w:pStyle w:val="KodeProgram"/>
+            </w:pPr>
+            <w:r>
+              <w:t xml:space="preserve">            'user_password' =&gt; password_hash($new_password, PASSWORD_DEFAULT)</w:t>
+            </w:r>
+          </w:p>
+          <w:p>
+            <w:pPr>
+              <w:pStyle w:val="KodeProgram"/>
+            </w:pPr>
+            <w:r>
+              <w:t xml:space="preserve">        );</w:t>
+            </w:r>
+          </w:p>
+          <w:p>
+            <w:pPr>
+              <w:pStyle w:val="KodeProgram"/>
+            </w:pPr>
+          </w:p>
+          <w:p>
+            <w:pPr>
+              <w:pStyle w:val="KodeProgram"/>
+            </w:pPr>
+            <w:r>
+              <w:t xml:space="preserve">        $this-&gt;db-&gt;where('user_id', $user_id)</w:t>
+            </w:r>
+          </w:p>
+          <w:p>
+            <w:pPr>
+              <w:pStyle w:val="KodeProgram"/>
+            </w:pPr>
+            <w:r>
+              <w:t xml:space="preserve">                -&gt;update('ref_user', $data);</w:t>
+            </w:r>
+          </w:p>
+          <w:p>
+            <w:pPr>
+              <w:pStyle w:val="KodeProgram"/>
+            </w:pPr>
+            <w:r>
+              <w:t xml:space="preserve">    }</w:t>
+            </w:r>
+          </w:p>
+          <w:p>
+            <w:pPr>
+              <w:pStyle w:val="KodeProgram"/>
+            </w:pPr>
+            <w:r>
+              <w:t>}</w:t>
+            </w:r>
+          </w:p>
+        </w:tc>
+      </w:tr>
+    </w:tbl>
+    <w:p>
+      <w:pPr>
+        <w:pStyle w:val="Caption"/>
+        <w:rPr>
+          <w:b w:val="0"/>
+        </w:rPr>
+      </w:pPr>
+      <w:r>
+        <w:t xml:space="preserve">Kode Program 3. </w:t>
+      </w:r>
+      <w:fldSimple w:instr=" SEQ Kode_Program_3. \* ARABIC ">
+        <w:r>
+          <w:rPr>
+            <w:noProof/>
+          </w:rPr>
+          <w:t>15</w:t>
+        </w:r>
+      </w:fldSimple>
+      <w:proofErr w:type="gramStart"/>
+      <w:r>
+        <w:rPr>
+          <w:b w:val="0"/>
+        </w:rPr>
+        <w:t xml:space="preserve"> Manajemen_pengguna_model.php</w:t>
+      </w:r>
+      <w:proofErr w:type="gramEnd"/>
+    </w:p>
+    <w:p>
+      <w:pPr>
+        <w:ind w:firstLine="851"/>
+      </w:pPr>
+      <w:proofErr w:type="gramStart"/>
+      <w:r>
+        <w:t xml:space="preserve">Kode Program 3.15 adalah kode program yang digunakan untuk menyimpan perubahan data akun pengguna pada table </w:t>
+      </w:r>
+      <w:r>
+        <w:rPr>
+          <w:rStyle w:val="KodeProgramChar"/>
+        </w:rPr>
+        <w:t>ref_user</w:t>
+      </w:r>
+      <w:r>
+        <w:t>.</w:t>
+      </w:r>
+      <w:proofErr w:type="gramEnd"/>
+    </w:p>
+    <w:p/>
+    <w:p>
+      <w:pPr>
+        <w:pStyle w:val="ListParagraph"/>
         <w:numPr>
           <w:ilvl w:val="3"/>
           <w:numId w:val="42"/>
@@ -19245,6 +22749,547 @@
         <w:t>Controller Manajemen Pengguna</w:t>
       </w:r>
     </w:p>
+    <w:p>
+      <w:pPr>
+        <w:pStyle w:val="ListParagraph"/>
+        <w:ind w:left="0" w:firstLine="851"/>
+      </w:pPr>
+      <w:proofErr w:type="gramStart"/>
+      <w:r>
+        <w:t xml:space="preserve">Controller Manajemen Pengguna adalah controller yang digunakan untuk menerima </w:t>
+      </w:r>
+      <w:r>
+        <w:rPr>
+          <w:i/>
+        </w:rPr>
+        <w:t>request</w:t>
+      </w:r>
+      <w:r>
+        <w:t xml:space="preserve"> perubahan data akun dan meneruskan ke model.</w:t>
+      </w:r>
+      <w:proofErr w:type="gramEnd"/>
+    </w:p>
+    <w:p/>
+    <w:tbl>
+      <w:tblPr>
+        <w:tblStyle w:val="TableGrid"/>
+        <w:tblW w:w="0" w:type="auto"/>
+        <w:tblLook w:val="04A0" w:firstRow="1" w:lastRow="0" w:firstColumn="1" w:lastColumn="0" w:noHBand="0" w:noVBand="1"/>
+      </w:tblPr>
+      <w:tblGrid>
+        <w:gridCol w:w="8234"/>
+      </w:tblGrid>
+      <w:tr>
+        <w:tc>
+          <w:tcPr>
+            <w:tcW w:w="8234" w:type="dxa"/>
+          </w:tcPr>
+          <w:p>
+            <w:pPr>
+              <w:pStyle w:val="KodeProgram"/>
+            </w:pPr>
+            <w:r>
+              <w:t>&lt;?php</w:t>
+            </w:r>
+          </w:p>
+          <w:p>
+            <w:pPr>
+              <w:pStyle w:val="KodeProgram"/>
+            </w:pPr>
+            <w:r>
+              <w:t>defined('BASEPATH') or exit('No direct script access allowed');</w:t>
+            </w:r>
+          </w:p>
+          <w:p>
+            <w:pPr>
+              <w:pStyle w:val="KodeProgram"/>
+            </w:pPr>
+          </w:p>
+          <w:p>
+            <w:pPr>
+              <w:pStyle w:val="KodeProgram"/>
+            </w:pPr>
+            <w:r>
+              <w:t>class Manajemen_pengguna extends CI_Controller</w:t>
+            </w:r>
+          </w:p>
+          <w:p>
+            <w:pPr>
+              <w:pStyle w:val="KodeProgram"/>
+            </w:pPr>
+            <w:r>
+              <w:t>{</w:t>
+            </w:r>
+          </w:p>
+          <w:p>
+            <w:pPr>
+              <w:pStyle w:val="KodeProgram"/>
+            </w:pPr>
+            <w:r>
+              <w:t xml:space="preserve">    public function __construct()</w:t>
+            </w:r>
+          </w:p>
+          <w:p>
+            <w:pPr>
+              <w:pStyle w:val="KodeProgram"/>
+            </w:pPr>
+            <w:r>
+              <w:t xml:space="preserve">    {</w:t>
+            </w:r>
+          </w:p>
+          <w:p>
+            <w:pPr>
+              <w:pStyle w:val="KodeProgram"/>
+            </w:pPr>
+            <w:r>
+              <w:lastRenderedPageBreak/>
+              <w:t xml:space="preserve">        parent::__construct();</w:t>
+            </w:r>
+          </w:p>
+          <w:p>
+            <w:pPr>
+              <w:pStyle w:val="KodeProgram"/>
+            </w:pPr>
+            <w:r>
+              <w:t xml:space="preserve">        $this-&gt;load-&gt;model('Umum/Manajemen_pengguna_model', 'manajemen_pengguna_model');</w:t>
+            </w:r>
+          </w:p>
+          <w:p>
+            <w:pPr>
+              <w:pStyle w:val="KodeProgram"/>
+            </w:pPr>
+            <w:r>
+              <w:t xml:space="preserve">        $this-&gt;load-&gt;helper('check_login_helper');</w:t>
+            </w:r>
+          </w:p>
+          <w:p>
+            <w:pPr>
+              <w:pStyle w:val="KodeProgram"/>
+            </w:pPr>
+            <w:r>
+              <w:t xml:space="preserve">        check_login($this-&gt;session);</w:t>
+            </w:r>
+          </w:p>
+          <w:p>
+            <w:pPr>
+              <w:pStyle w:val="KodeProgram"/>
+            </w:pPr>
+            <w:r>
+              <w:t xml:space="preserve">    }</w:t>
+            </w:r>
+          </w:p>
+          <w:p>
+            <w:pPr>
+              <w:pStyle w:val="KodeProgram"/>
+            </w:pPr>
+          </w:p>
+          <w:p>
+            <w:pPr>
+              <w:pStyle w:val="KodeProgram"/>
+            </w:pPr>
+            <w:r>
+              <w:t xml:space="preserve">    public function ubah_password()</w:t>
+            </w:r>
+          </w:p>
+          <w:p>
+            <w:pPr>
+              <w:pStyle w:val="KodeProgram"/>
+            </w:pPr>
+            <w:r>
+              <w:t xml:space="preserve">    {</w:t>
+            </w:r>
+          </w:p>
+          <w:p>
+            <w:pPr>
+              <w:pStyle w:val="KodeProgram"/>
+            </w:pPr>
+            <w:r>
+              <w:t xml:space="preserve">        $data['title']          = 'Ubah Password';</w:t>
+            </w:r>
+          </w:p>
+          <w:p>
+            <w:pPr>
+              <w:pStyle w:val="KodeProgram"/>
+            </w:pPr>
+            <w:r>
+              <w:t xml:space="preserve">        $data['content']        = 'backend/umum/manajemen_pengguna/ubah_password';</w:t>
+            </w:r>
+          </w:p>
+          <w:p>
+            <w:pPr>
+              <w:pStyle w:val="KodeProgram"/>
+            </w:pPr>
+            <w:r>
+              <w:t xml:space="preserve">        $data['breadcrumbs']    = array(</w:t>
+            </w:r>
+          </w:p>
+          <w:p>
+            <w:pPr>
+              <w:pStyle w:val="KodeProgram"/>
+            </w:pPr>
+            <w:r>
+              <w:t xml:space="preserve">            array(</w:t>
+            </w:r>
+          </w:p>
+          <w:p>
+            <w:pPr>
+              <w:pStyle w:val="KodeProgram"/>
+            </w:pPr>
+            <w:r>
+              <w:t xml:space="preserve">                'url'   =&gt; 'umum',</w:t>
+            </w:r>
+          </w:p>
+          <w:p>
+            <w:pPr>
+              <w:pStyle w:val="KodeProgram"/>
+            </w:pPr>
+            <w:r>
+              <w:t xml:space="preserve">                'title' =&gt; 'Dashboard'</w:t>
+            </w:r>
+          </w:p>
+          <w:p>
+            <w:pPr>
+              <w:pStyle w:val="KodeProgram"/>
+            </w:pPr>
+            <w:r>
+              <w:t xml:space="preserve">            ),</w:t>
+            </w:r>
+          </w:p>
+          <w:p>
+            <w:pPr>
+              <w:pStyle w:val="KodeProgram"/>
+            </w:pPr>
+            <w:r>
+              <w:t xml:space="preserve">            array(</w:t>
+            </w:r>
+          </w:p>
+          <w:p>
+            <w:pPr>
+              <w:pStyle w:val="KodeProgram"/>
+            </w:pPr>
+            <w:r>
+              <w:t xml:space="preserve">                'url'   =&gt; 'umum/manajemen-pengguna/ubah-password',</w:t>
+            </w:r>
+          </w:p>
+          <w:p>
+            <w:pPr>
+              <w:pStyle w:val="KodeProgram"/>
+            </w:pPr>
+            <w:r>
+              <w:t xml:space="preserve">                'title' =&gt; 'Ubah Password'</w:t>
+            </w:r>
+          </w:p>
+          <w:p>
+            <w:pPr>
+              <w:pStyle w:val="KodeProgram"/>
+            </w:pPr>
+            <w:r>
+              <w:t xml:space="preserve">            )</w:t>
+            </w:r>
+          </w:p>
+          <w:p>
+            <w:pPr>
+              <w:pStyle w:val="KodeProgram"/>
+            </w:pPr>
+            <w:r>
+              <w:t xml:space="preserve">        );</w:t>
+            </w:r>
+          </w:p>
+          <w:p>
+            <w:pPr>
+              <w:pStyle w:val="KodeProgram"/>
+            </w:pPr>
+          </w:p>
+          <w:p>
+            <w:pPr>
+              <w:pStyle w:val="KodeProgram"/>
+            </w:pPr>
+            <w:r>
+              <w:t xml:space="preserve">        $this-&gt;load-&gt;view('layouts/master_umum', $data);</w:t>
+            </w:r>
+          </w:p>
+          <w:p>
+            <w:pPr>
+              <w:pStyle w:val="KodeProgram"/>
+            </w:pPr>
+            <w:r>
+              <w:t xml:space="preserve">    }</w:t>
+            </w:r>
+          </w:p>
+          <w:p>
+            <w:pPr>
+              <w:pStyle w:val="KodeProgram"/>
+            </w:pPr>
+          </w:p>
+          <w:p>
+            <w:pPr>
+              <w:pStyle w:val="KodeProgram"/>
+            </w:pPr>
+            <w:r>
+              <w:t xml:space="preserve">    public function store_ubah_password()</w:t>
+            </w:r>
+          </w:p>
+          <w:p>
+            <w:pPr>
+              <w:pStyle w:val="KodeProgram"/>
+            </w:pPr>
+            <w:r>
+              <w:t xml:space="preserve">    {</w:t>
+            </w:r>
+          </w:p>
+          <w:p>
+            <w:pPr>
+              <w:pStyle w:val="KodeProgram"/>
+            </w:pPr>
+            <w:r>
+              <w:t xml:space="preserve">        $post           = $this-&gt;input-&gt;post();</w:t>
+            </w:r>
+          </w:p>
+          <w:p>
+            <w:pPr>
+              <w:pStyle w:val="KodeProgram"/>
+            </w:pPr>
+            <w:r>
+              <w:t xml:space="preserve">        $user_id        = $this-&gt;session-&gt;userdata('user_id');</w:t>
+            </w:r>
+          </w:p>
+          <w:p>
+            <w:pPr>
+              <w:pStyle w:val="KodeProgram"/>
+            </w:pPr>
+            <w:r>
+              <w:t xml:space="preserve">        $old_password   = $post['current_password'];</w:t>
+            </w:r>
+          </w:p>
+          <w:p>
+            <w:pPr>
+              <w:pStyle w:val="KodeProgram"/>
+            </w:pPr>
+            <w:r>
+              <w:t xml:space="preserve">        $new_password   = $post['new_password'];</w:t>
+            </w:r>
+          </w:p>
+          <w:p>
+            <w:pPr>
+              <w:pStyle w:val="KodeProgram"/>
+            </w:pPr>
+          </w:p>
+          <w:p>
+            <w:pPr>
+              <w:pStyle w:val="KodeProgram"/>
+            </w:pPr>
+            <w:r>
+              <w:t xml:space="preserve">        if($this-&gt;compare_old_password($user_id, $old_password) == FALSE) {</w:t>
+            </w:r>
+          </w:p>
+          <w:p>
+            <w:pPr>
+              <w:pStyle w:val="KodeProgram"/>
+            </w:pPr>
+            <w:r>
+              <w:t xml:space="preserve">            $this-&gt;output-&gt;set_status_header(406, 'Password anda salah');</w:t>
+            </w:r>
+          </w:p>
+          <w:p>
+            <w:pPr>
+              <w:pStyle w:val="KodeProgram"/>
+            </w:pPr>
+            <w:r>
+              <w:t xml:space="preserve">            return;</w:t>
+            </w:r>
+          </w:p>
+          <w:p>
+            <w:pPr>
+              <w:pStyle w:val="KodeProgram"/>
+            </w:pPr>
+            <w:r>
+              <w:t xml:space="preserve">        }</w:t>
+            </w:r>
+          </w:p>
+          <w:p>
+            <w:pPr>
+              <w:pStyle w:val="KodeProgram"/>
+            </w:pPr>
+          </w:p>
+          <w:p>
+            <w:pPr>
+              <w:pStyle w:val="KodeProgram"/>
+            </w:pPr>
+            <w:r>
+              <w:t xml:space="preserve">        $this-&gt;manajemen_pengguna_model-&gt;ubah_password($user_id, $new_password);</w:t>
+            </w:r>
+          </w:p>
+          <w:p>
+            <w:pPr>
+              <w:pStyle w:val="KodeProgram"/>
+            </w:pPr>
+            <w:r>
+              <w:t xml:space="preserve">        $this-&gt;output-&gt;set_status_header(201);</w:t>
+            </w:r>
+          </w:p>
+          <w:p>
+            <w:pPr>
+              <w:pStyle w:val="KodeProgram"/>
+            </w:pPr>
+            <w:r>
+              <w:t xml:space="preserve">        echo 'Password berhasil diubah';</w:t>
+            </w:r>
+          </w:p>
+          <w:p>
+            <w:pPr>
+              <w:pStyle w:val="KodeProgram"/>
+            </w:pPr>
+            <w:r>
+              <w:t xml:space="preserve">        return;</w:t>
+            </w:r>
+          </w:p>
+          <w:p>
+            <w:pPr>
+              <w:pStyle w:val="KodeProgram"/>
+            </w:pPr>
+            <w:r>
+              <w:t xml:space="preserve">    }</w:t>
+            </w:r>
+          </w:p>
+          <w:p>
+            <w:pPr>
+              <w:pStyle w:val="KodeProgram"/>
+            </w:pPr>
+          </w:p>
+          <w:p>
+            <w:pPr>
+              <w:pStyle w:val="KodeProgram"/>
+            </w:pPr>
+            <w:r>
+              <w:t xml:space="preserve">    private function compare_old_password($user_id, $old_password)</w:t>
+            </w:r>
+          </w:p>
+          <w:p>
+            <w:pPr>
+              <w:pStyle w:val="KodeProgram"/>
+            </w:pPr>
+            <w:r>
+              <w:t xml:space="preserve">    {</w:t>
+            </w:r>
+          </w:p>
+          <w:p>
+            <w:pPr>
+              <w:pStyle w:val="KodeProgram"/>
+            </w:pPr>
+            <w:r>
+              <w:t xml:space="preserve">        $data = $this-&gt;manajemen_pengguna_model-&gt;get_old_password($user_id);</w:t>
+            </w:r>
+          </w:p>
+          <w:p>
+            <w:pPr>
+              <w:pStyle w:val="KodeProgram"/>
+            </w:pPr>
+          </w:p>
+          <w:p>
+            <w:pPr>
+              <w:pStyle w:val="KodeProgram"/>
+            </w:pPr>
+            <w:r>
+              <w:t xml:space="preserve">        return password_verify($old_password, $data-&gt;user_password);</w:t>
+            </w:r>
+          </w:p>
+          <w:p>
+            <w:pPr>
+              <w:pStyle w:val="KodeProgram"/>
+            </w:pPr>
+            <w:r>
+              <w:t xml:space="preserve">    }</w:t>
+            </w:r>
+          </w:p>
+          <w:p>
+            <w:pPr>
+              <w:pStyle w:val="KodeProgram"/>
+            </w:pPr>
+            <w:r>
+              <w:t>}</w:t>
+            </w:r>
+            <w:bookmarkStart w:id="66" w:name="_GoBack"/>
+            <w:bookmarkEnd w:id="66"/>
+          </w:p>
+        </w:tc>
+      </w:tr>
+    </w:tbl>
+    <w:p>
+      <w:pPr>
+        <w:pStyle w:val="Caption"/>
+        <w:rPr>
+          <w:b w:val="0"/>
+        </w:rPr>
+      </w:pPr>
+      <w:r>
+        <w:lastRenderedPageBreak/>
+        <w:t xml:space="preserve">Kode Program 3. </w:t>
+      </w:r>
+      <w:r>
+        <w:fldChar w:fldCharType="begin"/>
+      </w:r>
+      <w:r>
+        <w:instrText xml:space="preserve"> SEQ Kode_Program_3. \* ARABIC </w:instrText>
+      </w:r>
+      <w:r>
+        <w:fldChar w:fldCharType="separate"/>
+      </w:r>
+      <w:proofErr w:type="gramStart"/>
+      <w:r>
+        <w:rPr>
+          <w:noProof/>
+        </w:rPr>
+        <w:t>16</w:t>
+      </w:r>
+      <w:r>
+        <w:fldChar w:fldCharType="end"/>
+      </w:r>
+      <w:r>
+        <w:rPr>
+          <w:b w:val="0"/>
+        </w:rPr>
+        <w:t xml:space="preserve"> Manajemen_pengguna.php</w:t>
+      </w:r>
+      <w:proofErr w:type="gramEnd"/>
+    </w:p>
+    <w:p>
+      <w:pPr>
+        <w:ind w:firstLine="851"/>
+      </w:pPr>
+      <w:proofErr w:type="gramStart"/>
+      <w:r>
+        <w:t xml:space="preserve">Kode Program 3.16 merupakan kode program yang digunakan untuk menerima </w:t>
+      </w:r>
+      <w:r>
+        <w:rPr>
+          <w:i/>
+        </w:rPr>
+        <w:t>request</w:t>
+      </w:r>
+      <w:r>
+        <w:t xml:space="preserve"> berdasarkan </w:t>
+      </w:r>
+      <w:r>
+        <w:rPr>
+          <w:i/>
+        </w:rPr>
+        <w:t>router mapping</w:t>
+      </w:r>
+      <w:r>
+        <w:t xml:space="preserve"> untuk melakukan perubahan </w:t>
+      </w:r>
+      <w:r>
+        <w:rPr>
+          <w:i/>
+        </w:rPr>
+        <w:t>password</w:t>
+      </w:r>
+      <w:r>
+        <w:t>.</w:t>
+      </w:r>
+      <w:proofErr w:type="gramEnd"/>
+    </w:p>
+    <w:p/>
     <w:p>
       <w:pPr>
         <w:pStyle w:val="Heading3"/>
@@ -19256,6 +23301,71 @@
       </w:pPr>
       <w:r>
         <w:t>Hasil</w:t>
+      </w:r>
+    </w:p>
+    <w:p>
+      <w:pPr>
+        <w:ind w:firstLine="851"/>
+      </w:pPr>
+      <w:proofErr w:type="gramStart"/>
+      <w:r>
+        <w:t>Aplikasi SIDILAN Modul Masyarakat adalah aplikasi yang bisa digunakan oleh masyarakat untuk me</w:t>
+      </w:r>
+      <w:r>
+        <w:t>lihat dan membuat pengajuan berkas pencatatan sipil di Kabupaten Gianyar.</w:t>
+      </w:r>
+      <w:proofErr w:type="gramEnd"/>
+    </w:p>
+    <w:p>
+      <w:pPr>
+        <w:pStyle w:val="ListParagraph"/>
+        <w:numPr>
+          <w:ilvl w:val="3"/>
+          <w:numId w:val="43"/>
+        </w:numPr>
+        <w:ind w:left="851" w:hanging="851"/>
+      </w:pPr>
+      <w:r>
+        <w:t>Daftar Pengajuan</w:t>
+      </w:r>
+    </w:p>
+    <w:p>
+      <w:pPr>
+        <w:pStyle w:val="ListParagraph"/>
+        <w:numPr>
+          <w:ilvl w:val="3"/>
+          <w:numId w:val="43"/>
+        </w:numPr>
+        <w:ind w:left="851" w:hanging="851"/>
+      </w:pPr>
+      <w:r>
+        <w:t>Pengajuan Penerbitan KK Baru</w:t>
+      </w:r>
+    </w:p>
+    <w:p>
+      <w:pPr>
+        <w:pStyle w:val="ListParagraph"/>
+        <w:numPr>
+          <w:ilvl w:val="3"/>
+          <w:numId w:val="43"/>
+        </w:numPr>
+        <w:ind w:left="851" w:hanging="851"/>
+      </w:pPr>
+      <w:r>
+        <w:t>Pengajuan Penerbitan KTP Baru</w:t>
+      </w:r>
+    </w:p>
+    <w:p>
+      <w:pPr>
+        <w:pStyle w:val="ListParagraph"/>
+        <w:numPr>
+          <w:ilvl w:val="3"/>
+          <w:numId w:val="43"/>
+        </w:numPr>
+        <w:ind w:left="851" w:hanging="851"/>
+      </w:pPr>
+      <w:r>
+        <w:t>Perubahan Password</w:t>
       </w:r>
     </w:p>
     <w:p/>
@@ -19770,7 +23880,7 @@
           <w:rPr>
             <w:noProof/>
           </w:rPr>
-          <w:t>39</w:t>
+          <w:t>50</w:t>
         </w:r>
         <w:r>
           <w:rPr>
@@ -19917,7 +24027,7 @@
           <w:rPr>
             <w:noProof/>
           </w:rPr>
-          <w:t>35</w:t>
+          <w:t>46</w:t>
         </w:r>
         <w:r>
           <w:rPr>
@@ -23153,6 +27263,95 @@
     </w:lvl>
   </w:abstractNum>
   <w:abstractNum w:abstractNumId="35">
+    <w:nsid w:val="63C07D4B"/>
+    <w:multiLevelType w:val="multilevel"/>
+    <w:tmpl w:val="2A64BCBE"/>
+    <w:lvl w:ilvl="0">
+      <w:start w:val="1"/>
+      <w:numFmt w:val="decimal"/>
+      <w:lvlText w:val="%1."/>
+      <w:lvlJc w:val="left"/>
+      <w:pPr>
+        <w:ind w:left="360" w:hanging="360"/>
+      </w:pPr>
+    </w:lvl>
+    <w:lvl w:ilvl="1">
+      <w:start w:val="1"/>
+      <w:numFmt w:val="decimal"/>
+      <w:lvlText w:val="%1.%2."/>
+      <w:lvlJc w:val="left"/>
+      <w:pPr>
+        <w:ind w:left="792" w:hanging="432"/>
+      </w:pPr>
+    </w:lvl>
+    <w:lvl w:ilvl="2">
+      <w:start w:val="1"/>
+      <w:numFmt w:val="decimal"/>
+      <w:lvlText w:val="%1.%2.%3."/>
+      <w:lvlJc w:val="left"/>
+      <w:pPr>
+        <w:ind w:left="1224" w:hanging="504"/>
+      </w:pPr>
+    </w:lvl>
+    <w:lvl w:ilvl="3">
+      <w:start w:val="1"/>
+      <w:numFmt w:val="decimal"/>
+      <w:lvlText w:val="3.2.5.%4"/>
+      <w:lvlJc w:val="left"/>
+      <w:pPr>
+        <w:ind w:left="1728" w:hanging="648"/>
+      </w:pPr>
+      <w:rPr>
+        <w:rFonts w:hint="default"/>
+      </w:rPr>
+    </w:lvl>
+    <w:lvl w:ilvl="4">
+      <w:start w:val="1"/>
+      <w:numFmt w:val="decimal"/>
+      <w:lvlText w:val="%1.%2.%3.%4.%5."/>
+      <w:lvlJc w:val="left"/>
+      <w:pPr>
+        <w:ind w:left="2232" w:hanging="792"/>
+      </w:pPr>
+    </w:lvl>
+    <w:lvl w:ilvl="5">
+      <w:start w:val="1"/>
+      <w:numFmt w:val="decimal"/>
+      <w:lvlText w:val="%1.%2.%3.%4.%5.%6."/>
+      <w:lvlJc w:val="left"/>
+      <w:pPr>
+        <w:ind w:left="2736" w:hanging="936"/>
+      </w:pPr>
+    </w:lvl>
+    <w:lvl w:ilvl="6">
+      <w:start w:val="1"/>
+      <w:numFmt w:val="decimal"/>
+      <w:lvlText w:val="%1.%2.%3.%4.%5.%6.%7."/>
+      <w:lvlJc w:val="left"/>
+      <w:pPr>
+        <w:ind w:left="3240" w:hanging="1080"/>
+      </w:pPr>
+    </w:lvl>
+    <w:lvl w:ilvl="7">
+      <w:start w:val="1"/>
+      <w:numFmt w:val="decimal"/>
+      <w:lvlText w:val="%1.%2.%3.%4.%5.%6.%7.%8."/>
+      <w:lvlJc w:val="left"/>
+      <w:pPr>
+        <w:ind w:left="3744" w:hanging="1224"/>
+      </w:pPr>
+    </w:lvl>
+    <w:lvl w:ilvl="8">
+      <w:start w:val="1"/>
+      <w:numFmt w:val="decimal"/>
+      <w:lvlText w:val="%1.%2.%3.%4.%5.%6.%7.%8.%9."/>
+      <w:lvlJc w:val="left"/>
+      <w:pPr>
+        <w:ind w:left="4320" w:hanging="1440"/>
+      </w:pPr>
+    </w:lvl>
+  </w:abstractNum>
+  <w:abstractNum w:abstractNumId="36">
     <w:nsid w:val="64002DD1"/>
     <w:multiLevelType w:val="hybridMultilevel"/>
     <w:tmpl w:val="797E5B6E"/>
@@ -23242,7 +27441,7 @@
       </w:pPr>
     </w:lvl>
   </w:abstractNum>
-  <w:abstractNum w:abstractNumId="36">
+  <w:abstractNum w:abstractNumId="37">
     <w:nsid w:val="640F54DF"/>
     <w:multiLevelType w:val="hybridMultilevel"/>
     <w:tmpl w:val="C1A2F430"/>
@@ -23332,7 +27531,7 @@
       </w:pPr>
     </w:lvl>
   </w:abstractNum>
-  <w:abstractNum w:abstractNumId="37">
+  <w:abstractNum w:abstractNumId="38">
     <w:nsid w:val="6499079F"/>
     <w:multiLevelType w:val="multilevel"/>
     <w:tmpl w:val="210AD018"/>
@@ -23461,7 +27660,7 @@
       </w:rPr>
     </w:lvl>
   </w:abstractNum>
-  <w:abstractNum w:abstractNumId="38">
+  <w:abstractNum w:abstractNumId="39">
     <w:nsid w:val="692A42A9"/>
     <w:multiLevelType w:val="hybridMultilevel"/>
     <w:tmpl w:val="DCC4ED96"/>
@@ -23550,7 +27749,7 @@
       </w:pPr>
     </w:lvl>
   </w:abstractNum>
-  <w:abstractNum w:abstractNumId="39">
+  <w:abstractNum w:abstractNumId="40">
     <w:nsid w:val="6B200862"/>
     <w:multiLevelType w:val="hybridMultilevel"/>
     <w:tmpl w:val="334EB42A"/>
@@ -23641,7 +27840,7 @@
       </w:pPr>
     </w:lvl>
   </w:abstractNum>
-  <w:abstractNum w:abstractNumId="40">
+  <w:abstractNum w:abstractNumId="41">
     <w:nsid w:val="6D860E42"/>
     <w:multiLevelType w:val="hybridMultilevel"/>
     <w:tmpl w:val="E0804208"/>
@@ -23730,7 +27929,7 @@
       </w:pPr>
     </w:lvl>
   </w:abstractNum>
-  <w:abstractNum w:abstractNumId="41">
+  <w:abstractNum w:abstractNumId="42">
     <w:nsid w:val="7B0A145E"/>
     <w:multiLevelType w:val="multilevel"/>
     <w:tmpl w:val="E2FC8174"/>
@@ -23823,7 +28022,7 @@
     <w:abstractNumId w:val="0"/>
   </w:num>
   <w:num w:numId="2">
-    <w:abstractNumId w:val="38"/>
+    <w:abstractNumId w:val="39"/>
   </w:num>
   <w:num w:numId="3">
     <w:abstractNumId w:val="4"/>
@@ -23850,7 +28049,7 @@
     <w:abstractNumId w:val="13"/>
   </w:num>
   <w:num w:numId="11">
-    <w:abstractNumId w:val="37"/>
+    <w:abstractNumId w:val="38"/>
   </w:num>
   <w:num w:numId="12">
     <w:abstractNumId w:val="26"/>
@@ -23871,7 +28070,7 @@
     <w:abstractNumId w:val="6"/>
   </w:num>
   <w:num w:numId="18">
-    <w:abstractNumId w:val="39"/>
+    <w:abstractNumId w:val="40"/>
   </w:num>
   <w:num w:numId="19">
     <w:abstractNumId w:val="17"/>
@@ -23889,7 +28088,7 @@
     <w:abstractNumId w:val="31"/>
   </w:num>
   <w:num w:numId="24">
-    <w:abstractNumId w:val="35"/>
+    <w:abstractNumId w:val="36"/>
   </w:num>
   <w:num w:numId="25">
     <w:abstractNumId w:val="9"/>
@@ -23910,16 +28109,16 @@
     <w:abstractNumId w:val="5"/>
   </w:num>
   <w:num w:numId="31">
-    <w:abstractNumId w:val="36"/>
+    <w:abstractNumId w:val="37"/>
   </w:num>
   <w:num w:numId="32">
-    <w:abstractNumId w:val="40"/>
+    <w:abstractNumId w:val="41"/>
   </w:num>
   <w:num w:numId="33">
     <w:abstractNumId w:val="27"/>
   </w:num>
   <w:num w:numId="34">
-    <w:abstractNumId w:val="41"/>
+    <w:abstractNumId w:val="42"/>
   </w:num>
   <w:num w:numId="35">
     <w:abstractNumId w:val="8"/>
@@ -23944,6 +28143,9 @@
   </w:num>
   <w:num w:numId="42">
     <w:abstractNumId w:val="24"/>
+  </w:num>
+  <w:num w:numId="43">
+    <w:abstractNumId w:val="35"/>
   </w:num>
 </w:numbering>
 </file>
@@ -25485,7 +29687,7 @@
   <a:extraClrSchemeLst/>
   <a:extLst>
     <a:ext uri="{05A4C25C-085E-4340-85A3-A5531E510DB2}">
-      <thm15:themeFamily xmlns:thm15="http://schemas.microsoft.com/office/thememl/2012/main" xmlns="" name="Office Theme" id="{62F939B6-93AF-4DB8-9C6B-D6C7DFDC589F}" vid="{4A3C46E8-61CC-4603-A589-7422A47A8E4A}"/>
+      <thm15:themeFamily xmlns="" xmlns:thm15="http://schemas.microsoft.com/office/thememl/2012/main" name="Office Theme" id="{62F939B6-93AF-4DB8-9C6B-D6C7DFDC589F}" vid="{4A3C46E8-61CC-4603-A589-7422A47A8E4A}"/>
     </a:ext>
   </a:extLst>
 </a:theme>
@@ -25592,7 +29794,7 @@
 </file>
 
 <file path=customXml/itemProps1.xml><?xml version="1.0" encoding="utf-8"?>
-<ds:datastoreItem xmlns:ds="http://schemas.openxmlformats.org/officeDocument/2006/customXml" ds:itemID="{31D40C43-D21C-424E-B328-FC01FEC062BF}">
+<ds:datastoreItem xmlns:ds="http://schemas.openxmlformats.org/officeDocument/2006/customXml" ds:itemID="{EE4ADF70-228F-4A5D-B78C-E8F6E9FB2F7F}">
   <ds:schemaRefs>
     <ds:schemaRef ds:uri="http://schemas.openxmlformats.org/officeDocument/2006/bibliography"/>
   </ds:schemaRefs>

</xml_diff>

<commit_message>
update tujuan dan rumusan masalah
</commit_message>
<xml_diff>
--- a/Laporan Magang Dirga.docx
+++ b/Laporan Magang Dirga.docx
@@ -573,7 +573,7 @@
               </wp:inline>
             </w:drawing>
           </mc:Choice>
-          <mc:Fallback xmlns:w16se="http://schemas.microsoft.com/office/word/2015/wordml/symex" xmlns:w15="http://schemas.microsoft.com/office/word/2012/wordml" xmlns:cx1="http://schemas.microsoft.com/office/drawing/2015/9/8/chartex" xmlns:cx="http://schemas.microsoft.com/office/drawing/2014/chartex">
+          <mc:Fallback xmlns:cx="http://schemas.microsoft.com/office/drawing/2014/chartex" xmlns:cx1="http://schemas.microsoft.com/office/drawing/2015/9/8/chartex" xmlns:w15="http://schemas.microsoft.com/office/word/2012/wordml" xmlns:w16se="http://schemas.microsoft.com/office/word/2015/wordml/symex">
             <w:pict>
               <v:group w14:anchorId="509CD614" id="Group 22274" o:spid="_x0000_s1026" style="width:413.55pt;height:3pt;mso-position-horizontal-relative:char;mso-position-vertical-relative:line" coordsize="52520,381" o:gfxdata="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">
                 <v:shape id="Shape 29164" o:spid="_x0000_s1027" style="position:absolute;top:152;width:52520;height:229;visibility:visible;mso-wrap-style:square;v-text-anchor:top" coordsize="5252085,22860" o:gfxdata="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" path="m,l5252085,r,22860l,22860,,e" fillcolor="black" stroked="f" strokeweight="0">
@@ -1218,7 +1218,7 @@
               </wp:inline>
             </w:drawing>
           </mc:Choice>
-          <mc:Fallback xmlns:w16se="http://schemas.microsoft.com/office/word/2015/wordml/symex" xmlns:w15="http://schemas.microsoft.com/office/word/2012/wordml" xmlns:cx1="http://schemas.microsoft.com/office/drawing/2015/9/8/chartex" xmlns:cx="http://schemas.microsoft.com/office/drawing/2014/chartex">
+          <mc:Fallback xmlns:cx="http://schemas.microsoft.com/office/drawing/2014/chartex" xmlns:cx1="http://schemas.microsoft.com/office/drawing/2015/9/8/chartex" xmlns:w15="http://schemas.microsoft.com/office/word/2012/wordml" xmlns:w16se="http://schemas.microsoft.com/office/word/2015/wordml/symex">
             <w:pict>
               <v:group w14:anchorId="55124256" id="Group 22275" o:spid="_x0000_s1026" style="width:413.55pt;height:3pt;mso-position-horizontal-relative:char;mso-position-vertical-relative:line" coordsize="52520,381" o:gfxdata="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">
                 <v:shape id="Shape 29168" o:spid="_x0000_s1027" style="position:absolute;top:152;width:52520;height:229;visibility:visible;mso-wrap-style:square;v-text-anchor:top" coordsize="5252085,22860" o:gfxdata="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" path="m,l5252085,r,22860l,22860,,e" fillcolor="black" stroked="f" strokeweight="0">
@@ -11036,17 +11036,10 @@
       <w:r>
         <w:rPr>
           <w:rFonts w:eastAsia="Times New Roman" w:cs="Times New Roman"/>
-          <w:lang w:val="id-ID"/>
+          <w:lang w:val="en-US"/>
         </w:rPr>
         <w:lastRenderedPageBreak/>
-        <w:t xml:space="preserve">Bagaimana Analisis Kebutuhan Sistem dari Aplikasi </w:t>
-      </w:r>
-      <w:r>
-        <w:rPr>
-          <w:rFonts w:eastAsia="Times New Roman" w:cs="Times New Roman"/>
-          <w:lang w:val="en-US"/>
-        </w:rPr>
-        <w:t>SIDILAN</w:t>
+        <w:t>Bagaimana proses kegiatan magang dan implementasi pengetahuan saat kuliah dapat diterapkan dalam proses kegiatan magang di Dinas Komunikasi dan Informatika Kabupaten Gianyar?</w:t>
       </w:r>
     </w:p>
     <w:p>
@@ -11080,6 +11073,13 @@
         </w:rPr>
         <w:t>SIDILAN</w:t>
       </w:r>
+      <w:r>
+        <w:rPr>
+          <w:rFonts w:eastAsia="Times New Roman" w:cs="Times New Roman"/>
+          <w:lang w:val="en-US"/>
+        </w:rPr>
+        <w:t>?</w:t>
+      </w:r>
     </w:p>
     <w:p>
       <w:pPr>
@@ -11103,28 +11103,14 @@
           <w:rFonts w:eastAsia="Times New Roman" w:cs="Times New Roman"/>
           <w:lang w:val="id-ID"/>
         </w:rPr>
-        <w:t xml:space="preserve">Bagaimana perancangan Sistem dari Aplikasi </w:t>
+        <w:t xml:space="preserve">Bagaimana </w:t>
       </w:r>
       <w:r>
         <w:rPr>
           <w:rFonts w:eastAsia="Times New Roman" w:cs="Times New Roman"/>
           <w:lang w:val="en-US"/>
         </w:rPr>
-        <w:t>SIDILAN</w:t>
-      </w:r>
-      <w:r>
-        <w:rPr>
-          <w:rFonts w:eastAsia="Times New Roman" w:cs="Times New Roman"/>
-          <w:lang w:val="id-ID"/>
-        </w:rPr>
-        <w:t xml:space="preserve"> </w:t>
-      </w:r>
-      <w:r>
-        <w:rPr>
-          <w:rFonts w:eastAsia="Times New Roman" w:cs="Times New Roman"/>
-          <w:lang w:val="id-ID"/>
-        </w:rPr>
-        <w:t>yang terdiri dari Perancangan Output, Perancangan  Input dan Perancangan  Proses</w:t>
+        <w:t>proses pengembangan Aplikasi SIDILAN?</w:t>
       </w:r>
     </w:p>
     <w:p>
@@ -11230,14 +11216,21 @@
           <w:rFonts w:eastAsia="Times New Roman" w:cs="Times New Roman"/>
           <w:lang w:val="id-ID"/>
         </w:rPr>
-        <w:t xml:space="preserve">Memahami bagaimana Analisis Sistem dari Aplikasi </w:t>
+        <w:t>Memahami bagaiman</w:t>
+      </w:r>
+      <w:r>
+        <w:rPr>
+          <w:rFonts w:eastAsia="Times New Roman" w:cs="Times New Roman"/>
+          <w:lang w:val="id-ID"/>
+        </w:rPr>
+        <w:t xml:space="preserve">a </w:t>
       </w:r>
       <w:r>
         <w:rPr>
           <w:rFonts w:eastAsia="Times New Roman" w:cs="Times New Roman"/>
           <w:lang w:val="en-US"/>
         </w:rPr>
-        <w:t>SIDILAN</w:t>
+        <w:t>proses kegiatan magang dan implementasi pengatahuan saat kuliah dapat diterapkan dalam proses kegiatan magang di Dinas Komunikasi dan Informatika Kabupaten Gianyar.</w:t>
       </w:r>
     </w:p>
     <w:p>
@@ -11294,29 +11287,10 @@
           <w:rFonts w:eastAsia="Times New Roman" w:cs="Times New Roman"/>
           <w:lang w:val="id-ID"/>
         </w:rPr>
-        <w:t xml:space="preserve">Memahami bagaimana perancangan Sistem dari Aplikasi </w:t>
-      </w:r>
-      <w:r>
-        <w:rPr>
-          <w:rFonts w:eastAsia="Times New Roman" w:cs="Times New Roman"/>
-          <w:lang w:val="en-US"/>
-        </w:rPr>
-        <w:t>SIDILAN</w:t>
-      </w:r>
-      <w:r>
-        <w:rPr>
-          <w:rFonts w:eastAsia="Times New Roman" w:cs="Times New Roman"/>
-          <w:lang w:val="id-ID"/>
-        </w:rPr>
-        <w:t xml:space="preserve"> </w:t>
-      </w:r>
-      <w:r>
-        <w:rPr>
-          <w:rFonts w:eastAsia="Times New Roman" w:cs="Times New Roman"/>
-          <w:lang w:val="id-ID"/>
-        </w:rPr>
-        <w:t>yang terdiri dari Perancangan Output, Perancangan  Input dan Perancangan  Proses</w:t>
-      </w:r>
+        <w:t>Memahami bagaimana proses pengambangan Aplikasi SIDILAN</w:t>
+      </w:r>
+      <w:bookmarkStart w:id="26" w:name="_GoBack"/>
+      <w:bookmarkEnd w:id="26"/>
     </w:p>
     <w:p>
       <w:pPr>
@@ -11349,9 +11323,9 @@
           <w:lang w:val="id-ID"/>
         </w:rPr>
       </w:pPr>
-      <w:bookmarkStart w:id="26" w:name="_Toc28850976"/>
-      <w:bookmarkStart w:id="27" w:name="_Toc50499330"/>
-      <w:bookmarkStart w:id="28" w:name="_Toc60911818"/>
+      <w:bookmarkStart w:id="27" w:name="_Toc28850976"/>
+      <w:bookmarkStart w:id="28" w:name="_Toc50499330"/>
+      <w:bookmarkStart w:id="29" w:name="_Toc60911818"/>
       <w:r>
         <w:rPr>
           <w:rFonts w:eastAsia="Times New Roman" w:cs="Times New Roman"/>
@@ -11360,9 +11334,9 @@
         </w:rPr>
         <w:t>Manfaat</w:t>
       </w:r>
-      <w:bookmarkEnd w:id="26"/>
       <w:bookmarkEnd w:id="27"/>
       <w:bookmarkEnd w:id="28"/>
+      <w:bookmarkEnd w:id="29"/>
     </w:p>
     <w:p>
       <w:pPr>
@@ -11400,8 +11374,8 @@
           <w:lang w:val="id-ID"/>
         </w:rPr>
       </w:pPr>
-      <w:bookmarkStart w:id="29" w:name="_Toc50499331"/>
-      <w:bookmarkStart w:id="30" w:name="_Toc60911819"/>
+      <w:bookmarkStart w:id="30" w:name="_Toc50499331"/>
+      <w:bookmarkStart w:id="31" w:name="_Toc60911819"/>
       <w:r>
         <w:rPr>
           <w:rFonts w:eastAsia="Times New Roman" w:cs="Times New Roman"/>
@@ -11409,8 +11383,8 @@
         </w:rPr>
         <w:t>Manfaat Bagi Mahasiswa</w:t>
       </w:r>
-      <w:bookmarkEnd w:id="29"/>
       <w:bookmarkEnd w:id="30"/>
+      <w:bookmarkEnd w:id="31"/>
     </w:p>
     <w:p>
       <w:pPr>
@@ -11622,8 +11596,8 @@
           <w:lang w:val="id-ID"/>
         </w:rPr>
       </w:pPr>
-      <w:bookmarkStart w:id="31" w:name="_Toc50499332"/>
-      <w:bookmarkStart w:id="32" w:name="_Toc60911820"/>
+      <w:bookmarkStart w:id="32" w:name="_Toc50499332"/>
+      <w:bookmarkStart w:id="33" w:name="_Toc60911820"/>
       <w:r>
         <w:rPr>
           <w:rFonts w:eastAsia="Times New Roman" w:cs="Times New Roman"/>
@@ -11631,8 +11605,8 @@
         </w:rPr>
         <w:t>Manfaat Bagi Perusahaan</w:t>
       </w:r>
-      <w:bookmarkEnd w:id="31"/>
       <w:bookmarkEnd w:id="32"/>
+      <w:bookmarkEnd w:id="33"/>
     </w:p>
     <w:p>
       <w:pPr>
@@ -11793,7 +11767,7 @@
           <w:lang w:val="id-ID"/>
         </w:rPr>
       </w:pPr>
-      <w:bookmarkStart w:id="33" w:name="_Toc60911821"/>
+      <w:bookmarkStart w:id="34" w:name="_Toc60911821"/>
       <w:r>
         <w:rPr>
           <w:rFonts w:eastAsia="Times New Roman" w:cs="Times New Roman"/>
@@ -11814,7 +11788,7 @@
         </w:rPr>
         <w:t xml:space="preserve"> Perkembangan Teknologi</w:t>
       </w:r>
-      <w:bookmarkEnd w:id="33"/>
+      <w:bookmarkEnd w:id="34"/>
     </w:p>
     <w:p>
       <w:pPr>
@@ -11948,7 +11922,7 @@
           <w:lang w:val="id-ID"/>
         </w:rPr>
       </w:pPr>
-      <w:bookmarkStart w:id="34" w:name="_Toc60911822"/>
+      <w:bookmarkStart w:id="35" w:name="_Toc60911822"/>
       <w:r>
         <w:rPr>
           <w:rFonts w:eastAsia="Times New Roman" w:cs="Times New Roman"/>
@@ -11957,7 +11931,7 @@
         <w:lastRenderedPageBreak/>
         <w:t>Manfaat Bagi Pengguna</w:t>
       </w:r>
-      <w:bookmarkEnd w:id="34"/>
+      <w:bookmarkEnd w:id="35"/>
     </w:p>
     <w:p>
       <w:pPr>
@@ -12054,9 +12028,9 @@
           <w:lang w:val="id-ID"/>
         </w:rPr>
       </w:pPr>
-      <w:bookmarkStart w:id="35" w:name="_Toc28850975"/>
-      <w:bookmarkStart w:id="36" w:name="_Toc50499329"/>
-      <w:bookmarkStart w:id="37" w:name="_Toc60911823"/>
+      <w:bookmarkStart w:id="36" w:name="_Toc28850975"/>
+      <w:bookmarkStart w:id="37" w:name="_Toc50499329"/>
+      <w:bookmarkStart w:id="38" w:name="_Toc60911823"/>
       <w:r>
         <w:rPr>
           <w:rFonts w:eastAsia="Times New Roman" w:cs="Times New Roman"/>
@@ -12065,9 +12039,9 @@
         </w:rPr>
         <w:t>Batasan Masalah</w:t>
       </w:r>
-      <w:bookmarkEnd w:id="35"/>
       <w:bookmarkEnd w:id="36"/>
       <w:bookmarkEnd w:id="37"/>
+      <w:bookmarkEnd w:id="38"/>
     </w:p>
     <w:p>
       <w:pPr>
@@ -12365,7 +12339,7 @@
       <w:pPr>
         <w:pStyle w:val="Heading1"/>
       </w:pPr>
-      <w:bookmarkStart w:id="38" w:name="_Toc60911824"/>
+      <w:bookmarkStart w:id="39" w:name="_Toc60911824"/>
       <w:r>
         <w:lastRenderedPageBreak/>
         <w:t>BAB II</w:t>
@@ -12379,7 +12353,7 @@
       <w:r>
         <w:t xml:space="preserve"> PUSTAKA</w:t>
       </w:r>
-      <w:bookmarkEnd w:id="38"/>
+      <w:bookmarkEnd w:id="39"/>
     </w:p>
     <w:p/>
     <w:p/>
@@ -12456,12 +12430,12 @@
         <w:ind w:left="851" w:hanging="851"/>
         <w:jc w:val="left"/>
       </w:pPr>
-      <w:bookmarkStart w:id="39" w:name="_Toc60911825"/>
-      <w:bookmarkStart w:id="40" w:name="_Toc50499334"/>
+      <w:bookmarkStart w:id="40" w:name="_Toc60911825"/>
+      <w:bookmarkStart w:id="41" w:name="_Toc50499334"/>
       <w:r>
         <w:t>State of the Art</w:t>
       </w:r>
-      <w:bookmarkEnd w:id="39"/>
+      <w:bookmarkEnd w:id="40"/>
     </w:p>
     <w:p>
       <w:pPr>
@@ -12690,11 +12664,11 @@
         <w:ind w:left="851" w:hanging="851"/>
         <w:jc w:val="left"/>
       </w:pPr>
-      <w:bookmarkStart w:id="41" w:name="_Toc60911826"/>
+      <w:bookmarkStart w:id="42" w:name="_Toc60911826"/>
       <w:r>
         <w:t>Konsep Bahasa Pemrograman</w:t>
       </w:r>
-      <w:bookmarkEnd w:id="41"/>
+      <w:bookmarkEnd w:id="42"/>
       <w:r>
         <w:t xml:space="preserve"> </w:t>
       </w:r>
@@ -12933,6 +12907,7 @@
           <w:id w:val="776596975"/>
           <w:citation/>
         </w:sdtPr>
+        <w:sdtEndPr/>
         <w:sdtContent>
           <w:r>
             <w:rPr>
@@ -12997,12 +12972,12 @@
         </w:numPr>
         <w:ind w:left="851" w:hanging="851"/>
       </w:pPr>
-      <w:bookmarkStart w:id="42" w:name="_Toc60911827"/>
+      <w:bookmarkStart w:id="43" w:name="_Toc60911827"/>
       <w:r>
         <w:lastRenderedPageBreak/>
         <w:t>Pemrograman Web</w:t>
       </w:r>
-      <w:bookmarkEnd w:id="42"/>
+      <w:bookmarkEnd w:id="43"/>
     </w:p>
     <w:p>
       <w:pPr>
@@ -13094,7 +13069,7 @@
           <w:rFonts w:cs="Times New Roman"/>
         </w:rPr>
       </w:pPr>
-      <w:bookmarkStart w:id="43" w:name="_Toc60911828"/>
+      <w:bookmarkStart w:id="44" w:name="_Toc60911828"/>
       <w:r>
         <w:rPr>
           <w:rStyle w:val="normaltextrun"/>
@@ -13103,7 +13078,7 @@
         </w:rPr>
         <w:t>Bahasa Pemrograman Web</w:t>
       </w:r>
-      <w:bookmarkEnd w:id="43"/>
+      <w:bookmarkEnd w:id="44"/>
       <w:r>
         <w:rPr>
           <w:rStyle w:val="eop"/>
@@ -13278,6 +13253,11 @@
           <w:id w:val="-905290859"/>
           <w:citation/>
         </w:sdtPr>
+        <w:sdtEndPr>
+          <w:rPr>
+            <w:rStyle w:val="normaltextrun"/>
+          </w:rPr>
+        </w:sdtEndPr>
         <w:sdtContent>
           <w:r>
             <w:rPr>
@@ -13346,11 +13326,11 @@
           <w:lang w:val="id-ID"/>
         </w:rPr>
       </w:pPr>
-      <w:bookmarkStart w:id="44" w:name="_Toc60911829"/>
+      <w:bookmarkStart w:id="45" w:name="_Toc60911829"/>
       <w:r>
         <w:t>Konsep MVC</w:t>
       </w:r>
-      <w:bookmarkEnd w:id="44"/>
+      <w:bookmarkEnd w:id="45"/>
       <w:r>
         <w:rPr>
           <w:lang w:val="id-ID"/>
@@ -13495,6 +13475,7 @@
           <w:id w:val="-127315785"/>
           <w:citation/>
         </w:sdtPr>
+        <w:sdtEndPr/>
         <w:sdtContent>
           <w:r>
             <w:rPr>
@@ -13555,12 +13536,12 @@
           <w:b w:val="0"/>
         </w:rPr>
       </w:pPr>
-      <w:bookmarkStart w:id="45" w:name="_Toc60911830"/>
+      <w:bookmarkStart w:id="46" w:name="_Toc60911830"/>
       <w:r>
         <w:lastRenderedPageBreak/>
         <w:t>Model</w:t>
       </w:r>
-      <w:bookmarkEnd w:id="45"/>
+      <w:bookmarkEnd w:id="46"/>
     </w:p>
     <w:p>
       <w:pPr>
@@ -13637,11 +13618,11 @@
           <w:b w:val="0"/>
         </w:rPr>
       </w:pPr>
-      <w:bookmarkStart w:id="46" w:name="_Toc60911831"/>
+      <w:bookmarkStart w:id="47" w:name="_Toc60911831"/>
       <w:r>
         <w:t>View</w:t>
       </w:r>
-      <w:bookmarkEnd w:id="46"/>
+      <w:bookmarkEnd w:id="47"/>
     </w:p>
     <w:p>
       <w:pPr>
@@ -13696,11 +13677,11 @@
           <w:b w:val="0"/>
         </w:rPr>
       </w:pPr>
-      <w:bookmarkStart w:id="47" w:name="_Toc60911832"/>
+      <w:bookmarkStart w:id="48" w:name="_Toc60911832"/>
       <w:r>
         <w:t>Controller</w:t>
       </w:r>
-      <w:bookmarkEnd w:id="47"/>
+      <w:bookmarkEnd w:id="48"/>
     </w:p>
     <w:p>
       <w:pPr>
@@ -13808,11 +13789,11 @@
         <w:ind w:left="851" w:hanging="851"/>
         <w:jc w:val="left"/>
       </w:pPr>
-      <w:bookmarkStart w:id="48" w:name="_Toc60911833"/>
+      <w:bookmarkStart w:id="49" w:name="_Toc60911833"/>
       <w:r>
         <w:t>Framework</w:t>
       </w:r>
-      <w:bookmarkEnd w:id="48"/>
+      <w:bookmarkEnd w:id="49"/>
       <w:r>
         <w:rPr>
           <w:lang w:val="id-ID"/>
@@ -14013,6 +13994,7 @@
           <w:id w:val="854930329"/>
           <w:citation/>
         </w:sdtPr>
+        <w:sdtEndPr/>
         <w:sdtContent>
           <w:r>
             <w:rPr>
@@ -14081,7 +14063,7 @@
           <w:b w:val="0"/>
         </w:rPr>
       </w:pPr>
-      <w:bookmarkStart w:id="49" w:name="_Toc60911834"/>
+      <w:bookmarkStart w:id="50" w:name="_Toc60911834"/>
       <w:r>
         <w:rPr>
           <w:rFonts w:cs="Times New Roman"/>
@@ -14101,7 +14083,7 @@
         </w:rPr>
         <w:t>CodeIgniter</w:t>
       </w:r>
-      <w:bookmarkEnd w:id="49"/>
+      <w:bookmarkEnd w:id="50"/>
     </w:p>
     <w:p>
       <w:pPr>
@@ -14667,8 +14649,8 @@
           <w:szCs w:val="20"/>
         </w:rPr>
       </w:pPr>
-      <w:bookmarkStart w:id="50" w:name="_Toc60697066"/>
-      <w:bookmarkStart w:id="51" w:name="_Toc60912000"/>
+      <w:bookmarkStart w:id="51" w:name="_Toc60697066"/>
+      <w:bookmarkStart w:id="52" w:name="_Toc60912000"/>
       <w:r>
         <w:t xml:space="preserve">Gambar 2. </w:t>
       </w:r>
@@ -14709,8 +14691,8 @@
         </w:rPr>
         <w:t xml:space="preserve"> Perbandingan PHP Biasa dengan CodeIgniter</w:t>
       </w:r>
-      <w:bookmarkEnd w:id="50"/>
       <w:bookmarkEnd w:id="51"/>
+      <w:bookmarkEnd w:id="52"/>
     </w:p>
     <w:p>
       <w:pPr>
@@ -14754,11 +14736,11 @@
         <w:ind w:left="851" w:hanging="851"/>
         <w:jc w:val="left"/>
       </w:pPr>
-      <w:bookmarkStart w:id="52" w:name="_Toc60911835"/>
+      <w:bookmarkStart w:id="53" w:name="_Toc60911835"/>
       <w:r>
         <w:t>PHP</w:t>
       </w:r>
-      <w:bookmarkEnd w:id="52"/>
+      <w:bookmarkEnd w:id="53"/>
     </w:p>
     <w:p>
       <w:pPr>
@@ -15198,7 +15180,7 @@
       <w:pPr>
         <w:pStyle w:val="Heading1"/>
       </w:pPr>
-      <w:bookmarkStart w:id="53" w:name="_Toc60911836"/>
+      <w:bookmarkStart w:id="54" w:name="_Toc60911836"/>
       <w:r>
         <w:rPr>
           <w:lang w:val="id-ID"/>
@@ -15212,8 +15194,8 @@
       <w:r>
         <w:t>PROFIL PERUSAHAAN</w:t>
       </w:r>
-      <w:bookmarkEnd w:id="40"/>
-      <w:bookmarkEnd w:id="53"/>
+      <w:bookmarkEnd w:id="41"/>
+      <w:bookmarkEnd w:id="54"/>
     </w:p>
     <w:p/>
     <w:p/>
@@ -15320,11 +15302,11 @@
         <w:ind w:left="851" w:hanging="851"/>
         <w:jc w:val="left"/>
       </w:pPr>
-      <w:bookmarkStart w:id="54" w:name="_Toc60911837"/>
+      <w:bookmarkStart w:id="55" w:name="_Toc60911837"/>
       <w:r>
         <w:t>Profil Perusahaan</w:t>
       </w:r>
-      <w:bookmarkEnd w:id="54"/>
+      <w:bookmarkEnd w:id="55"/>
     </w:p>
     <w:p>
       <w:pPr>
@@ -15487,10 +15469,10 @@
           <w:iCs w:val="0"/>
         </w:rPr>
       </w:pPr>
-      <w:bookmarkStart w:id="55" w:name="_Toc42811814"/>
-      <w:bookmarkStart w:id="56" w:name="_Toc50297124"/>
-      <w:bookmarkStart w:id="57" w:name="_Toc60697064"/>
-      <w:bookmarkStart w:id="58" w:name="_Toc60911993"/>
+      <w:bookmarkStart w:id="56" w:name="_Toc42811814"/>
+      <w:bookmarkStart w:id="57" w:name="_Toc50297124"/>
+      <w:bookmarkStart w:id="58" w:name="_Toc60697064"/>
+      <w:bookmarkStart w:id="59" w:name="_Toc60911993"/>
       <w:r>
         <w:t xml:space="preserve">Gambar 3. </w:t>
       </w:r>
@@ -15538,10 +15520,10 @@
         </w:rPr>
         <w:t>Lokasi dan Kontak</w:t>
       </w:r>
-      <w:bookmarkEnd w:id="55"/>
       <w:bookmarkEnd w:id="56"/>
       <w:bookmarkEnd w:id="57"/>
       <w:bookmarkEnd w:id="58"/>
+      <w:bookmarkEnd w:id="59"/>
     </w:p>
     <w:p>
       <w:pPr>
@@ -15725,8 +15707,8 @@
           <w:rFonts w:cs="Times New Roman"/>
         </w:rPr>
       </w:pPr>
-      <w:bookmarkStart w:id="59" w:name="_Toc60911838"/>
-      <w:bookmarkStart w:id="60" w:name="_Toc50499335"/>
+      <w:bookmarkStart w:id="60" w:name="_Toc60911838"/>
+      <w:bookmarkStart w:id="61" w:name="_Toc50499335"/>
       <w:r>
         <w:rPr>
           <w:rFonts w:cs="Times New Roman"/>
@@ -15734,14 +15716,14 @@
         <w:lastRenderedPageBreak/>
         <w:t>Visi Misi</w:t>
       </w:r>
-      <w:bookmarkEnd w:id="59"/>
+      <w:bookmarkEnd w:id="60"/>
       <w:r>
         <w:rPr>
           <w:rFonts w:cs="Times New Roman"/>
         </w:rPr>
         <w:t xml:space="preserve"> </w:t>
       </w:r>
-      <w:bookmarkEnd w:id="60"/>
+      <w:bookmarkEnd w:id="61"/>
     </w:p>
     <w:p>
       <w:pPr>
@@ -15756,14 +15738,14 @@
           <w:rFonts w:cs="Times New Roman"/>
         </w:rPr>
       </w:pPr>
-      <w:bookmarkStart w:id="61" w:name="_Toc50499336"/>
+      <w:bookmarkStart w:id="62" w:name="_Toc50499336"/>
       <w:r>
         <w:rPr>
           <w:rFonts w:cs="Times New Roman"/>
         </w:rPr>
         <w:t>Visi</w:t>
       </w:r>
-      <w:bookmarkEnd w:id="61"/>
+      <w:bookmarkEnd w:id="62"/>
       <w:r>
         <w:rPr>
           <w:rFonts w:cs="Times New Roman"/>
@@ -15800,11 +15782,11 @@
         <w:ind w:left="851" w:hanging="851"/>
         <w:jc w:val="left"/>
       </w:pPr>
-      <w:bookmarkStart w:id="62" w:name="_Toc50499337"/>
+      <w:bookmarkStart w:id="63" w:name="_Toc50499337"/>
       <w:r>
         <w:t>Misi</w:t>
       </w:r>
-      <w:bookmarkEnd w:id="62"/>
+      <w:bookmarkEnd w:id="63"/>
       <w:r>
         <w:t xml:space="preserve"> : </w:t>
       </w:r>
@@ -15835,16 +15817,16 @@
           <w:rFonts w:cs="Times New Roman"/>
         </w:rPr>
       </w:pPr>
-      <w:bookmarkStart w:id="63" w:name="_Toc50499338"/>
-      <w:bookmarkStart w:id="64" w:name="_Toc60911839"/>
+      <w:bookmarkStart w:id="64" w:name="_Toc50499338"/>
+      <w:bookmarkStart w:id="65" w:name="_Toc60911839"/>
       <w:r>
         <w:rPr>
           <w:rFonts w:cs="Times New Roman"/>
         </w:rPr>
         <w:t>Struktur Organisasi</w:t>
       </w:r>
-      <w:bookmarkEnd w:id="63"/>
       <w:bookmarkEnd w:id="64"/>
+      <w:bookmarkEnd w:id="65"/>
     </w:p>
     <w:p>
       <w:pPr>
@@ -16024,9 +16006,9 @@
           <w:bCs/>
         </w:rPr>
       </w:pPr>
-      <w:bookmarkStart w:id="65" w:name="_Toc50297125"/>
-      <w:bookmarkStart w:id="66" w:name="_Toc60697065"/>
-      <w:bookmarkStart w:id="67" w:name="_Toc60911994"/>
+      <w:bookmarkStart w:id="66" w:name="_Toc50297125"/>
+      <w:bookmarkStart w:id="67" w:name="_Toc60697065"/>
+      <w:bookmarkStart w:id="68" w:name="_Toc60911994"/>
       <w:r>
         <w:t xml:space="preserve">Gambar 3. </w:t>
       </w:r>
@@ -16074,9 +16056,9 @@
         </w:rPr>
         <w:t>Struktur Organisasi Umum</w:t>
       </w:r>
-      <w:bookmarkEnd w:id="65"/>
       <w:bookmarkEnd w:id="66"/>
       <w:bookmarkEnd w:id="67"/>
+      <w:bookmarkEnd w:id="68"/>
     </w:p>
     <w:p>
       <w:pPr>
@@ -16204,7 +16186,7 @@
       <w:pPr>
         <w:pStyle w:val="Heading1"/>
       </w:pPr>
-      <w:bookmarkStart w:id="68" w:name="_Toc60911840"/>
+      <w:bookmarkStart w:id="69" w:name="_Toc60911840"/>
       <w:r>
         <w:lastRenderedPageBreak/>
         <w:t>BAB IV</w:t>
@@ -16215,7 +16197,7 @@
       <w:r>
         <w:t>METODOLOGI MAGANG INDUSTRI TI</w:t>
       </w:r>
-      <w:bookmarkEnd w:id="68"/>
+      <w:bookmarkEnd w:id="69"/>
     </w:p>
     <w:p>
       <w:pPr>
@@ -16255,13 +16237,13 @@
         <w:ind w:left="851" w:hanging="851"/>
         <w:jc w:val="left"/>
       </w:pPr>
-      <w:bookmarkStart w:id="69" w:name="_Toc59111507"/>
-      <w:bookmarkStart w:id="70" w:name="_Toc60911841"/>
+      <w:bookmarkStart w:id="70" w:name="_Toc59111507"/>
+      <w:bookmarkStart w:id="71" w:name="_Toc60911841"/>
       <w:r>
         <w:t>Data</w:t>
       </w:r>
-      <w:bookmarkEnd w:id="69"/>
       <w:bookmarkEnd w:id="70"/>
+      <w:bookmarkEnd w:id="71"/>
     </w:p>
     <w:p>
       <w:pPr>
@@ -16286,16 +16268,16 @@
           <w:rFonts w:cs="Times New Roman"/>
         </w:rPr>
       </w:pPr>
-      <w:bookmarkStart w:id="71" w:name="_Toc59111508"/>
-      <w:bookmarkStart w:id="72" w:name="_Toc60911842"/>
+      <w:bookmarkStart w:id="72" w:name="_Toc59111508"/>
+      <w:bookmarkStart w:id="73" w:name="_Toc60911842"/>
       <w:r>
         <w:rPr>
           <w:rFonts w:cs="Times New Roman"/>
         </w:rPr>
         <w:t>Sumber Data</w:t>
       </w:r>
-      <w:bookmarkEnd w:id="71"/>
       <w:bookmarkEnd w:id="72"/>
+      <w:bookmarkEnd w:id="73"/>
     </w:p>
     <w:p>
       <w:pPr>
@@ -16371,16 +16353,16 @@
           <w:rFonts w:cs="Times New Roman"/>
         </w:rPr>
       </w:pPr>
-      <w:bookmarkStart w:id="73" w:name="_Toc59111509"/>
-      <w:bookmarkStart w:id="74" w:name="_Toc60911843"/>
+      <w:bookmarkStart w:id="74" w:name="_Toc59111509"/>
+      <w:bookmarkStart w:id="75" w:name="_Toc60911843"/>
       <w:r>
         <w:rPr>
           <w:rFonts w:cs="Times New Roman"/>
         </w:rPr>
         <w:t>Jenis Data</w:t>
       </w:r>
-      <w:bookmarkEnd w:id="73"/>
       <w:bookmarkEnd w:id="74"/>
+      <w:bookmarkEnd w:id="75"/>
     </w:p>
     <w:p>
       <w:pPr>
@@ -16434,16 +16416,16 @@
           <w:rFonts w:cs="Times New Roman"/>
         </w:rPr>
       </w:pPr>
-      <w:bookmarkStart w:id="75" w:name="_Toc59111510"/>
-      <w:bookmarkStart w:id="76" w:name="_Toc60911844"/>
+      <w:bookmarkStart w:id="76" w:name="_Toc59111510"/>
+      <w:bookmarkStart w:id="77" w:name="_Toc60911844"/>
       <w:r>
         <w:rPr>
           <w:rFonts w:cs="Times New Roman"/>
         </w:rPr>
         <w:t>Metode Pengumpulan Data</w:t>
       </w:r>
-      <w:bookmarkEnd w:id="75"/>
       <w:bookmarkEnd w:id="76"/>
+      <w:bookmarkEnd w:id="77"/>
     </w:p>
     <w:p>
       <w:pPr>
@@ -16574,13 +16556,13 @@
         <w:ind w:left="851" w:hanging="851"/>
         <w:jc w:val="left"/>
       </w:pPr>
-      <w:bookmarkStart w:id="77" w:name="_Toc59111511"/>
-      <w:bookmarkStart w:id="78" w:name="_Toc60911845"/>
+      <w:bookmarkStart w:id="78" w:name="_Toc59111511"/>
+      <w:bookmarkStart w:id="79" w:name="_Toc60911845"/>
       <w:r>
         <w:t>Metode Penelitian</w:t>
       </w:r>
-      <w:bookmarkEnd w:id="77"/>
       <w:bookmarkEnd w:id="78"/>
+      <w:bookmarkEnd w:id="79"/>
     </w:p>
     <w:p>
       <w:pPr>
@@ -16665,6 +16647,7 @@
           <w:id w:val="1675682576"/>
           <w:citation/>
         </w:sdtPr>
+        <w:sdtEndPr/>
         <w:sdtContent>
           <w:r>
             <w:rPr>
@@ -16720,6 +16703,7 @@
           <w:id w:val="920297131"/>
           <w:citation/>
         </w:sdtPr>
+        <w:sdtEndPr/>
         <w:sdtContent>
           <w:r>
             <w:rPr>
@@ -16909,11 +16893,11 @@
           <w:b w:val="0"/>
         </w:rPr>
       </w:pPr>
-      <w:bookmarkStart w:id="79" w:name="_Gambar_3.1_Metode"/>
-      <w:bookmarkStart w:id="80" w:name="_Toc56436871"/>
-      <w:bookmarkStart w:id="81" w:name="_Toc59110965"/>
-      <w:bookmarkStart w:id="82" w:name="_Toc60911982"/>
-      <w:bookmarkEnd w:id="79"/>
+      <w:bookmarkStart w:id="80" w:name="_Gambar_3.1_Metode"/>
+      <w:bookmarkStart w:id="81" w:name="_Toc56436871"/>
+      <w:bookmarkStart w:id="82" w:name="_Toc59110965"/>
+      <w:bookmarkStart w:id="83" w:name="_Toc60911982"/>
+      <w:bookmarkEnd w:id="80"/>
       <w:r>
         <w:t xml:space="preserve">Gambar 4. </w:t>
       </w:r>
@@ -16956,9 +16940,9 @@
         </w:rPr>
         <w:t>Metode Waterfall</w:t>
       </w:r>
-      <w:bookmarkEnd w:id="80"/>
       <w:bookmarkEnd w:id="81"/>
       <w:bookmarkEnd w:id="82"/>
+      <w:bookmarkEnd w:id="83"/>
     </w:p>
     <w:p>
       <w:pPr>
@@ -17023,8 +17007,8 @@
           <w:rFonts w:cs="Times New Roman"/>
         </w:rPr>
       </w:pPr>
-      <w:bookmarkStart w:id="83" w:name="_Toc59111512"/>
-      <w:bookmarkStart w:id="84" w:name="_Toc60911846"/>
+      <w:bookmarkStart w:id="84" w:name="_Toc59111512"/>
+      <w:bookmarkStart w:id="85" w:name="_Toc60911846"/>
       <w:r>
         <w:rPr>
           <w:rFonts w:cs="Times New Roman"/>
@@ -17032,8 +17016,8 @@
         <w:lastRenderedPageBreak/>
         <w:t>Requirements Analysis and Definition</w:t>
       </w:r>
-      <w:bookmarkEnd w:id="83"/>
       <w:bookmarkEnd w:id="84"/>
+      <w:bookmarkEnd w:id="85"/>
     </w:p>
     <w:p>
       <w:pPr>
@@ -17223,16 +17207,16 @@
           <w:rFonts w:cs="Times New Roman"/>
         </w:rPr>
       </w:pPr>
-      <w:bookmarkStart w:id="85" w:name="_Toc59111513"/>
-      <w:bookmarkStart w:id="86" w:name="_Toc60911847"/>
+      <w:bookmarkStart w:id="86" w:name="_Toc59111513"/>
+      <w:bookmarkStart w:id="87" w:name="_Toc60911847"/>
       <w:r>
         <w:rPr>
           <w:rFonts w:cs="Times New Roman"/>
         </w:rPr>
         <w:t>System and Software Design</w:t>
       </w:r>
-      <w:bookmarkEnd w:id="85"/>
       <w:bookmarkEnd w:id="86"/>
+      <w:bookmarkEnd w:id="87"/>
     </w:p>
     <w:p>
       <w:pPr>
@@ -17348,8 +17332,8 @@
           <w:color w:val="000000" w:themeColor="text1"/>
         </w:rPr>
       </w:pPr>
-      <w:bookmarkStart w:id="87" w:name="_Toc59111514"/>
-      <w:bookmarkStart w:id="88" w:name="_Toc60911848"/>
+      <w:bookmarkStart w:id="88" w:name="_Toc59111514"/>
+      <w:bookmarkStart w:id="89" w:name="_Toc60911848"/>
       <w:r>
         <w:rPr>
           <w:iCs/>
@@ -17357,8 +17341,8 @@
         </w:rPr>
         <w:t>Implementation and Unit Testing</w:t>
       </w:r>
-      <w:bookmarkEnd w:id="87"/>
       <w:bookmarkEnd w:id="88"/>
+      <w:bookmarkEnd w:id="89"/>
       <w:r>
         <w:rPr>
           <w:rFonts w:cs="Times New Roman"/>
@@ -17474,16 +17458,16 @@
           <w:color w:val="000000" w:themeColor="text1"/>
         </w:rPr>
       </w:pPr>
-      <w:bookmarkStart w:id="89" w:name="_Toc59111515"/>
-      <w:bookmarkStart w:id="90" w:name="_Toc60911849"/>
+      <w:bookmarkStart w:id="90" w:name="_Toc59111515"/>
+      <w:bookmarkStart w:id="91" w:name="_Toc60911849"/>
       <w:r>
         <w:rPr>
           <w:color w:val="000000" w:themeColor="text1"/>
         </w:rPr>
         <w:t>Integration and System Testing</w:t>
       </w:r>
-      <w:bookmarkEnd w:id="89"/>
       <w:bookmarkEnd w:id="90"/>
+      <w:bookmarkEnd w:id="91"/>
     </w:p>
     <w:p>
       <w:pPr>
@@ -17578,8 +17562,8 @@
           <w:color w:val="000000" w:themeColor="text1"/>
         </w:rPr>
       </w:pPr>
-      <w:bookmarkStart w:id="91" w:name="_Toc59111516"/>
-      <w:bookmarkStart w:id="92" w:name="_Toc60911850"/>
+      <w:bookmarkStart w:id="92" w:name="_Toc59111516"/>
+      <w:bookmarkStart w:id="93" w:name="_Toc60911850"/>
       <w:r>
         <w:rPr>
           <w:color w:val="000000" w:themeColor="text1"/>
@@ -17587,8 +17571,8 @@
         <w:lastRenderedPageBreak/>
         <w:t>Operation and Maintenance</w:t>
       </w:r>
-      <w:bookmarkEnd w:id="91"/>
       <w:bookmarkEnd w:id="92"/>
+      <w:bookmarkEnd w:id="93"/>
     </w:p>
     <w:p>
       <w:pPr>
@@ -17722,13 +17706,13 @@
         <w:ind w:left="851" w:hanging="851"/>
         <w:jc w:val="left"/>
       </w:pPr>
-      <w:bookmarkStart w:id="93" w:name="_Toc59111523"/>
-      <w:bookmarkStart w:id="94" w:name="_Toc60911851"/>
+      <w:bookmarkStart w:id="94" w:name="_Toc59111523"/>
+      <w:bookmarkStart w:id="95" w:name="_Toc60911851"/>
       <w:r>
         <w:t>Rancangan Basis Data</w:t>
       </w:r>
-      <w:bookmarkEnd w:id="93"/>
       <w:bookmarkEnd w:id="94"/>
+      <w:bookmarkEnd w:id="95"/>
     </w:p>
     <w:p>
       <w:pPr>
@@ -17763,16 +17747,16 @@
           <w:rFonts w:cs="Times New Roman"/>
         </w:rPr>
       </w:pPr>
-      <w:bookmarkStart w:id="95" w:name="_Toc59111524"/>
-      <w:bookmarkStart w:id="96" w:name="_Toc60911852"/>
+      <w:bookmarkStart w:id="96" w:name="_Toc59111524"/>
+      <w:bookmarkStart w:id="97" w:name="_Toc60911852"/>
       <w:r>
         <w:rPr>
           <w:rFonts w:cs="Times New Roman"/>
         </w:rPr>
         <w:t>Implementasi Basis Data</w:t>
       </w:r>
-      <w:bookmarkEnd w:id="95"/>
       <w:bookmarkEnd w:id="96"/>
+      <w:bookmarkEnd w:id="97"/>
     </w:p>
     <w:p>
       <w:pPr>
@@ -17894,9 +17878,9 @@
       <w:pPr>
         <w:pStyle w:val="Caption"/>
       </w:pPr>
-      <w:bookmarkStart w:id="97" w:name="_Toc56436884"/>
-      <w:bookmarkStart w:id="98" w:name="_Toc59110978"/>
-      <w:bookmarkStart w:id="99" w:name="_Toc60911983"/>
+      <w:bookmarkStart w:id="98" w:name="_Toc56436884"/>
+      <w:bookmarkStart w:id="99" w:name="_Toc59110978"/>
+      <w:bookmarkStart w:id="100" w:name="_Toc60911983"/>
       <w:r>
         <w:t xml:space="preserve">Gambar 4. </w:t>
       </w:r>
@@ -17939,9 +17923,9 @@
         </w:rPr>
         <w:t>Implementasi Basis Data</w:t>
       </w:r>
-      <w:bookmarkEnd w:id="97"/>
       <w:bookmarkEnd w:id="98"/>
       <w:bookmarkEnd w:id="99"/>
+      <w:bookmarkEnd w:id="100"/>
     </w:p>
     <w:p>
       <w:pPr>
@@ -18028,7 +18012,7 @@
       <w:pPr>
         <w:pStyle w:val="Heading1"/>
       </w:pPr>
-      <w:bookmarkStart w:id="100" w:name="_Toc60911853"/>
+      <w:bookmarkStart w:id="101" w:name="_Toc60911853"/>
       <w:r>
         <w:lastRenderedPageBreak/>
         <w:t xml:space="preserve">BAB </w:t>
@@ -18043,7 +18027,7 @@
         <w:br/>
         <w:t>HASIL DAN PEMBAHASAN</w:t>
       </w:r>
-      <w:bookmarkEnd w:id="100"/>
+      <w:bookmarkEnd w:id="101"/>
     </w:p>
     <w:p>
       <w:pPr>
@@ -18081,7 +18065,7 @@
           <w:szCs w:val="24"/>
         </w:rPr>
       </w:pPr>
-      <w:bookmarkStart w:id="101" w:name="_Toc60911854"/>
+      <w:bookmarkStart w:id="102" w:name="_Toc60911854"/>
       <w:r>
         <w:rPr>
           <w:rFonts w:eastAsia="Times New Roman" w:cs="Times New Roman"/>
@@ -18089,7 +18073,7 @@
         </w:rPr>
         <w:t>Modul Capil</w:t>
       </w:r>
-      <w:bookmarkEnd w:id="101"/>
+      <w:bookmarkEnd w:id="102"/>
     </w:p>
     <w:p>
       <w:pPr>
@@ -18117,14 +18101,14 @@
           <w:rFonts w:eastAsia="Times New Roman"/>
         </w:rPr>
       </w:pPr>
-      <w:bookmarkStart w:id="102" w:name="_Toc60911855"/>
+      <w:bookmarkStart w:id="103" w:name="_Toc60911855"/>
       <w:r>
         <w:rPr>
           <w:rFonts w:eastAsia="Times New Roman"/>
         </w:rPr>
         <w:t>Melihat Pengajuan</w:t>
       </w:r>
-      <w:bookmarkEnd w:id="102"/>
+      <w:bookmarkEnd w:id="103"/>
     </w:p>
     <w:p>
       <w:pPr>
@@ -19287,7 +19271,7 @@
       <w:pPr>
         <w:pStyle w:val="Caption"/>
       </w:pPr>
-      <w:bookmarkStart w:id="103" w:name="_Toc60912036"/>
+      <w:bookmarkStart w:id="104" w:name="_Toc60912036"/>
       <w:r>
         <w:lastRenderedPageBreak/>
         <w:t xml:space="preserve">Kode Program 5. </w:t>
@@ -19337,7 +19321,7 @@
         </w:rPr>
         <w:t>_kk_model.php</w:t>
       </w:r>
-      <w:bookmarkEnd w:id="103"/>
+      <w:bookmarkEnd w:id="104"/>
     </w:p>
     <w:p>
       <w:pPr>
@@ -20027,7 +20011,7 @@
           <w:b w:val="0"/>
         </w:rPr>
       </w:pPr>
-      <w:bookmarkStart w:id="104" w:name="_Toc60912037"/>
+      <w:bookmarkStart w:id="105" w:name="_Toc60912037"/>
       <w:r>
         <w:lastRenderedPageBreak/>
         <w:t xml:space="preserve">Kode Program 5. </w:t>
@@ -20074,7 +20058,7 @@
         </w:rPr>
         <w:t>_ktp_model.php</w:t>
       </w:r>
-      <w:bookmarkEnd w:id="104"/>
+      <w:bookmarkEnd w:id="105"/>
     </w:p>
     <w:p>
       <w:pPr>
@@ -20616,7 +20600,7 @@
       <w:pPr>
         <w:pStyle w:val="Caption"/>
       </w:pPr>
-      <w:bookmarkStart w:id="105" w:name="_Toc60912038"/>
+      <w:bookmarkStart w:id="106" w:name="_Toc60912038"/>
       <w:r>
         <w:lastRenderedPageBreak/>
         <w:t xml:space="preserve">Kode Program 5. </w:t>
@@ -20666,7 +20650,7 @@
         </w:rPr>
         <w:t>_kk.php</w:t>
       </w:r>
-      <w:bookmarkEnd w:id="105"/>
+      <w:bookmarkEnd w:id="106"/>
     </w:p>
     <w:p>
       <w:pPr>
@@ -21180,7 +21164,7 @@
       <w:pPr>
         <w:pStyle w:val="Caption"/>
       </w:pPr>
-      <w:bookmarkStart w:id="106" w:name="_Toc60912039"/>
+      <w:bookmarkStart w:id="107" w:name="_Toc60912039"/>
       <w:r>
         <w:lastRenderedPageBreak/>
         <w:t xml:space="preserve">Kode Program 5. </w:t>
@@ -21230,7 +21214,7 @@
         </w:rPr>
         <w:t>_ktp.php</w:t>
       </w:r>
-      <w:bookmarkEnd w:id="106"/>
+      <w:bookmarkEnd w:id="107"/>
     </w:p>
     <w:p>
       <w:pPr>
@@ -21283,14 +21267,14 @@
           <w:rFonts w:eastAsia="Times New Roman"/>
         </w:rPr>
       </w:pPr>
-      <w:bookmarkStart w:id="107" w:name="_Toc60911856"/>
+      <w:bookmarkStart w:id="108" w:name="_Toc60911856"/>
       <w:r>
         <w:rPr>
           <w:rFonts w:eastAsia="Times New Roman"/>
         </w:rPr>
         <w:t>Melakukan Perubahan Status</w:t>
       </w:r>
-      <w:bookmarkEnd w:id="107"/>
+      <w:bookmarkEnd w:id="108"/>
     </w:p>
     <w:p>
       <w:pPr>
@@ -21564,7 +21548,7 @@
       <w:pPr>
         <w:pStyle w:val="Caption"/>
       </w:pPr>
-      <w:bookmarkStart w:id="108" w:name="_Toc60912040"/>
+      <w:bookmarkStart w:id="109" w:name="_Toc60912040"/>
       <w:r>
         <w:t xml:space="preserve">Kode Program 5. </w:t>
       </w:r>
@@ -21610,7 +21594,7 @@
         </w:rPr>
         <w:t>_kk_model.php</w:t>
       </w:r>
-      <w:bookmarkEnd w:id="108"/>
+      <w:bookmarkEnd w:id="109"/>
     </w:p>
     <w:p>
       <w:pPr>
@@ -21930,7 +21914,7 @@
       <w:pPr>
         <w:pStyle w:val="Caption"/>
       </w:pPr>
-      <w:bookmarkStart w:id="109" w:name="_Toc60912041"/>
+      <w:bookmarkStart w:id="110" w:name="_Toc60912041"/>
       <w:r>
         <w:t xml:space="preserve">Kode Program 5. </w:t>
       </w:r>
@@ -21979,7 +21963,7 @@
         </w:rPr>
         <w:t>_ktp_model.php</w:t>
       </w:r>
-      <w:bookmarkEnd w:id="109"/>
+      <w:bookmarkEnd w:id="110"/>
     </w:p>
     <w:p>
       <w:pPr>
@@ -22317,7 +22301,7 @@
       <w:pPr>
         <w:pStyle w:val="Caption"/>
       </w:pPr>
-      <w:bookmarkStart w:id="110" w:name="_Toc60912042"/>
+      <w:bookmarkStart w:id="111" w:name="_Toc60912042"/>
       <w:r>
         <w:t xml:space="preserve">Kode Program 5. </w:t>
       </w:r>
@@ -22366,7 +22350,7 @@
         </w:rPr>
         <w:t>_kk.php</w:t>
       </w:r>
-      <w:bookmarkEnd w:id="110"/>
+      <w:bookmarkEnd w:id="111"/>
     </w:p>
     <w:p>
       <w:pPr>
@@ -22686,7 +22670,7 @@
       <w:pPr>
         <w:pStyle w:val="Caption"/>
       </w:pPr>
-      <w:bookmarkStart w:id="111" w:name="_Toc60912043"/>
+      <w:bookmarkStart w:id="112" w:name="_Toc60912043"/>
       <w:r>
         <w:t xml:space="preserve">Kode Program 5. </w:t>
       </w:r>
@@ -22735,7 +22719,7 @@
         </w:rPr>
         <w:t>_kk.php</w:t>
       </w:r>
-      <w:bookmarkEnd w:id="111"/>
+      <w:bookmarkEnd w:id="112"/>
     </w:p>
     <w:p>
       <w:pPr>
@@ -22762,11 +22746,11 @@
         </w:numPr>
         <w:ind w:left="851" w:hanging="851"/>
       </w:pPr>
-      <w:bookmarkStart w:id="112" w:name="_Toc60911857"/>
+      <w:bookmarkStart w:id="113" w:name="_Toc60911857"/>
       <w:r>
         <w:t>Hasil</w:t>
       </w:r>
-      <w:bookmarkEnd w:id="112"/>
+      <w:bookmarkEnd w:id="113"/>
     </w:p>
     <w:p>
       <w:pPr>
@@ -22906,7 +22890,7 @@
       <w:pPr>
         <w:pStyle w:val="Caption"/>
       </w:pPr>
-      <w:bookmarkStart w:id="113" w:name="_Toc60911971"/>
+      <w:bookmarkStart w:id="114" w:name="_Toc60911971"/>
       <w:r>
         <w:t xml:space="preserve">Gambar 5. </w:t>
       </w:r>
@@ -22949,7 +22933,7 @@
         </w:rPr>
         <w:t>Halaman Daftar Pengajuan KK Baru</w:t>
       </w:r>
-      <w:bookmarkEnd w:id="113"/>
+      <w:bookmarkEnd w:id="114"/>
     </w:p>
     <w:p>
       <w:pPr>
@@ -23075,7 +23059,7 @@
       <w:pPr>
         <w:pStyle w:val="Caption"/>
       </w:pPr>
-      <w:bookmarkStart w:id="114" w:name="_Toc60911972"/>
+      <w:bookmarkStart w:id="115" w:name="_Toc60911972"/>
       <w:r>
         <w:t xml:space="preserve">Gambar 5. </w:t>
       </w:r>
@@ -23118,7 +23102,7 @@
         </w:rPr>
         <w:t>Halaman Detail Pengajuan KK Baru</w:t>
       </w:r>
-      <w:bookmarkEnd w:id="114"/>
+      <w:bookmarkEnd w:id="115"/>
     </w:p>
     <w:p>
       <w:pPr>
@@ -23260,7 +23244,7 @@
       <w:pPr>
         <w:pStyle w:val="Caption"/>
       </w:pPr>
-      <w:bookmarkStart w:id="115" w:name="_Toc60911973"/>
+      <w:bookmarkStart w:id="116" w:name="_Toc60911973"/>
       <w:r>
         <w:t xml:space="preserve">Gambar 5. </w:t>
       </w:r>
@@ -23303,7 +23287,7 @@
         </w:rPr>
         <w:t>Halaman Detail Form F-1.01</w:t>
       </w:r>
-      <w:bookmarkEnd w:id="115"/>
+      <w:bookmarkEnd w:id="116"/>
     </w:p>
     <w:p>
       <w:pPr>
@@ -23425,7 +23409,7 @@
       <w:pPr>
         <w:pStyle w:val="Caption"/>
       </w:pPr>
-      <w:bookmarkStart w:id="116" w:name="_Toc60911974"/>
+      <w:bookmarkStart w:id="117" w:name="_Toc60911974"/>
       <w:r>
         <w:t xml:space="preserve">Gambar 5. </w:t>
       </w:r>
@@ -23468,7 +23452,7 @@
         </w:rPr>
         <w:t>Modal/Pop-up Status Pengajuan</w:t>
       </w:r>
-      <w:bookmarkEnd w:id="116"/>
+      <w:bookmarkEnd w:id="117"/>
     </w:p>
     <w:p>
       <w:pPr>
@@ -23651,7 +23635,7 @@
       <w:pPr>
         <w:pStyle w:val="Caption"/>
       </w:pPr>
-      <w:bookmarkStart w:id="117" w:name="_Toc60911975"/>
+      <w:bookmarkStart w:id="118" w:name="_Toc60911975"/>
       <w:r>
         <w:t xml:space="preserve">Gambar 5. </w:t>
       </w:r>
@@ -23694,7 +23678,7 @@
         </w:rPr>
         <w:t>Halaman Pengajuan KTP Baru</w:t>
       </w:r>
-      <w:bookmarkEnd w:id="117"/>
+      <w:bookmarkEnd w:id="118"/>
     </w:p>
     <w:p>
       <w:pPr>
@@ -23840,7 +23824,7 @@
       <w:pPr>
         <w:pStyle w:val="Caption"/>
       </w:pPr>
-      <w:bookmarkStart w:id="118" w:name="_Toc60911976"/>
+      <w:bookmarkStart w:id="119" w:name="_Toc60911976"/>
       <w:r>
         <w:t xml:space="preserve">Gambar 5. </w:t>
       </w:r>
@@ -23883,7 +23867,7 @@
         </w:rPr>
         <w:t>Halaman Detail Pengajuan KTP Baru</w:t>
       </w:r>
-      <w:bookmarkEnd w:id="118"/>
+      <w:bookmarkEnd w:id="119"/>
     </w:p>
     <w:p>
       <w:pPr>
@@ -24055,7 +24039,7 @@
       <w:pPr>
         <w:pStyle w:val="Caption"/>
       </w:pPr>
-      <w:bookmarkStart w:id="119" w:name="_Toc60911977"/>
+      <w:bookmarkStart w:id="120" w:name="_Toc60911977"/>
       <w:r>
         <w:t xml:space="preserve">Gambar 5. </w:t>
       </w:r>
@@ -24098,7 +24082,7 @@
         </w:rPr>
         <w:t>Modal/Pop-up Status Pengajuan</w:t>
       </w:r>
-      <w:bookmarkEnd w:id="119"/>
+      <w:bookmarkEnd w:id="120"/>
     </w:p>
     <w:p>
       <w:pPr>
@@ -24179,7 +24163,7 @@
           <w:szCs w:val="24"/>
         </w:rPr>
       </w:pPr>
-      <w:bookmarkStart w:id="120" w:name="_Toc60911858"/>
+      <w:bookmarkStart w:id="121" w:name="_Toc60911858"/>
       <w:r>
         <w:rPr>
           <w:rFonts w:eastAsia="Times New Roman" w:cs="Times New Roman"/>
@@ -24187,7 +24171,7 @@
         </w:rPr>
         <w:t>Modul Masyarakat</w:t>
       </w:r>
-      <w:bookmarkEnd w:id="120"/>
+      <w:bookmarkEnd w:id="121"/>
     </w:p>
     <w:p>
       <w:pPr>
@@ -24215,11 +24199,11 @@
         </w:numPr>
         <w:ind w:left="851" w:hanging="851"/>
       </w:pPr>
-      <w:bookmarkStart w:id="121" w:name="_Toc60911859"/>
+      <w:bookmarkStart w:id="122" w:name="_Toc60911859"/>
       <w:r>
         <w:t>Melihat Pengajuan</w:t>
       </w:r>
-      <w:bookmarkEnd w:id="121"/>
+      <w:bookmarkEnd w:id="122"/>
     </w:p>
     <w:p>
       <w:pPr>
@@ -24837,7 +24821,7 @@
       <w:pPr>
         <w:pStyle w:val="Caption"/>
       </w:pPr>
-      <w:bookmarkStart w:id="122" w:name="_Toc60912044"/>
+      <w:bookmarkStart w:id="123" w:name="_Toc60912044"/>
       <w:r>
         <w:lastRenderedPageBreak/>
         <w:t xml:space="preserve">Kode Program 5. </w:t>
@@ -24881,7 +24865,7 @@
         </w:rPr>
         <w:t>Pengajuan_model.php</w:t>
       </w:r>
-      <w:bookmarkEnd w:id="122"/>
+      <w:bookmarkEnd w:id="123"/>
     </w:p>
     <w:p>
       <w:pPr>
@@ -25391,7 +25375,7 @@
       <w:pPr>
         <w:pStyle w:val="Caption"/>
       </w:pPr>
-      <w:bookmarkStart w:id="123" w:name="_Toc60912045"/>
+      <w:bookmarkStart w:id="124" w:name="_Toc60912045"/>
       <w:r>
         <w:lastRenderedPageBreak/>
         <w:t xml:space="preserve">Kode Program 5. </w:t>
@@ -25435,7 +25419,7 @@
         </w:rPr>
         <w:t>Pengajuan.php</w:t>
       </w:r>
-      <w:bookmarkEnd w:id="123"/>
+      <w:bookmarkEnd w:id="124"/>
     </w:p>
     <w:p>
       <w:pPr>
@@ -25485,12 +25469,12 @@
         </w:numPr>
         <w:ind w:left="851" w:hanging="851"/>
       </w:pPr>
-      <w:bookmarkStart w:id="124" w:name="_Toc60911860"/>
+      <w:bookmarkStart w:id="125" w:name="_Toc60911860"/>
       <w:r>
         <w:lastRenderedPageBreak/>
         <w:t>Membuat Pengajuan Penerbitan KK Baru</w:t>
       </w:r>
-      <w:bookmarkEnd w:id="124"/>
+      <w:bookmarkEnd w:id="125"/>
     </w:p>
     <w:p>
       <w:pPr>
@@ -26366,7 +26350,7 @@
       <w:pPr>
         <w:pStyle w:val="Caption"/>
       </w:pPr>
-      <w:bookmarkStart w:id="125" w:name="_Toc60912046"/>
+      <w:bookmarkStart w:id="126" w:name="_Toc60912046"/>
       <w:r>
         <w:lastRenderedPageBreak/>
         <w:t xml:space="preserve">Kode Program 5. </w:t>
@@ -26410,7 +26394,7 @@
         </w:rPr>
         <w:t>Penerbitan_kk_model.php</w:t>
       </w:r>
-      <w:bookmarkEnd w:id="125"/>
+      <w:bookmarkEnd w:id="126"/>
     </w:p>
     <w:p>
       <w:pPr>
@@ -26936,7 +26920,7 @@
       <w:pPr>
         <w:pStyle w:val="Caption"/>
       </w:pPr>
-      <w:bookmarkStart w:id="126" w:name="_Toc60912047"/>
+      <w:bookmarkStart w:id="127" w:name="_Toc60912047"/>
       <w:r>
         <w:lastRenderedPageBreak/>
         <w:t xml:space="preserve">Kode Program 5. </w:t>
@@ -26980,7 +26964,7 @@
         </w:rPr>
         <w:t>Penerbitan_kk.php</w:t>
       </w:r>
-      <w:bookmarkEnd w:id="126"/>
+      <w:bookmarkEnd w:id="127"/>
     </w:p>
     <w:p>
       <w:pPr>
@@ -27024,11 +27008,11 @@
         </w:numPr>
         <w:ind w:left="851" w:hanging="851"/>
       </w:pPr>
-      <w:bookmarkStart w:id="127" w:name="_Toc60911861"/>
+      <w:bookmarkStart w:id="128" w:name="_Toc60911861"/>
       <w:r>
         <w:t>Membuat Pengajuan Penerbitan KTP Baru</w:t>
       </w:r>
-      <w:bookmarkEnd w:id="127"/>
+      <w:bookmarkEnd w:id="128"/>
     </w:p>
     <w:p>
       <w:pPr>
@@ -27738,7 +27722,7 @@
       <w:pPr>
         <w:pStyle w:val="Caption"/>
       </w:pPr>
-      <w:bookmarkStart w:id="128" w:name="_Toc60912048"/>
+      <w:bookmarkStart w:id="129" w:name="_Toc60912048"/>
       <w:r>
         <w:lastRenderedPageBreak/>
         <w:t xml:space="preserve">Kode Program 5. </w:t>
@@ -27782,7 +27766,7 @@
         </w:rPr>
         <w:t>Penerbitan_ktp_model.php</w:t>
       </w:r>
-      <w:bookmarkEnd w:id="128"/>
+      <w:bookmarkEnd w:id="129"/>
     </w:p>
     <w:p>
       <w:pPr>
@@ -28279,7 +28263,7 @@
       <w:pPr>
         <w:pStyle w:val="Caption"/>
       </w:pPr>
-      <w:bookmarkStart w:id="129" w:name="_Toc60912049"/>
+      <w:bookmarkStart w:id="130" w:name="_Toc60912049"/>
       <w:r>
         <w:lastRenderedPageBreak/>
         <w:t xml:space="preserve">Kode Program 5. </w:t>
@@ -28323,7 +28307,7 @@
         </w:rPr>
         <w:t>Penerbitan_ktp.php</w:t>
       </w:r>
-      <w:bookmarkEnd w:id="129"/>
+      <w:bookmarkEnd w:id="130"/>
     </w:p>
     <w:p>
       <w:pPr>
@@ -28365,12 +28349,12 @@
         </w:numPr>
         <w:ind w:left="851" w:hanging="851"/>
       </w:pPr>
-      <w:bookmarkStart w:id="130" w:name="_Toc60911862"/>
+      <w:bookmarkStart w:id="131" w:name="_Toc60911862"/>
       <w:r>
         <w:lastRenderedPageBreak/>
         <w:t>Mengubah Password</w:t>
       </w:r>
-      <w:bookmarkEnd w:id="130"/>
+      <w:bookmarkEnd w:id="131"/>
     </w:p>
     <w:p>
       <w:pPr>
@@ -28630,7 +28614,7 @@
       <w:pPr>
         <w:pStyle w:val="Caption"/>
       </w:pPr>
-      <w:bookmarkStart w:id="131" w:name="_Toc60912050"/>
+      <w:bookmarkStart w:id="132" w:name="_Toc60912050"/>
       <w:r>
         <w:t xml:space="preserve">Kode Program 5. </w:t>
       </w:r>
@@ -28673,7 +28657,7 @@
         </w:rPr>
         <w:t>Manajemen_pengguna_model.php</w:t>
       </w:r>
-      <w:bookmarkEnd w:id="131"/>
+      <w:bookmarkEnd w:id="132"/>
     </w:p>
     <w:p>
       <w:pPr>
@@ -29174,7 +29158,7 @@
       <w:pPr>
         <w:pStyle w:val="Caption"/>
       </w:pPr>
-      <w:bookmarkStart w:id="132" w:name="_Toc60912051"/>
+      <w:bookmarkStart w:id="133" w:name="_Toc60912051"/>
       <w:r>
         <w:lastRenderedPageBreak/>
         <w:t xml:space="preserve">Kode Program 5. </w:t>
@@ -29218,7 +29202,7 @@
         </w:rPr>
         <w:t>Manajemen_pengguna.php</w:t>
       </w:r>
-      <w:bookmarkEnd w:id="132"/>
+      <w:bookmarkEnd w:id="133"/>
     </w:p>
     <w:p>
       <w:pPr>
@@ -29272,11 +29256,11 @@
         </w:numPr>
         <w:ind w:left="851" w:hanging="851"/>
       </w:pPr>
-      <w:bookmarkStart w:id="133" w:name="_Toc60911863"/>
+      <w:bookmarkStart w:id="134" w:name="_Toc60911863"/>
       <w:r>
         <w:t>Hasil</w:t>
       </w:r>
-      <w:bookmarkEnd w:id="133"/>
+      <w:bookmarkEnd w:id="134"/>
     </w:p>
     <w:p>
       <w:pPr>
@@ -29388,7 +29372,7 @@
       <w:pPr>
         <w:pStyle w:val="Caption"/>
       </w:pPr>
-      <w:bookmarkStart w:id="134" w:name="_Toc60911978"/>
+      <w:bookmarkStart w:id="135" w:name="_Toc60911978"/>
       <w:r>
         <w:t xml:space="preserve">Gambar 5. </w:t>
       </w:r>
@@ -29431,7 +29415,7 @@
         </w:rPr>
         <w:t>Halaman Daftar Pengajuan</w:t>
       </w:r>
-      <w:bookmarkEnd w:id="134"/>
+      <w:bookmarkEnd w:id="135"/>
     </w:p>
     <w:p>
       <w:r>
@@ -29542,7 +29526,7 @@
       <w:pPr>
         <w:pStyle w:val="Caption"/>
       </w:pPr>
-      <w:bookmarkStart w:id="135" w:name="_Toc60911979"/>
+      <w:bookmarkStart w:id="136" w:name="_Toc60911979"/>
       <w:r>
         <w:t xml:space="preserve">Gambar 5. </w:t>
       </w:r>
@@ -29585,7 +29569,7 @@
         </w:rPr>
         <w:t>Halaman Pengajuan KK Baru</w:t>
       </w:r>
-      <w:bookmarkEnd w:id="135"/>
+      <w:bookmarkEnd w:id="136"/>
     </w:p>
     <w:p>
       <w:r>
@@ -29712,7 +29696,7 @@
       <w:pPr>
         <w:pStyle w:val="Caption"/>
       </w:pPr>
-      <w:bookmarkStart w:id="136" w:name="_Toc60911980"/>
+      <w:bookmarkStart w:id="137" w:name="_Toc60911980"/>
       <w:r>
         <w:t xml:space="preserve">Gambar 5. </w:t>
       </w:r>
@@ -29755,7 +29739,7 @@
         </w:rPr>
         <w:t>Halaman Pengajuan KTP Baru</w:t>
       </w:r>
-      <w:bookmarkEnd w:id="136"/>
+      <w:bookmarkEnd w:id="137"/>
     </w:p>
     <w:p>
       <w:pPr>
@@ -29909,7 +29893,7 @@
       <w:pPr>
         <w:pStyle w:val="Caption"/>
       </w:pPr>
-      <w:bookmarkStart w:id="137" w:name="_Toc60911981"/>
+      <w:bookmarkStart w:id="138" w:name="_Toc60911981"/>
       <w:r>
         <w:t xml:space="preserve">Gambar 5. </w:t>
       </w:r>
@@ -29952,7 +29936,7 @@
         </w:rPr>
         <w:t>Halaman Perubahan Password</w:t>
       </w:r>
-      <w:bookmarkEnd w:id="137"/>
+      <w:bookmarkEnd w:id="138"/>
     </w:p>
     <w:p>
       <w:pPr>
@@ -30034,7 +30018,7 @@
       <w:pPr>
         <w:pStyle w:val="Heading1"/>
       </w:pPr>
-      <w:bookmarkStart w:id="138" w:name="_Toc60911864"/>
+      <w:bookmarkStart w:id="139" w:name="_Toc60911864"/>
       <w:r>
         <w:lastRenderedPageBreak/>
         <w:t xml:space="preserve">BAB </w:t>
@@ -30049,7 +30033,7 @@
         <w:br/>
         <w:t>KESIMPULAN DAN SARAN</w:t>
       </w:r>
-      <w:bookmarkEnd w:id="138"/>
+      <w:bookmarkEnd w:id="139"/>
     </w:p>
     <w:p/>
     <w:p>
@@ -30065,7 +30049,7 @@
           <w:szCs w:val="24"/>
         </w:rPr>
       </w:pPr>
-      <w:bookmarkStart w:id="139" w:name="_Toc60911865"/>
+      <w:bookmarkStart w:id="140" w:name="_Toc60911865"/>
       <w:r>
         <w:rPr>
           <w:rFonts w:eastAsia="Times New Roman" w:cs="Times New Roman"/>
@@ -30073,7 +30057,7 @@
         </w:rPr>
         <w:t>Kesimpulan</w:t>
       </w:r>
-      <w:bookmarkEnd w:id="139"/>
+      <w:bookmarkEnd w:id="140"/>
     </w:p>
     <w:p>
       <w:pPr>
@@ -30107,7 +30091,7 @@
           <w:szCs w:val="24"/>
         </w:rPr>
       </w:pPr>
-      <w:bookmarkStart w:id="140" w:name="_Toc60911866"/>
+      <w:bookmarkStart w:id="141" w:name="_Toc60911866"/>
       <w:r>
         <w:rPr>
           <w:rFonts w:eastAsia="Times New Roman" w:cs="Times New Roman"/>
@@ -30115,7 +30099,7 @@
         </w:rPr>
         <w:t>Saran</w:t>
       </w:r>
-      <w:bookmarkEnd w:id="140"/>
+      <w:bookmarkEnd w:id="141"/>
     </w:p>
     <w:p>
       <w:pPr>
@@ -30127,8 +30111,6 @@
       <w:r>
         <w:t>mengubah sebagian besar codebase yang sudah selesai dikerjakan.</w:t>
       </w:r>
-      <w:bookmarkStart w:id="141" w:name="_GoBack"/>
-      <w:bookmarkEnd w:id="141"/>
     </w:p>
     <w:p>
       <w:pPr>
@@ -30589,7 +30571,7 @@
           <w:rPr>
             <w:noProof/>
           </w:rPr>
-          <w:t>64</w:t>
+          <w:t>10</w:t>
         </w:r>
         <w:r>
           <w:rPr>
@@ -30693,7 +30675,7 @@
           <w:rPr>
             <w:noProof/>
           </w:rPr>
-          <w:t>63</w:t>
+          <w:t>12</w:t>
         </w:r>
         <w:r>
           <w:rPr>
@@ -35827,7 +35809,7 @@
   <a:extraClrSchemeLst/>
   <a:extLst>
     <a:ext uri="{05A4C25C-085E-4340-85A3-A5531E510DB2}">
-      <thm15:themeFamily xmlns:thm15="http://schemas.microsoft.com/office/thememl/2012/main" xmlns="" name="Office Theme" id="{62F939B6-93AF-4DB8-9C6B-D6C7DFDC589F}" vid="{4A3C46E8-61CC-4603-A589-7422A47A8E4A}"/>
+      <thm15:themeFamily xmlns="" xmlns:thm15="http://schemas.microsoft.com/office/thememl/2012/main" name="Office Theme" id="{62F939B6-93AF-4DB8-9C6B-D6C7DFDC589F}" vid="{4A3C46E8-61CC-4603-A589-7422A47A8E4A}"/>
     </a:ext>
   </a:extLst>
 </a:theme>
@@ -35983,7 +35965,7 @@
 </file>
 
 <file path=customXml/itemProps1.xml><?xml version="1.0" encoding="utf-8"?>
-<ds:datastoreItem xmlns:ds="http://schemas.openxmlformats.org/officeDocument/2006/customXml" ds:itemID="{37DF6DE1-FDAA-4C28-98EC-32D883958F85}">
+<ds:datastoreItem xmlns:ds="http://schemas.openxmlformats.org/officeDocument/2006/customXml" ds:itemID="{8C3BA10C-8FBE-42C2-BBAB-AAC94A3AE4DD}">
   <ds:schemaRefs>
     <ds:schemaRef ds:uri="http://schemas.openxmlformats.org/officeDocument/2006/bibliography"/>
   </ds:schemaRefs>

</xml_diff>